<commit_message>
Template cleanup + style comments
I've removed template elements that definitely aren't needed, and made
some comments to explain how the styles are typically used in this
template. It's not a great mapping for articles (sorry about that) -
I'll check with the editorial team to see how best to make it easy.
</commit_message>
<xml_diff>
--- a/Simple-talk article/Writing custom HTML Helpers for ASP.NET MVC.docx
+++ b/Simple-talk article/Writing custom HTML Helpers for ASP.NET MVC.docx
@@ -1,33 +1,27 @@
 
 <file path=word/document.xml><?xml version="1.0" encoding="utf-8"?>
-<w:document xmlns:wpc="http://schemas.microsoft.com/office/word/2010/wordprocessingCanvas" xmlns:mc="http://schemas.openxmlformats.org/markup-compatibility/2006" xmlns:o="urn:schemas-microsoft-com:office:office" xmlns:r="http://schemas.openxmlformats.org/officeDocument/2006/relationships" xmlns:m="http://schemas.openxmlformats.org/officeDocument/2006/math" xmlns:v="urn:schemas-microsoft-com:vml" xmlns:wp14="http://schemas.microsoft.com/office/word/2010/wordprocessingDrawing" xmlns:wp="http://schemas.openxmlformats.org/drawingml/2006/wordprocessingDrawing" xmlns:w10="urn:schemas-microsoft-com:office:word" xmlns:w="http://schemas.openxmlformats.org/wordprocessingml/2006/main" xmlns:w14="http://schemas.microsoft.com/office/word/2010/wordml" xmlns:w15="http://schemas.microsoft.com/office/word/2012/wordml" xmlns:wpg="http://schemas.microsoft.com/office/word/2010/wordprocessingGroup" xmlns:wpi="http://schemas.microsoft.com/office/word/2010/wordprocessingInk" xmlns:wne="http://schemas.microsoft.com/office/word/2006/wordml" xmlns:wps="http://schemas.microsoft.com/office/word/2010/wordprocessingShape" mc:Ignorable="w14 w15 wp14">
+<w:document xmlns:wpc="http://schemas.microsoft.com/office/word/2010/wordprocessingCanvas" xmlns:mc="http://schemas.openxmlformats.org/markup-compatibility/2006" xmlns:o="urn:schemas-microsoft-com:office:office" xmlns:r="http://schemas.openxmlformats.org/officeDocument/2006/relationships" xmlns:m="http://schemas.openxmlformats.org/officeDocument/2006/math" xmlns:v="urn:schemas-microsoft-com:vml" xmlns:wp14="http://schemas.microsoft.com/office/word/2010/wordprocessingDrawing" xmlns:wp="http://schemas.openxmlformats.org/drawingml/2006/wordprocessingDrawing" xmlns:w10="urn:schemas-microsoft-com:office:word" xmlns:w="http://schemas.openxmlformats.org/wordprocessingml/2006/main" xmlns:w14="http://schemas.microsoft.com/office/word/2010/wordml" xmlns:wpg="http://schemas.microsoft.com/office/word/2010/wordprocessingGroup" xmlns:wpi="http://schemas.microsoft.com/office/word/2010/wordprocessingInk" xmlns:wne="http://schemas.microsoft.com/office/word/2006/wordml" xmlns:wps="http://schemas.microsoft.com/office/word/2010/wordprocessingShape" mc:Ignorable="w14 wp14">
   <w:body>
     <w:p>
+      <w:pPr>
+        <w:pStyle w:val="STChapterTitle"/>
+      </w:pPr>
+      <w:commentRangeStart w:id="0"/>
       <w:r>
         <w:t>Writing custom HTML Helpers for ASP.NET MVC</w:t>
       </w:r>
-    </w:p>
-    <w:p>
-      <w:pPr>
-        <w:pStyle w:val="STSubTitle"/>
-        <w:rPr>
-          <w:lang w:val="en-US"/>
-        </w:rPr>
-      </w:pPr>
-      <w:r>
-        <w:rPr>
-          <w:lang w:val="en-US"/>
-        </w:rPr>
-        <w:t>Subtitle</w:t>
-      </w:r>
-    </w:p>
-    <w:p>
-      <w:pPr>
-        <w:pStyle w:val="STSubTitle"/>
-        <w:rPr>
-          <w:lang w:val="en-US"/>
-        </w:rPr>
-      </w:pPr>
+      <w:commentRangeEnd w:id="0"/>
+      <w:r>
+        <w:rPr>
+          <w:rStyle w:val="CommentReference"/>
+          <w:rFonts w:ascii="Times New Roman" w:hAnsi="Times New Roman" w:cs="Times New Roman"/>
+          <w:smallCaps w:val="0"/>
+          <w:color w:val="auto"/>
+          <w:kern w:val="0"/>
+          <w:lang w:val="en-US"/>
+        </w:rPr>
+        <w:commentReference w:id="0"/>
+      </w:r>
     </w:p>
     <w:p>
       <w:pPr>
@@ -40,8 +34,18 @@
         <w:rPr>
           <w:noProof w:val="0"/>
         </w:rPr>
-        <w:t>Ed Charbeneau</w:t>
-      </w:r>
+        <w:t xml:space="preserve">Ed </w:t>
+      </w:r>
+      <w:proofErr w:type="spellStart"/>
+      <w:r>
+        <w:rPr>
+          <w:noProof w:val="0"/>
+        </w:rPr>
+        <w:t>Charbeneau</w:t>
+      </w:r>
+      <w:bookmarkStart w:id="1" w:name="_GoBack"/>
+      <w:bookmarkEnd w:id="1"/>
+      <w:proofErr w:type="spellEnd"/>
     </w:p>
     <w:p>
       <w:pPr>
@@ -114,132 +118,6 @@
           <w:lang w:val="en-US"/>
         </w:rPr>
       </w:pPr>
-    </w:p>
-    <w:p>
-      <w:pPr>
-        <w:pStyle w:val="STPublishedBy"/>
-        <w:rPr>
-          <w:lang w:val="en-US"/>
-        </w:rPr>
-      </w:pPr>
-      <w:r>
-        <w:rPr>
-          <w:lang w:val="en-US"/>
-        </w:rPr>
-        <w:t xml:space="preserve">First published by Simple Talk Publishing DATE </w:t>
-      </w:r>
-    </w:p>
-    <w:p>
-      <w:pPr>
-        <w:sectPr>
-          <w:footerReference w:type="even" r:id="rId8"/>
-          <w:footerReference w:type="default" r:id="rId9"/>
-          <w:type w:val="continuous"/>
-          <w:pgSz w:w="10800" w:h="13320" w:code="1"/>
-          <w:pgMar w:top="1440" w:right="720" w:bottom="1296" w:left="1080" w:header="720" w:footer="720" w:gutter="0"/>
-          <w:cols w:space="720"/>
-          <w:titlePg/>
-          <w:docGrid w:linePitch="360"/>
-        </w:sectPr>
-      </w:pPr>
-    </w:p>
-    <w:p/>
-    <w:p>
-      <w:pPr>
-        <w:pStyle w:val="STCopyright"/>
-      </w:pPr>
-      <w:bookmarkStart w:id="0" w:name="_GoBack"/>
-      <w:bookmarkEnd w:id="0"/>
-    </w:p>
-    <w:p>
-      <w:pPr>
-        <w:pStyle w:val="STCopyright"/>
-      </w:pPr>
-      <w:r>
-        <w:t>Copyright</w:t>
-      </w:r>
-      <w:r>
-        <w:t xml:space="preserve"> </w:t>
-      </w:r>
-      <w:r>
-        <w:t xml:space="preserve">AUTHOR </w:t>
-      </w:r>
-      <w:r>
-        <w:t>20</w:t>
-      </w:r>
-      <w:r>
-        <w:t>10</w:t>
-      </w:r>
-    </w:p>
-    <w:p>
-      <w:pPr>
-        <w:pStyle w:val="STCopyright"/>
-      </w:pPr>
-      <w:r>
-        <w:t>ISBN 978-1-</w:t>
-      </w:r>
-      <w:r>
-        <w:t>XXXXXX-XX-XX</w:t>
-      </w:r>
-    </w:p>
-    <w:p>
-      <w:pPr>
-        <w:pStyle w:val="STCopyright"/>
-      </w:pPr>
-      <w:r>
-        <w:t xml:space="preserve">The right of </w:t>
-      </w:r>
-      <w:r>
-        <w:t>XXXXXX XXXXXX</w:t>
-      </w:r>
-      <w:r>
-        <w:t xml:space="preserve"> to be identified as the author of this work has been asserted by him in accordance with the Copyright, Designs and Patents Act 1988</w:t>
-      </w:r>
-    </w:p>
-    <w:p>
-      <w:pPr>
-        <w:pStyle w:val="STCopyright"/>
-      </w:pPr>
-      <w:r>
-        <w:t>All rights reserved. No part of this publication may be reproduced, stored or introduced into a retrieval system, or transmitted, in any form, or by any means (electronic, mechanical, photocopying, recording or otherwise) without the prior written consent of the publisher. An</w:t>
-      </w:r>
-      <w:r>
-        <w:t>y person who does any unauthoriz</w:t>
-      </w:r>
-      <w:r>
-        <w:t xml:space="preserve">ed act in relation to this publication may be liable to criminal prosecution and civil claims for damages. </w:t>
-      </w:r>
-    </w:p>
-    <w:p>
-      <w:pPr>
-        <w:pStyle w:val="STCopyright"/>
-      </w:pPr>
-      <w:r>
-        <w:t>This book is sold subject to the condition that it shall not, by way of trade or otherwise, be lent, re-sold, hired out, or otherwise circulated without the publisher</w:t>
-      </w:r>
-      <w:r>
-        <w:t>'</w:t>
-      </w:r>
-      <w:r>
-        <w:t>s prior consent in any form other than which it is published and without a similar condition including this condition being imposed</w:t>
-      </w:r>
-      <w:r>
-        <w:t xml:space="preserve"> on the subsequent publisher.</w:t>
-      </w:r>
-    </w:p>
-    <w:p>
-      <w:pPr>
-        <w:pStyle w:val="STCopyright"/>
-      </w:pPr>
-      <w:r>
-        <w:t xml:space="preserve">Typeset by </w:t>
-      </w:r>
-      <w:r>
-        <w:t>XXX XXX</w:t>
-      </w:r>
-      <w:r>
-        <w:t>.</w:t>
-      </w:r>
     </w:p>
     <w:p>
       <w:pPr>
@@ -259,6 +137,7 @@
         <w:pStyle w:val="STTOCHeader"/>
         <w:outlineLvl w:val="0"/>
       </w:pPr>
+      <w:commentRangeStart w:id="2"/>
       <w:r>
         <w:lastRenderedPageBreak/>
         <w:t>Table of Contents</w:t>
@@ -973,6 +852,16 @@
         </w:rPr>
         <w:fldChar w:fldCharType="end"/>
       </w:r>
+      <w:commentRangeEnd w:id="2"/>
+      <w:r>
+        <w:rPr>
+          <w:rStyle w:val="CommentReference"/>
+          <w:b w:val="0"/>
+          <w:kern w:val="0"/>
+          <w:lang w:val="en-US"/>
+        </w:rPr>
+        <w:commentReference w:id="2"/>
+      </w:r>
     </w:p>
     <w:p>
       <w:pPr>
@@ -981,7 +870,7 @@
           <w:lang w:val="en-US"/>
         </w:rPr>
       </w:pPr>
-      <w:bookmarkStart w:id="1" w:name="_Toc240791151"/>
+      <w:bookmarkStart w:id="3" w:name="_Toc240791151"/>
       <w:r>
         <w:rPr>
           <w:lang w:val="en-US"/>
@@ -995,13 +884,14 @@
         </w:rPr>
         <w:t xml:space="preserve">1: </w:t>
       </w:r>
-      <w:bookmarkEnd w:id="1"/>
+      <w:bookmarkEnd w:id="3"/>
       <w:r>
         <w:rPr>
           <w:lang w:val="en-US"/>
         </w:rPr>
         <w:t xml:space="preserve">Transitioning from </w:t>
       </w:r>
+      <w:proofErr w:type="spellStart"/>
       <w:r>
         <w:rPr>
           <w:lang w:val="en-US"/>
@@ -1014,6 +904,7 @@
         </w:rPr>
         <w:t>s</w:t>
       </w:r>
+      <w:proofErr w:type="spellEnd"/>
     </w:p>
     <w:p>
       <w:r>
@@ -1021,9 +912,11 @@
       </w:r>
     </w:p>
     <w:p>
+      <w:proofErr w:type="spellStart"/>
       <w:r>
         <w:t>HtmlHelper</w:t>
       </w:r>
+      <w:proofErr w:type="spellEnd"/>
     </w:p>
     <w:p>
       <w:r>
@@ -1054,7 +947,7 @@
           <w:lang w:val="en-US"/>
         </w:rPr>
       </w:pPr>
-      <w:bookmarkStart w:id="2" w:name="_Toc240791152"/>
+      <w:bookmarkStart w:id="4" w:name="_Toc240791152"/>
       <w:r>
         <w:rPr>
           <w:lang w:val="en-US"/>
@@ -1080,7 +973,7 @@
         </w:rPr>
         <w:t xml:space="preserve">: </w:t>
       </w:r>
-      <w:bookmarkEnd w:id="2"/>
+      <w:bookmarkEnd w:id="4"/>
       <w:r>
         <w:rPr>
           <w:lang w:val="en-US"/>
@@ -1103,8 +996,13 @@
     </w:p>
     <w:p>
       <w:r>
-        <w:t>HTML, CSS and Javascript</w:t>
-      </w:r>
+        <w:t xml:space="preserve">HTML, CSS and </w:t>
+      </w:r>
+      <w:proofErr w:type="spellStart"/>
+      <w:r>
+        <w:t>Javascript</w:t>
+      </w:r>
+      <w:proofErr w:type="spellEnd"/>
     </w:p>
     <w:p>
       <w:pPr>
@@ -1125,7 +1023,7 @@
           <w:lang w:val="en-US"/>
         </w:rPr>
       </w:pPr>
-      <w:bookmarkStart w:id="3" w:name="_Toc240791153"/>
+      <w:bookmarkStart w:id="5" w:name="_Toc240791153"/>
       <w:r>
         <w:rPr>
           <w:lang w:val="en-US"/>
@@ -1133,7 +1031,7 @@
         <w:lastRenderedPageBreak/>
         <w:t xml:space="preserve">Chapter 3: </w:t>
       </w:r>
-      <w:bookmarkEnd w:id="3"/>
+      <w:bookmarkEnd w:id="5"/>
       <w:r>
         <w:rPr>
           <w:lang w:val="en-US"/>
@@ -1180,12 +1078,14 @@
           <w:lang w:val="en-GB"/>
         </w:rPr>
       </w:pPr>
+      <w:proofErr w:type="spellStart"/>
       <w:r>
         <w:rPr>
           <w:lang w:val="en-GB"/>
         </w:rPr>
         <w:t>HtmlHelperFactory</w:t>
       </w:r>
+      <w:proofErr w:type="spellEnd"/>
     </w:p>
     <w:p>
       <w:pPr>
@@ -1221,11 +1121,19 @@
           <w:lang w:val="en-GB"/>
         </w:rPr>
       </w:pPr>
-      <w:r>
-        <w:rPr>
-          <w:lang w:val="en-GB"/>
-        </w:rPr>
-        <w:t>HtmlHelper extension method</w:t>
+      <w:proofErr w:type="spellStart"/>
+      <w:r>
+        <w:rPr>
+          <w:lang w:val="en-GB"/>
+        </w:rPr>
+        <w:t>HtmlHelper</w:t>
+      </w:r>
+      <w:proofErr w:type="spellEnd"/>
+      <w:r>
+        <w:rPr>
+          <w:lang w:val="en-GB"/>
+        </w:rPr>
+        <w:t xml:space="preserve"> extension method</w:t>
       </w:r>
     </w:p>
     <w:p>
@@ -1344,24 +1252,39 @@
           <w:lang w:val="en-GB"/>
         </w:rPr>
       </w:pPr>
-      <w:r>
-        <w:rPr>
-          <w:lang w:val="en-GB"/>
-        </w:rPr>
-        <w:t>HtmlHelper extension methods again</w:t>
-      </w:r>
-    </w:p>
-    <w:p>
-      <w:pPr>
-        <w:rPr>
-          <w:lang w:val="en-GB"/>
-        </w:rPr>
-      </w:pPr>
-      <w:r>
-        <w:rPr>
-          <w:lang w:val="en-GB"/>
-        </w:rPr>
-        <w:t>The Element</w:t>
+      <w:proofErr w:type="spellStart"/>
+      <w:r>
+        <w:rPr>
+          <w:lang w:val="en-GB"/>
+        </w:rPr>
+        <w:t>HtmlHelper</w:t>
+      </w:r>
+      <w:proofErr w:type="spellEnd"/>
+      <w:r>
+        <w:rPr>
+          <w:lang w:val="en-GB"/>
+        </w:rPr>
+        <w:t xml:space="preserve"> extension methods again</w:t>
+      </w:r>
+    </w:p>
+    <w:p>
+      <w:pPr>
+        <w:rPr>
+          <w:lang w:val="en-GB"/>
+        </w:rPr>
+      </w:pPr>
+      <w:r>
+        <w:rPr>
+          <w:lang w:val="en-GB"/>
+        </w:rPr>
+        <w:t xml:space="preserve">The </w:t>
+      </w:r>
+      <w:proofErr w:type="spellStart"/>
+      <w:r>
+        <w:rPr>
+          <w:lang w:val="en-GB"/>
+        </w:rPr>
+        <w:t>Element</w:t>
       </w:r>
       <w:r>
         <w:rPr>
@@ -1370,6 +1293,7 @@
         </w:rPr>
         <w:t>For</w:t>
       </w:r>
+      <w:proofErr w:type="spellEnd"/>
       <w:r>
         <w:rPr>
           <w:lang w:val="en-GB"/>
@@ -1387,20 +1311,48 @@
         <w:rPr>
           <w:lang w:val="en-GB"/>
         </w:rPr>
-        <w:t>&lt;TModel&gt;</w:t>
-      </w:r>
-    </w:p>
-    <w:p>
-      <w:pPr>
-        <w:rPr>
-          <w:lang w:val="en-GB"/>
-        </w:rPr>
-      </w:pPr>
-      <w:r>
-        <w:rPr>
-          <w:lang w:val="en-GB"/>
-        </w:rPr>
-        <w:t>Expression&lt;Func&lt;T,T&gt;&gt;</w:t>
+        <w:t>&lt;</w:t>
+      </w:r>
+      <w:proofErr w:type="spellStart"/>
+      <w:r>
+        <w:rPr>
+          <w:lang w:val="en-GB"/>
+        </w:rPr>
+        <w:t>TModel</w:t>
+      </w:r>
+      <w:proofErr w:type="spellEnd"/>
+      <w:r>
+        <w:rPr>
+          <w:lang w:val="en-GB"/>
+        </w:rPr>
+        <w:t>&gt;</w:t>
+      </w:r>
+    </w:p>
+    <w:p>
+      <w:pPr>
+        <w:rPr>
+          <w:lang w:val="en-GB"/>
+        </w:rPr>
+      </w:pPr>
+      <w:r>
+        <w:rPr>
+          <w:lang w:val="en-GB"/>
+        </w:rPr>
+        <w:t>Expression&lt;Func&lt;T</w:t>
+      </w:r>
+      <w:proofErr w:type="gramStart"/>
+      <w:r>
+        <w:rPr>
+          <w:lang w:val="en-GB"/>
+        </w:rPr>
+        <w:t>,T</w:t>
+      </w:r>
+      <w:proofErr w:type="gramEnd"/>
+      <w:r>
+        <w:rPr>
+          <w:lang w:val="en-GB"/>
+        </w:rPr>
+        <w:t>&gt;&gt;</w:t>
       </w:r>
     </w:p>
     <w:p>
@@ -1556,8 +1508,53 @@
 </w:document>
 </file>
 
+<file path=word/comments.xml><?xml version="1.0" encoding="utf-8"?>
+<w:comments xmlns:wpc="http://schemas.microsoft.com/office/word/2010/wordprocessingCanvas" xmlns:mc="http://schemas.openxmlformats.org/markup-compatibility/2006" xmlns:o="urn:schemas-microsoft-com:office:office" xmlns:r="http://schemas.openxmlformats.org/officeDocument/2006/relationships" xmlns:m="http://schemas.openxmlformats.org/officeDocument/2006/math" xmlns:v="urn:schemas-microsoft-com:vml" xmlns:wp14="http://schemas.microsoft.com/office/word/2010/wordprocessingDrawing" xmlns:wp="http://schemas.openxmlformats.org/drawingml/2006/wordprocessingDrawing" xmlns:w10="urn:schemas-microsoft-com:office:word" xmlns:w="http://schemas.openxmlformats.org/wordprocessingml/2006/main" xmlns:w14="http://schemas.microsoft.com/office/word/2010/wordml" xmlns:wpg="http://schemas.microsoft.com/office/word/2010/wordprocessingGroup" xmlns:wpi="http://schemas.microsoft.com/office/word/2010/wordprocessingInk" xmlns:wne="http://schemas.microsoft.com/office/word/2006/wordml" xmlns:wps="http://schemas.microsoft.com/office/word/2010/wordprocessingShape" mc:Ignorable="w14 wp14">
+  <w:comment w:id="0" w:author="Chris Massey" w:date="2012-09-20T18:55:00Z" w:initials="CM">
+    <w:p>
+      <w:pPr>
+        <w:pStyle w:val="CommentText"/>
+      </w:pPr>
+      <w:r>
+        <w:rPr>
+          <w:rStyle w:val="CommentReference"/>
+        </w:rPr>
+        <w:annotationRef/>
+      </w:r>
+      <w:r>
+        <w:t>I suspect that Chapter Title is the “title” for the purposes of articles, and what you’ve currently got listed as chapter headers should be “heading 1”.</w:t>
+      </w:r>
+    </w:p>
+  </w:comment>
+  <w:comment w:id="2" w:author="Chris Massey" w:date="2012-09-20T18:54:00Z" w:initials="CM">
+    <w:p>
+      <w:pPr>
+        <w:pStyle w:val="CommentText"/>
+      </w:pPr>
+      <w:r>
+        <w:rPr>
+          <w:rStyle w:val="CommentReference"/>
+        </w:rPr>
+        <w:annotationRef/>
+      </w:r>
+      <w:r>
+        <w:t xml:space="preserve">This is not necessary for an article, so you’re welcome to ditch it… unless the article is going to grow huge. Also, I’m intrigued to see whether Word comments are in any way captured and displayed directly within </w:t>
+      </w:r>
+      <w:proofErr w:type="spellStart"/>
+      <w:r>
+        <w:t>GitHub</w:t>
+      </w:r>
+      <w:proofErr w:type="spellEnd"/>
+      <w:r>
+        <w:t>.</w:t>
+      </w:r>
+    </w:p>
+  </w:comment>
+</w:comments>
+</file>
+
 <file path=word/endnotes.xml><?xml version="1.0" encoding="utf-8"?>
-<w:endnotes xmlns:wpc="http://schemas.microsoft.com/office/word/2010/wordprocessingCanvas" xmlns:mc="http://schemas.openxmlformats.org/markup-compatibility/2006" xmlns:o="urn:schemas-microsoft-com:office:office" xmlns:r="http://schemas.openxmlformats.org/officeDocument/2006/relationships" xmlns:m="http://schemas.openxmlformats.org/officeDocument/2006/math" xmlns:v="urn:schemas-microsoft-com:vml" xmlns:wp14="http://schemas.microsoft.com/office/word/2010/wordprocessingDrawing" xmlns:wp="http://schemas.openxmlformats.org/drawingml/2006/wordprocessingDrawing" xmlns:w10="urn:schemas-microsoft-com:office:word" xmlns:w="http://schemas.openxmlformats.org/wordprocessingml/2006/main" xmlns:w14="http://schemas.microsoft.com/office/word/2010/wordml" xmlns:w15="http://schemas.microsoft.com/office/word/2012/wordml" xmlns:wpg="http://schemas.microsoft.com/office/word/2010/wordprocessingGroup" xmlns:wpi="http://schemas.microsoft.com/office/word/2010/wordprocessingInk" xmlns:wne="http://schemas.microsoft.com/office/word/2006/wordml" xmlns:wps="http://schemas.microsoft.com/office/word/2010/wordprocessingShape" mc:Ignorable="w14 w15 wp14">
+<w:endnotes xmlns:wpc="http://schemas.microsoft.com/office/word/2010/wordprocessingCanvas" xmlns:mc="http://schemas.openxmlformats.org/markup-compatibility/2006" xmlns:o="urn:schemas-microsoft-com:office:office" xmlns:r="http://schemas.openxmlformats.org/officeDocument/2006/relationships" xmlns:m="http://schemas.openxmlformats.org/officeDocument/2006/math" xmlns:v="urn:schemas-microsoft-com:vml" xmlns:wp14="http://schemas.microsoft.com/office/word/2010/wordprocessingDrawing" xmlns:wp="http://schemas.openxmlformats.org/drawingml/2006/wordprocessingDrawing" xmlns:w10="urn:schemas-microsoft-com:office:word" xmlns:w="http://schemas.openxmlformats.org/wordprocessingml/2006/main" xmlns:w14="http://schemas.microsoft.com/office/word/2010/wordml" xmlns:wpg="http://schemas.microsoft.com/office/word/2010/wordprocessingGroup" xmlns:wpi="http://schemas.microsoft.com/office/word/2010/wordprocessingInk" xmlns:wne="http://schemas.microsoft.com/office/word/2006/wordml" xmlns:wps="http://schemas.microsoft.com/office/word/2010/wordprocessingShape" mc:Ignorable="w14 wp14">
   <w:endnote w:type="separator" w:id="-1">
     <w:p>
       <w:r>
@@ -1600,7 +1597,7 @@
 </file>
 
 <file path=word/footer1.xml><?xml version="1.0" encoding="utf-8"?>
-<w:ftr xmlns:wpc="http://schemas.microsoft.com/office/word/2010/wordprocessingCanvas" xmlns:mc="http://schemas.openxmlformats.org/markup-compatibility/2006" xmlns:o="urn:schemas-microsoft-com:office:office" xmlns:r="http://schemas.openxmlformats.org/officeDocument/2006/relationships" xmlns:m="http://schemas.openxmlformats.org/officeDocument/2006/math" xmlns:v="urn:schemas-microsoft-com:vml" xmlns:wp14="http://schemas.microsoft.com/office/word/2010/wordprocessingDrawing" xmlns:wp="http://schemas.openxmlformats.org/drawingml/2006/wordprocessingDrawing" xmlns:w10="urn:schemas-microsoft-com:office:word" xmlns:w="http://schemas.openxmlformats.org/wordprocessingml/2006/main" xmlns:w14="http://schemas.microsoft.com/office/word/2010/wordml" xmlns:w15="http://schemas.microsoft.com/office/word/2012/wordml" xmlns:wpg="http://schemas.microsoft.com/office/word/2010/wordprocessingGroup" xmlns:wpi="http://schemas.microsoft.com/office/word/2010/wordprocessingInk" xmlns:wne="http://schemas.microsoft.com/office/word/2006/wordml" xmlns:wps="http://schemas.microsoft.com/office/word/2010/wordprocessingShape" mc:Ignorable="w14 w15 wp14">
+<w:ftr xmlns:wpc="http://schemas.microsoft.com/office/word/2010/wordprocessingCanvas" xmlns:mc="http://schemas.openxmlformats.org/markup-compatibility/2006" xmlns:o="urn:schemas-microsoft-com:office:office" xmlns:r="http://schemas.openxmlformats.org/officeDocument/2006/relationships" xmlns:m="http://schemas.openxmlformats.org/officeDocument/2006/math" xmlns:v="urn:schemas-microsoft-com:vml" xmlns:wp14="http://schemas.microsoft.com/office/word/2010/wordprocessingDrawing" xmlns:wp="http://schemas.openxmlformats.org/drawingml/2006/wordprocessingDrawing" xmlns:w10="urn:schemas-microsoft-com:office:word" xmlns:w="http://schemas.openxmlformats.org/wordprocessingml/2006/main" xmlns:w14="http://schemas.microsoft.com/office/word/2010/wordml" xmlns:wpg="http://schemas.microsoft.com/office/word/2010/wordprocessingGroup" xmlns:wpi="http://schemas.microsoft.com/office/word/2010/wordprocessingInk" xmlns:wne="http://schemas.microsoft.com/office/word/2006/wordml" xmlns:wps="http://schemas.microsoft.com/office/word/2010/wordprocessingShape" mc:Ignorable="w14 wp14">
   <w:p>
     <w:r>
       <w:fldChar w:fldCharType="begin"/>
@@ -1617,7 +1614,7 @@
 </file>
 
 <file path=word/footer2.xml><?xml version="1.0" encoding="utf-8"?>
-<w:ftr xmlns:wpc="http://schemas.microsoft.com/office/word/2010/wordprocessingCanvas" xmlns:mc="http://schemas.openxmlformats.org/markup-compatibility/2006" xmlns:o="urn:schemas-microsoft-com:office:office" xmlns:r="http://schemas.openxmlformats.org/officeDocument/2006/relationships" xmlns:m="http://schemas.openxmlformats.org/officeDocument/2006/math" xmlns:v="urn:schemas-microsoft-com:vml" xmlns:wp14="http://schemas.microsoft.com/office/word/2010/wordprocessingDrawing" xmlns:wp="http://schemas.openxmlformats.org/drawingml/2006/wordprocessingDrawing" xmlns:w10="urn:schemas-microsoft-com:office:word" xmlns:w="http://schemas.openxmlformats.org/wordprocessingml/2006/main" xmlns:w14="http://schemas.microsoft.com/office/word/2010/wordml" xmlns:w15="http://schemas.microsoft.com/office/word/2012/wordml" xmlns:wpg="http://schemas.microsoft.com/office/word/2010/wordprocessingGroup" xmlns:wpi="http://schemas.microsoft.com/office/word/2010/wordprocessingInk" xmlns:wne="http://schemas.microsoft.com/office/word/2006/wordml" xmlns:wps="http://schemas.microsoft.com/office/word/2010/wordprocessingShape" mc:Ignorable="w14 w15 wp14">
+<w:ftr xmlns:wpc="http://schemas.microsoft.com/office/word/2010/wordprocessingCanvas" xmlns:mc="http://schemas.openxmlformats.org/markup-compatibility/2006" xmlns:o="urn:schemas-microsoft-com:office:office" xmlns:r="http://schemas.openxmlformats.org/officeDocument/2006/relationships" xmlns:m="http://schemas.openxmlformats.org/officeDocument/2006/math" xmlns:v="urn:schemas-microsoft-com:vml" xmlns:wp14="http://schemas.microsoft.com/office/word/2010/wordprocessingDrawing" xmlns:wp="http://schemas.openxmlformats.org/drawingml/2006/wordprocessingDrawing" xmlns:w10="urn:schemas-microsoft-com:office:word" xmlns:w="http://schemas.openxmlformats.org/wordprocessingml/2006/main" xmlns:w14="http://schemas.microsoft.com/office/word/2010/wordml" xmlns:wpg="http://schemas.microsoft.com/office/word/2010/wordprocessingGroup" xmlns:wpi="http://schemas.microsoft.com/office/word/2010/wordprocessingInk" xmlns:wne="http://schemas.microsoft.com/office/word/2006/wordml" xmlns:wps="http://schemas.microsoft.com/office/word/2010/wordprocessingShape" mc:Ignorable="w14 wp14">
   <w:p>
     <w:pPr>
       <w:jc w:val="center"/>
@@ -1635,52 +1632,7 @@
       <w:rPr>
         <w:noProof/>
       </w:rPr>
-      <w:t>3</w:t>
-    </w:r>
-    <w:r>
-      <w:fldChar w:fldCharType="end"/>
-    </w:r>
-  </w:p>
-</w:ftr>
-</file>
-
-<file path=word/footer3.xml><?xml version="1.0" encoding="utf-8"?>
-<w:ftr xmlns:wpc="http://schemas.microsoft.com/office/word/2010/wordprocessingCanvas" xmlns:mc="http://schemas.openxmlformats.org/markup-compatibility/2006" xmlns:o="urn:schemas-microsoft-com:office:office" xmlns:r="http://schemas.openxmlformats.org/officeDocument/2006/relationships" xmlns:m="http://schemas.openxmlformats.org/officeDocument/2006/math" xmlns:v="urn:schemas-microsoft-com:vml" xmlns:wp14="http://schemas.microsoft.com/office/word/2010/wordprocessingDrawing" xmlns:wp="http://schemas.openxmlformats.org/drawingml/2006/wordprocessingDrawing" xmlns:w10="urn:schemas-microsoft-com:office:word" xmlns:w="http://schemas.openxmlformats.org/wordprocessingml/2006/main" xmlns:w14="http://schemas.microsoft.com/office/word/2010/wordml" xmlns:w15="http://schemas.microsoft.com/office/word/2012/wordml" xmlns:wpg="http://schemas.microsoft.com/office/word/2010/wordprocessingGroup" xmlns:wpi="http://schemas.microsoft.com/office/word/2010/wordprocessingInk" xmlns:wne="http://schemas.microsoft.com/office/word/2006/wordml" xmlns:wps="http://schemas.microsoft.com/office/word/2010/wordprocessingShape" mc:Ignorable="w14 w15 wp14">
-  <w:p>
-    <w:r>
-      <w:fldChar w:fldCharType="begin"/>
-    </w:r>
-    <w:r>
-      <w:instrText xml:space="preserve">PAGE  </w:instrText>
-    </w:r>
-    <w:r>
-      <w:fldChar w:fldCharType="end"/>
-    </w:r>
-  </w:p>
-  <w:p/>
-</w:ftr>
-</file>
-
-<file path=word/footer4.xml><?xml version="1.0" encoding="utf-8"?>
-<w:ftr xmlns:wpc="http://schemas.microsoft.com/office/word/2010/wordprocessingCanvas" xmlns:mc="http://schemas.openxmlformats.org/markup-compatibility/2006" xmlns:o="urn:schemas-microsoft-com:office:office" xmlns:r="http://schemas.openxmlformats.org/officeDocument/2006/relationships" xmlns:m="http://schemas.openxmlformats.org/officeDocument/2006/math" xmlns:v="urn:schemas-microsoft-com:vml" xmlns:wp14="http://schemas.microsoft.com/office/word/2010/wordprocessingDrawing" xmlns:wp="http://schemas.openxmlformats.org/drawingml/2006/wordprocessingDrawing" xmlns:w10="urn:schemas-microsoft-com:office:word" xmlns:w="http://schemas.openxmlformats.org/wordprocessingml/2006/main" xmlns:w14="http://schemas.microsoft.com/office/word/2010/wordml" xmlns:w15="http://schemas.microsoft.com/office/word/2012/wordml" xmlns:wpg="http://schemas.microsoft.com/office/word/2010/wordprocessingGroup" xmlns:wpi="http://schemas.microsoft.com/office/word/2010/wordprocessingInk" xmlns:wne="http://schemas.microsoft.com/office/word/2006/wordml" xmlns:wps="http://schemas.microsoft.com/office/word/2010/wordprocessingShape" mc:Ignorable="w14 w15 wp14">
-  <w:p>
-    <w:pPr>
-      <w:jc w:val="center"/>
-    </w:pPr>
-    <w:r>
-      <w:fldChar w:fldCharType="begin"/>
-    </w:r>
-    <w:r>
-      <w:instrText xml:space="preserve"> PAGE </w:instrText>
-    </w:r>
-    <w:r>
-      <w:fldChar w:fldCharType="separate"/>
-    </w:r>
-    <w:r>
-      <w:rPr>
-        <w:noProof/>
-      </w:rPr>
-      <w:t>8</w:t>
+      <w:t>7</w:t>
     </w:r>
     <w:r>
       <w:fldChar w:fldCharType="end"/>
@@ -1690,7 +1642,7 @@
 </file>
 
 <file path=word/footnotes.xml><?xml version="1.0" encoding="utf-8"?>
-<w:footnotes xmlns:wpc="http://schemas.microsoft.com/office/word/2010/wordprocessingCanvas" xmlns:mc="http://schemas.openxmlformats.org/markup-compatibility/2006" xmlns:o="urn:schemas-microsoft-com:office:office" xmlns:r="http://schemas.openxmlformats.org/officeDocument/2006/relationships" xmlns:m="http://schemas.openxmlformats.org/officeDocument/2006/math" xmlns:v="urn:schemas-microsoft-com:vml" xmlns:wp14="http://schemas.microsoft.com/office/word/2010/wordprocessingDrawing" xmlns:wp="http://schemas.openxmlformats.org/drawingml/2006/wordprocessingDrawing" xmlns:w10="urn:schemas-microsoft-com:office:word" xmlns:w="http://schemas.openxmlformats.org/wordprocessingml/2006/main" xmlns:w14="http://schemas.microsoft.com/office/word/2010/wordml" xmlns:w15="http://schemas.microsoft.com/office/word/2012/wordml" xmlns:wpg="http://schemas.microsoft.com/office/word/2010/wordprocessingGroup" xmlns:wpi="http://schemas.microsoft.com/office/word/2010/wordprocessingInk" xmlns:wne="http://schemas.microsoft.com/office/word/2006/wordml" xmlns:wps="http://schemas.microsoft.com/office/word/2010/wordprocessingShape" mc:Ignorable="w14 w15 wp14">
+<w:footnotes xmlns:wpc="http://schemas.microsoft.com/office/word/2010/wordprocessingCanvas" xmlns:mc="http://schemas.openxmlformats.org/markup-compatibility/2006" xmlns:o="urn:schemas-microsoft-com:office:office" xmlns:r="http://schemas.openxmlformats.org/officeDocument/2006/relationships" xmlns:m="http://schemas.openxmlformats.org/officeDocument/2006/math" xmlns:v="urn:schemas-microsoft-com:vml" xmlns:wp14="http://schemas.microsoft.com/office/word/2010/wordprocessingDrawing" xmlns:wp="http://schemas.openxmlformats.org/drawingml/2006/wordprocessingDrawing" xmlns:w10="urn:schemas-microsoft-com:office:word" xmlns:w="http://schemas.openxmlformats.org/wordprocessingml/2006/main" xmlns:w14="http://schemas.microsoft.com/office/word/2010/wordml" xmlns:wpg="http://schemas.microsoft.com/office/word/2010/wordprocessingGroup" xmlns:wpi="http://schemas.microsoft.com/office/word/2010/wordprocessingInk" xmlns:wne="http://schemas.microsoft.com/office/word/2006/wordml" xmlns:wps="http://schemas.microsoft.com/office/word/2010/wordprocessingShape" mc:Ignorable="w14 wp14">
   <w:footnote w:type="separator" w:id="-1">
     <w:p>
       <w:r>
@@ -1733,7 +1685,7 @@
 </file>
 
 <file path=word/header1.xml><?xml version="1.0" encoding="utf-8"?>
-<w:hdr xmlns:wpc="http://schemas.microsoft.com/office/word/2010/wordprocessingCanvas" xmlns:mc="http://schemas.openxmlformats.org/markup-compatibility/2006" xmlns:o="urn:schemas-microsoft-com:office:office" xmlns:r="http://schemas.openxmlformats.org/officeDocument/2006/relationships" xmlns:m="http://schemas.openxmlformats.org/officeDocument/2006/math" xmlns:v="urn:schemas-microsoft-com:vml" xmlns:wp14="http://schemas.microsoft.com/office/word/2010/wordprocessingDrawing" xmlns:wp="http://schemas.openxmlformats.org/drawingml/2006/wordprocessingDrawing" xmlns:w10="urn:schemas-microsoft-com:office:word" xmlns:w="http://schemas.openxmlformats.org/wordprocessingml/2006/main" xmlns:w14="http://schemas.microsoft.com/office/word/2010/wordml" xmlns:w15="http://schemas.microsoft.com/office/word/2012/wordml" xmlns:wpg="http://schemas.microsoft.com/office/word/2010/wordprocessingGroup" xmlns:wpi="http://schemas.microsoft.com/office/word/2010/wordprocessingInk" xmlns:wne="http://schemas.microsoft.com/office/word/2006/wordml" xmlns:wps="http://schemas.microsoft.com/office/word/2010/wordprocessingShape" mc:Ignorable="w14 w15 wp14">
+<w:hdr xmlns:wpc="http://schemas.microsoft.com/office/word/2010/wordprocessingCanvas" xmlns:mc="http://schemas.openxmlformats.org/markup-compatibility/2006" xmlns:o="urn:schemas-microsoft-com:office:office" xmlns:r="http://schemas.openxmlformats.org/officeDocument/2006/relationships" xmlns:m="http://schemas.openxmlformats.org/officeDocument/2006/math" xmlns:v="urn:schemas-microsoft-com:vml" xmlns:wp14="http://schemas.microsoft.com/office/word/2010/wordprocessingDrawing" xmlns:wp="http://schemas.openxmlformats.org/drawingml/2006/wordprocessingDrawing" xmlns:w10="urn:schemas-microsoft-com:office:word" xmlns:w="http://schemas.openxmlformats.org/wordprocessingml/2006/main" xmlns:w14="http://schemas.microsoft.com/office/word/2010/wordml" xmlns:wpg="http://schemas.microsoft.com/office/word/2010/wordprocessingGroup" xmlns:wpi="http://schemas.microsoft.com/office/word/2010/wordprocessingInk" xmlns:wne="http://schemas.microsoft.com/office/word/2006/wordml" xmlns:wps="http://schemas.microsoft.com/office/word/2010/wordprocessingShape" mc:Ignorable="w14 wp14">
   <w:p>
     <w:pPr>
       <w:pStyle w:val="STRunningHead"/>
@@ -1743,13 +1695,13 @@
 </file>
 
 <file path=word/header2.xml><?xml version="1.0" encoding="utf-8"?>
-<w:hdr xmlns:wpc="http://schemas.microsoft.com/office/word/2010/wordprocessingCanvas" xmlns:mc="http://schemas.openxmlformats.org/markup-compatibility/2006" xmlns:o="urn:schemas-microsoft-com:office:office" xmlns:r="http://schemas.openxmlformats.org/officeDocument/2006/relationships" xmlns:m="http://schemas.openxmlformats.org/officeDocument/2006/math" xmlns:v="urn:schemas-microsoft-com:vml" xmlns:wp14="http://schemas.microsoft.com/office/word/2010/wordprocessingDrawing" xmlns:wp="http://schemas.openxmlformats.org/drawingml/2006/wordprocessingDrawing" xmlns:w10="urn:schemas-microsoft-com:office:word" xmlns:w="http://schemas.openxmlformats.org/wordprocessingml/2006/main" xmlns:w14="http://schemas.microsoft.com/office/word/2010/wordml" xmlns:w15="http://schemas.microsoft.com/office/word/2012/wordml" xmlns:wpg="http://schemas.microsoft.com/office/word/2010/wordprocessingGroup" xmlns:wpi="http://schemas.microsoft.com/office/word/2010/wordprocessingInk" xmlns:wne="http://schemas.microsoft.com/office/word/2006/wordml" xmlns:wps="http://schemas.microsoft.com/office/word/2010/wordprocessingShape" mc:Ignorable="w14 w15 wp14">
+<w:hdr xmlns:wpc="http://schemas.microsoft.com/office/word/2010/wordprocessingCanvas" xmlns:mc="http://schemas.openxmlformats.org/markup-compatibility/2006" xmlns:o="urn:schemas-microsoft-com:office:office" xmlns:r="http://schemas.openxmlformats.org/officeDocument/2006/relationships" xmlns:m="http://schemas.openxmlformats.org/officeDocument/2006/math" xmlns:v="urn:schemas-microsoft-com:vml" xmlns:wp14="http://schemas.microsoft.com/office/word/2010/wordprocessingDrawing" xmlns:wp="http://schemas.openxmlformats.org/drawingml/2006/wordprocessingDrawing" xmlns:w10="urn:schemas-microsoft-com:office:word" xmlns:w="http://schemas.openxmlformats.org/wordprocessingml/2006/main" xmlns:w14="http://schemas.microsoft.com/office/word/2010/wordml" xmlns:wpg="http://schemas.microsoft.com/office/word/2010/wordprocessingGroup" xmlns:wpi="http://schemas.microsoft.com/office/word/2010/wordprocessingInk" xmlns:wne="http://schemas.microsoft.com/office/word/2006/wordml" xmlns:wps="http://schemas.microsoft.com/office/word/2010/wordprocessingShape" mc:Ignorable="w14 wp14">
   <w:p/>
 </w:hdr>
 </file>
 
 <file path=word/header3.xml><?xml version="1.0" encoding="utf-8"?>
-<w:hdr xmlns:wpc="http://schemas.microsoft.com/office/word/2010/wordprocessingCanvas" xmlns:mc="http://schemas.openxmlformats.org/markup-compatibility/2006" xmlns:o="urn:schemas-microsoft-com:office:office" xmlns:r="http://schemas.openxmlformats.org/officeDocument/2006/relationships" xmlns:m="http://schemas.openxmlformats.org/officeDocument/2006/math" xmlns:v="urn:schemas-microsoft-com:vml" xmlns:wp14="http://schemas.microsoft.com/office/word/2010/wordprocessingDrawing" xmlns:wp="http://schemas.openxmlformats.org/drawingml/2006/wordprocessingDrawing" xmlns:w10="urn:schemas-microsoft-com:office:word" xmlns:w="http://schemas.openxmlformats.org/wordprocessingml/2006/main" xmlns:w14="http://schemas.microsoft.com/office/word/2010/wordml" xmlns:w15="http://schemas.microsoft.com/office/word/2012/wordml" xmlns:wpg="http://schemas.microsoft.com/office/word/2010/wordprocessingGroup" xmlns:wpi="http://schemas.microsoft.com/office/word/2010/wordprocessingInk" xmlns:wne="http://schemas.microsoft.com/office/word/2006/wordml" xmlns:wps="http://schemas.microsoft.com/office/word/2010/wordprocessingShape" mc:Ignorable="w14 w15 wp14">
+<w:hdr xmlns:wpc="http://schemas.microsoft.com/office/word/2010/wordprocessingCanvas" xmlns:mc="http://schemas.openxmlformats.org/markup-compatibility/2006" xmlns:o="urn:schemas-microsoft-com:office:office" xmlns:r="http://schemas.openxmlformats.org/officeDocument/2006/relationships" xmlns:m="http://schemas.openxmlformats.org/officeDocument/2006/math" xmlns:v="urn:schemas-microsoft-com:vml" xmlns:wp14="http://schemas.microsoft.com/office/word/2010/wordprocessingDrawing" xmlns:wp="http://schemas.openxmlformats.org/drawingml/2006/wordprocessingDrawing" xmlns:w10="urn:schemas-microsoft-com:office:word" xmlns:w="http://schemas.openxmlformats.org/wordprocessingml/2006/main" xmlns:w14="http://schemas.microsoft.com/office/word/2010/wordml" xmlns:wpg="http://schemas.microsoft.com/office/word/2010/wordprocessingGroup" xmlns:wpi="http://schemas.microsoft.com/office/word/2010/wordprocessingInk" xmlns:wne="http://schemas.microsoft.com/office/word/2006/wordml" xmlns:wps="http://schemas.microsoft.com/office/word/2010/wordprocessingShape" mc:Ignorable="w14 wp14">
   <w:p>
     <w:pPr>
       <w:pStyle w:val="STRunningHead"/>
@@ -1768,13 +1720,13 @@
 </file>
 
 <file path=word/header4.xml><?xml version="1.0" encoding="utf-8"?>
-<w:hdr xmlns:wpc="http://schemas.microsoft.com/office/word/2010/wordprocessingCanvas" xmlns:mc="http://schemas.openxmlformats.org/markup-compatibility/2006" xmlns:o="urn:schemas-microsoft-com:office:office" xmlns:r="http://schemas.openxmlformats.org/officeDocument/2006/relationships" xmlns:m="http://schemas.openxmlformats.org/officeDocument/2006/math" xmlns:v="urn:schemas-microsoft-com:vml" xmlns:wp14="http://schemas.microsoft.com/office/word/2010/wordprocessingDrawing" xmlns:wp="http://schemas.openxmlformats.org/drawingml/2006/wordprocessingDrawing" xmlns:w10="urn:schemas-microsoft-com:office:word" xmlns:w="http://schemas.openxmlformats.org/wordprocessingml/2006/main" xmlns:w14="http://schemas.microsoft.com/office/word/2010/wordml" xmlns:w15="http://schemas.microsoft.com/office/word/2012/wordml" xmlns:wpg="http://schemas.microsoft.com/office/word/2010/wordprocessingGroup" xmlns:wpi="http://schemas.microsoft.com/office/word/2010/wordprocessingInk" xmlns:wne="http://schemas.microsoft.com/office/word/2006/wordml" xmlns:wps="http://schemas.microsoft.com/office/word/2010/wordprocessingShape" mc:Ignorable="w14 w15 wp14">
+<w:hdr xmlns:wpc="http://schemas.microsoft.com/office/word/2010/wordprocessingCanvas" xmlns:mc="http://schemas.openxmlformats.org/markup-compatibility/2006" xmlns:o="urn:schemas-microsoft-com:office:office" xmlns:r="http://schemas.openxmlformats.org/officeDocument/2006/relationships" xmlns:m="http://schemas.openxmlformats.org/officeDocument/2006/math" xmlns:v="urn:schemas-microsoft-com:vml" xmlns:wp14="http://schemas.microsoft.com/office/word/2010/wordprocessingDrawing" xmlns:wp="http://schemas.openxmlformats.org/drawingml/2006/wordprocessingDrawing" xmlns:w10="urn:schemas-microsoft-com:office:word" xmlns:w="http://schemas.openxmlformats.org/wordprocessingml/2006/main" xmlns:w14="http://schemas.microsoft.com/office/word/2010/wordml" xmlns:wpg="http://schemas.microsoft.com/office/word/2010/wordprocessingGroup" xmlns:wpi="http://schemas.microsoft.com/office/word/2010/wordprocessingInk" xmlns:wne="http://schemas.microsoft.com/office/word/2006/wordml" xmlns:wps="http://schemas.microsoft.com/office/word/2010/wordprocessingShape" mc:Ignorable="w14 wp14">
   <w:p/>
 </w:hdr>
 </file>
 
 <file path=word/header5.xml><?xml version="1.0" encoding="utf-8"?>
-<w:hdr xmlns:wpc="http://schemas.microsoft.com/office/word/2010/wordprocessingCanvas" xmlns:mc="http://schemas.openxmlformats.org/markup-compatibility/2006" xmlns:o="urn:schemas-microsoft-com:office:office" xmlns:r="http://schemas.openxmlformats.org/officeDocument/2006/relationships" xmlns:m="http://schemas.openxmlformats.org/officeDocument/2006/math" xmlns:v="urn:schemas-microsoft-com:vml" xmlns:wp14="http://schemas.microsoft.com/office/word/2010/wordprocessingDrawing" xmlns:wp="http://schemas.openxmlformats.org/drawingml/2006/wordprocessingDrawing" xmlns:w10="urn:schemas-microsoft-com:office:word" xmlns:w="http://schemas.openxmlformats.org/wordprocessingml/2006/main" xmlns:w14="http://schemas.microsoft.com/office/word/2010/wordml" xmlns:w15="http://schemas.microsoft.com/office/word/2012/wordml" xmlns:wpg="http://schemas.microsoft.com/office/word/2010/wordprocessingGroup" xmlns:wpi="http://schemas.microsoft.com/office/word/2010/wordprocessingInk" xmlns:wne="http://schemas.microsoft.com/office/word/2006/wordml" xmlns:wps="http://schemas.microsoft.com/office/word/2010/wordprocessingShape" mc:Ignorable="w14 w15 wp14">
+<w:hdr xmlns:wpc="http://schemas.microsoft.com/office/word/2010/wordprocessingCanvas" xmlns:mc="http://schemas.openxmlformats.org/markup-compatibility/2006" xmlns:o="urn:schemas-microsoft-com:office:office" xmlns:r="http://schemas.openxmlformats.org/officeDocument/2006/relationships" xmlns:m="http://schemas.openxmlformats.org/officeDocument/2006/math" xmlns:v="urn:schemas-microsoft-com:vml" xmlns:wp14="http://schemas.microsoft.com/office/word/2010/wordprocessingDrawing" xmlns:wp="http://schemas.openxmlformats.org/drawingml/2006/wordprocessingDrawing" xmlns:w10="urn:schemas-microsoft-com:office:word" xmlns:w="http://schemas.openxmlformats.org/wordprocessingml/2006/main" xmlns:w14="http://schemas.microsoft.com/office/word/2010/wordml" xmlns:wpg="http://schemas.microsoft.com/office/word/2010/wordprocessingGroup" xmlns:wpi="http://schemas.microsoft.com/office/word/2010/wordprocessingInk" xmlns:wne="http://schemas.microsoft.com/office/word/2006/wordml" xmlns:wps="http://schemas.microsoft.com/office/word/2010/wordprocessingShape" mc:Ignorable="w14 wp14">
   <w:p>
     <w:pPr>
       <w:pStyle w:val="STRunningHead"/>
@@ -1793,7 +1745,7 @@
 </file>
 
 <file path=word/header6.xml><?xml version="1.0" encoding="utf-8"?>
-<w:hdr xmlns:wpc="http://schemas.microsoft.com/office/word/2010/wordprocessingCanvas" xmlns:mc="http://schemas.openxmlformats.org/markup-compatibility/2006" xmlns:o="urn:schemas-microsoft-com:office:office" xmlns:r="http://schemas.openxmlformats.org/officeDocument/2006/relationships" xmlns:m="http://schemas.openxmlformats.org/officeDocument/2006/math" xmlns:v="urn:schemas-microsoft-com:vml" xmlns:wp14="http://schemas.microsoft.com/office/word/2010/wordprocessingDrawing" xmlns:wp="http://schemas.openxmlformats.org/drawingml/2006/wordprocessingDrawing" xmlns:w10="urn:schemas-microsoft-com:office:word" xmlns:w="http://schemas.openxmlformats.org/wordprocessingml/2006/main" xmlns:w14="http://schemas.microsoft.com/office/word/2010/wordml" xmlns:w15="http://schemas.microsoft.com/office/word/2012/wordml" xmlns:wpg="http://schemas.microsoft.com/office/word/2010/wordprocessingGroup" xmlns:wpi="http://schemas.microsoft.com/office/word/2010/wordprocessingInk" xmlns:wne="http://schemas.microsoft.com/office/word/2006/wordml" xmlns:wps="http://schemas.microsoft.com/office/word/2010/wordprocessingShape" mc:Ignorable="w14 w15 wp14">
+<w:hdr xmlns:wpc="http://schemas.microsoft.com/office/word/2010/wordprocessingCanvas" xmlns:mc="http://schemas.openxmlformats.org/markup-compatibility/2006" xmlns:o="urn:schemas-microsoft-com:office:office" xmlns:r="http://schemas.openxmlformats.org/officeDocument/2006/relationships" xmlns:m="http://schemas.openxmlformats.org/officeDocument/2006/math" xmlns:v="urn:schemas-microsoft-com:vml" xmlns:wp14="http://schemas.microsoft.com/office/word/2010/wordprocessingDrawing" xmlns:wp="http://schemas.openxmlformats.org/drawingml/2006/wordprocessingDrawing" xmlns:w10="urn:schemas-microsoft-com:office:word" xmlns:w="http://schemas.openxmlformats.org/wordprocessingml/2006/main" xmlns:w14="http://schemas.microsoft.com/office/word/2010/wordml" xmlns:wpg="http://schemas.microsoft.com/office/word/2010/wordprocessingGroup" xmlns:wpi="http://schemas.microsoft.com/office/word/2010/wordprocessingInk" xmlns:wne="http://schemas.microsoft.com/office/word/2006/wordml" xmlns:wps="http://schemas.microsoft.com/office/word/2010/wordprocessingShape" mc:Ignorable="w14 wp14">
   <w:p>
     <w:pPr>
       <w:pStyle w:val="STRunningHead"/>
@@ -1812,13 +1764,13 @@
 </file>
 
 <file path=word/header7.xml><?xml version="1.0" encoding="utf-8"?>
-<w:hdr xmlns:wpc="http://schemas.microsoft.com/office/word/2010/wordprocessingCanvas" xmlns:mc="http://schemas.openxmlformats.org/markup-compatibility/2006" xmlns:o="urn:schemas-microsoft-com:office:office" xmlns:r="http://schemas.openxmlformats.org/officeDocument/2006/relationships" xmlns:m="http://schemas.openxmlformats.org/officeDocument/2006/math" xmlns:v="urn:schemas-microsoft-com:vml" xmlns:wp14="http://schemas.microsoft.com/office/word/2010/wordprocessingDrawing" xmlns:wp="http://schemas.openxmlformats.org/drawingml/2006/wordprocessingDrawing" xmlns:w10="urn:schemas-microsoft-com:office:word" xmlns:w="http://schemas.openxmlformats.org/wordprocessingml/2006/main" xmlns:w14="http://schemas.microsoft.com/office/word/2010/wordml" xmlns:w15="http://schemas.microsoft.com/office/word/2012/wordml" xmlns:wpg="http://schemas.microsoft.com/office/word/2010/wordprocessingGroup" xmlns:wpi="http://schemas.microsoft.com/office/word/2010/wordprocessingInk" xmlns:wne="http://schemas.microsoft.com/office/word/2006/wordml" xmlns:wps="http://schemas.microsoft.com/office/word/2010/wordprocessingShape" mc:Ignorable="w14 w15 wp14">
+<w:hdr xmlns:wpc="http://schemas.microsoft.com/office/word/2010/wordprocessingCanvas" xmlns:mc="http://schemas.openxmlformats.org/markup-compatibility/2006" xmlns:o="urn:schemas-microsoft-com:office:office" xmlns:r="http://schemas.openxmlformats.org/officeDocument/2006/relationships" xmlns:m="http://schemas.openxmlformats.org/officeDocument/2006/math" xmlns:v="urn:schemas-microsoft-com:vml" xmlns:wp14="http://schemas.microsoft.com/office/word/2010/wordprocessingDrawing" xmlns:wp="http://schemas.openxmlformats.org/drawingml/2006/wordprocessingDrawing" xmlns:w10="urn:schemas-microsoft-com:office:word" xmlns:w="http://schemas.openxmlformats.org/wordprocessingml/2006/main" xmlns:w14="http://schemas.microsoft.com/office/word/2010/wordml" xmlns:wpg="http://schemas.microsoft.com/office/word/2010/wordprocessingGroup" xmlns:wpi="http://schemas.microsoft.com/office/word/2010/wordprocessingInk" xmlns:wne="http://schemas.microsoft.com/office/word/2006/wordml" xmlns:wps="http://schemas.microsoft.com/office/word/2010/wordprocessingShape" mc:Ignorable="w14 wp14">
   <w:p/>
 </w:hdr>
 </file>
 
 <file path=word/header8.xml><?xml version="1.0" encoding="utf-8"?>
-<w:hdr xmlns:wpc="http://schemas.microsoft.com/office/word/2010/wordprocessingCanvas" xmlns:mc="http://schemas.openxmlformats.org/markup-compatibility/2006" xmlns:o="urn:schemas-microsoft-com:office:office" xmlns:r="http://schemas.openxmlformats.org/officeDocument/2006/relationships" xmlns:m="http://schemas.openxmlformats.org/officeDocument/2006/math" xmlns:v="urn:schemas-microsoft-com:vml" xmlns:wp14="http://schemas.microsoft.com/office/word/2010/wordprocessingDrawing" xmlns:wp="http://schemas.openxmlformats.org/drawingml/2006/wordprocessingDrawing" xmlns:w10="urn:schemas-microsoft-com:office:word" xmlns:w="http://schemas.openxmlformats.org/wordprocessingml/2006/main" xmlns:w14="http://schemas.microsoft.com/office/word/2010/wordml" xmlns:w15="http://schemas.microsoft.com/office/word/2012/wordml" xmlns:wpg="http://schemas.microsoft.com/office/word/2010/wordprocessingGroup" xmlns:wpi="http://schemas.microsoft.com/office/word/2010/wordprocessingInk" xmlns:wne="http://schemas.microsoft.com/office/word/2006/wordml" xmlns:wps="http://schemas.microsoft.com/office/word/2010/wordprocessingShape" mc:Ignorable="w14 w15 wp14">
+<w:hdr xmlns:wpc="http://schemas.microsoft.com/office/word/2010/wordprocessingCanvas" xmlns:mc="http://schemas.openxmlformats.org/markup-compatibility/2006" xmlns:o="urn:schemas-microsoft-com:office:office" xmlns:r="http://schemas.openxmlformats.org/officeDocument/2006/relationships" xmlns:m="http://schemas.openxmlformats.org/officeDocument/2006/math" xmlns:v="urn:schemas-microsoft-com:vml" xmlns:wp14="http://schemas.microsoft.com/office/word/2010/wordprocessingDrawing" xmlns:wp="http://schemas.openxmlformats.org/drawingml/2006/wordprocessingDrawing" xmlns:w10="urn:schemas-microsoft-com:office:word" xmlns:w="http://schemas.openxmlformats.org/wordprocessingml/2006/main" xmlns:w14="http://schemas.microsoft.com/office/word/2010/wordml" xmlns:wpg="http://schemas.microsoft.com/office/word/2010/wordprocessingGroup" xmlns:wpi="http://schemas.microsoft.com/office/word/2010/wordprocessingInk" xmlns:wne="http://schemas.microsoft.com/office/word/2006/wordml" xmlns:wps="http://schemas.microsoft.com/office/word/2010/wordprocessingShape" mc:Ignorable="w14 wp14">
   <w:p>
     <w:pPr>
       <w:pStyle w:val="STRunningHead"/>
@@ -1831,13 +1783,13 @@
 </file>
 
 <file path=word/header9.xml><?xml version="1.0" encoding="utf-8"?>
-<w:hdr xmlns:wpc="http://schemas.microsoft.com/office/word/2010/wordprocessingCanvas" xmlns:mc="http://schemas.openxmlformats.org/markup-compatibility/2006" xmlns:o="urn:schemas-microsoft-com:office:office" xmlns:r="http://schemas.openxmlformats.org/officeDocument/2006/relationships" xmlns:m="http://schemas.openxmlformats.org/officeDocument/2006/math" xmlns:v="urn:schemas-microsoft-com:vml" xmlns:wp14="http://schemas.microsoft.com/office/word/2010/wordprocessingDrawing" xmlns:wp="http://schemas.openxmlformats.org/drawingml/2006/wordprocessingDrawing" xmlns:w10="urn:schemas-microsoft-com:office:word" xmlns:w="http://schemas.openxmlformats.org/wordprocessingml/2006/main" xmlns:w14="http://schemas.microsoft.com/office/word/2010/wordml" xmlns:w15="http://schemas.microsoft.com/office/word/2012/wordml" xmlns:wpg="http://schemas.microsoft.com/office/word/2010/wordprocessingGroup" xmlns:wpi="http://schemas.microsoft.com/office/word/2010/wordprocessingInk" xmlns:wne="http://schemas.microsoft.com/office/word/2006/wordml" xmlns:wps="http://schemas.microsoft.com/office/word/2010/wordprocessingShape" mc:Ignorable="w14 w15 wp14">
+<w:hdr xmlns:wpc="http://schemas.microsoft.com/office/word/2010/wordprocessingCanvas" xmlns:mc="http://schemas.openxmlformats.org/markup-compatibility/2006" xmlns:o="urn:schemas-microsoft-com:office:office" xmlns:r="http://schemas.openxmlformats.org/officeDocument/2006/relationships" xmlns:m="http://schemas.openxmlformats.org/officeDocument/2006/math" xmlns:v="urn:schemas-microsoft-com:vml" xmlns:wp14="http://schemas.microsoft.com/office/word/2010/wordprocessingDrawing" xmlns:wp="http://schemas.openxmlformats.org/drawingml/2006/wordprocessingDrawing" xmlns:w10="urn:schemas-microsoft-com:office:word" xmlns:w="http://schemas.openxmlformats.org/wordprocessingml/2006/main" xmlns:w14="http://schemas.microsoft.com/office/word/2010/wordml" xmlns:wpg="http://schemas.microsoft.com/office/word/2010/wordprocessingGroup" xmlns:wpi="http://schemas.microsoft.com/office/word/2010/wordprocessingInk" xmlns:wne="http://schemas.microsoft.com/office/word/2006/wordml" xmlns:wps="http://schemas.microsoft.com/office/word/2010/wordprocessingShape" mc:Ignorable="w14 wp14">
   <w:p/>
 </w:hdr>
 </file>
 
 <file path=word/numbering.xml><?xml version="1.0" encoding="utf-8"?>
-<w:numbering xmlns:wpc="http://schemas.microsoft.com/office/word/2010/wordprocessingCanvas" xmlns:mc="http://schemas.openxmlformats.org/markup-compatibility/2006" xmlns:o="urn:schemas-microsoft-com:office:office" xmlns:r="http://schemas.openxmlformats.org/officeDocument/2006/relationships" xmlns:m="http://schemas.openxmlformats.org/officeDocument/2006/math" xmlns:v="urn:schemas-microsoft-com:vml" xmlns:wp14="http://schemas.microsoft.com/office/word/2010/wordprocessingDrawing" xmlns:wp="http://schemas.openxmlformats.org/drawingml/2006/wordprocessingDrawing" xmlns:w10="urn:schemas-microsoft-com:office:word" xmlns:w="http://schemas.openxmlformats.org/wordprocessingml/2006/main" xmlns:w14="http://schemas.microsoft.com/office/word/2010/wordml" xmlns:w15="http://schemas.microsoft.com/office/word/2012/wordml" xmlns:wpg="http://schemas.microsoft.com/office/word/2010/wordprocessingGroup" xmlns:wpi="http://schemas.microsoft.com/office/word/2010/wordprocessingInk" xmlns:wne="http://schemas.microsoft.com/office/word/2006/wordml" xmlns:wps="http://schemas.microsoft.com/office/word/2010/wordprocessingShape" mc:Ignorable="w14 w15 wp14">
+<w:numbering xmlns:wpc="http://schemas.microsoft.com/office/word/2010/wordprocessingCanvas" xmlns:mc="http://schemas.openxmlformats.org/markup-compatibility/2006" xmlns:o="urn:schemas-microsoft-com:office:office" xmlns:r="http://schemas.openxmlformats.org/officeDocument/2006/relationships" xmlns:m="http://schemas.openxmlformats.org/officeDocument/2006/math" xmlns:v="urn:schemas-microsoft-com:vml" xmlns:wp14="http://schemas.microsoft.com/office/word/2010/wordprocessingDrawing" xmlns:wp="http://schemas.openxmlformats.org/drawingml/2006/wordprocessingDrawing" xmlns:w10="urn:schemas-microsoft-com:office:word" xmlns:w="http://schemas.openxmlformats.org/wordprocessingml/2006/main" xmlns:w14="http://schemas.microsoft.com/office/word/2010/wordml" xmlns:wpg="http://schemas.microsoft.com/office/word/2010/wordprocessingGroup" xmlns:wpi="http://schemas.microsoft.com/office/word/2010/wordprocessingInk" xmlns:wne="http://schemas.microsoft.com/office/word/2006/wordml" xmlns:wps="http://schemas.microsoft.com/office/word/2010/wordprocessingShape" mc:Ignorable="w14 wp14">
   <w:abstractNum w:abstractNumId="0">
     <w:nsid w:val="FFFFFF7C"/>
     <w:multiLevelType w:val="singleLevel"/>
@@ -2847,7 +2799,7 @@
 </file>
 
 <file path=word/styles.xml><?xml version="1.0" encoding="utf-8"?>
-<w:styles xmlns:mc="http://schemas.openxmlformats.org/markup-compatibility/2006" xmlns:r="http://schemas.openxmlformats.org/officeDocument/2006/relationships" xmlns:w="http://schemas.openxmlformats.org/wordprocessingml/2006/main" xmlns:w14="http://schemas.microsoft.com/office/word/2010/wordml" xmlns:w15="http://schemas.microsoft.com/office/word/2012/wordml" mc:Ignorable="w14 w15">
+<w:styles xmlns:mc="http://schemas.openxmlformats.org/markup-compatibility/2006" xmlns:r="http://schemas.openxmlformats.org/officeDocument/2006/relationships" xmlns:w="http://schemas.openxmlformats.org/wordprocessingml/2006/main" xmlns:w14="http://schemas.microsoft.com/office/word/2010/wordml" mc:Ignorable="w14">
   <w:docDefaults>
     <w:rPrDefault>
       <w:rPr>
@@ -2859,378 +2811,174 @@
     </w:rPrDefault>
     <w:pPrDefault/>
   </w:docDefaults>
-  <w:latentStyles w:defLockedState="1" w:defUIPriority="0" w:defSemiHidden="0" w:defUnhideWhenUsed="0" w:defQFormat="0" w:count="371">
-    <w:lsdException w:name="Normal" w:locked="0" w:qFormat="1"/>
-    <w:lsdException w:name="heading 1" w:locked="0"/>
-    <w:lsdException w:name="heading 2" w:locked="0"/>
-    <w:lsdException w:name="heading 3" w:locked="0"/>
-    <w:lsdException w:name="heading 4" w:locked="0"/>
-    <w:lsdException w:name="heading 5" w:locked="0"/>
-    <w:lsdException w:name="heading 6" w:locked="0"/>
-    <w:lsdException w:name="heading 7" w:semiHidden="1" w:unhideWhenUsed="1" w:qFormat="1"/>
-    <w:lsdException w:name="heading 8" w:semiHidden="1" w:unhideWhenUsed="1" w:qFormat="1"/>
-    <w:lsdException w:name="heading 9" w:semiHidden="1" w:unhideWhenUsed="1" w:qFormat="1"/>
-    <w:lsdException w:name="index 1" w:locked="0" w:semiHidden="1" w:unhideWhenUsed="1"/>
-    <w:lsdException w:name="index 2" w:locked="0" w:semiHidden="1" w:unhideWhenUsed="1"/>
-    <w:lsdException w:name="index 3" w:locked="0" w:semiHidden="1" w:unhideWhenUsed="1"/>
-    <w:lsdException w:name="index 4" w:semiHidden="1" w:unhideWhenUsed="1"/>
-    <w:lsdException w:name="index 5" w:semiHidden="1" w:unhideWhenUsed="1"/>
-    <w:lsdException w:name="index 6" w:semiHidden="1" w:unhideWhenUsed="1"/>
-    <w:lsdException w:name="index 7" w:semiHidden="1" w:unhideWhenUsed="1"/>
-    <w:lsdException w:name="index 8" w:semiHidden="1" w:unhideWhenUsed="1"/>
-    <w:lsdException w:name="index 9" w:semiHidden="1" w:unhideWhenUsed="1"/>
-    <w:lsdException w:name="toc 1" w:locked="0" w:semiHidden="1" w:uiPriority="39" w:unhideWhenUsed="1"/>
-    <w:lsdException w:name="toc 2" w:locked="0" w:semiHidden="1" w:uiPriority="39" w:unhideWhenUsed="1"/>
-    <w:lsdException w:name="toc 3" w:locked="0" w:semiHidden="1" w:uiPriority="39" w:unhideWhenUsed="1"/>
-    <w:lsdException w:name="toc 4" w:locked="0" w:semiHidden="1" w:unhideWhenUsed="1"/>
-    <w:lsdException w:name="toc 5" w:locked="0" w:semiHidden="1" w:unhideWhenUsed="1"/>
-    <w:lsdException w:name="toc 6" w:locked="0" w:semiHidden="1" w:unhideWhenUsed="1"/>
-    <w:lsdException w:name="toc 7" w:locked="0" w:semiHidden="1" w:unhideWhenUsed="1"/>
-    <w:lsdException w:name="toc 8" w:locked="0" w:semiHidden="1" w:unhideWhenUsed="1"/>
-    <w:lsdException w:name="toc 9" w:locked="0" w:semiHidden="1" w:unhideWhenUsed="1"/>
-    <w:lsdException w:name="Normal Indent" w:semiHidden="1" w:unhideWhenUsed="1"/>
-    <w:lsdException w:name="footnote text" w:locked="0" w:semiHidden="1" w:unhideWhenUsed="1"/>
-    <w:lsdException w:name="annotation text" w:locked="0" w:semiHidden="1" w:unhideWhenUsed="1"/>
-    <w:lsdException w:name="header" w:locked="0" w:semiHidden="1" w:unhideWhenUsed="1"/>
-    <w:lsdException w:name="footer" w:locked="0" w:semiHidden="1" w:unhideWhenUsed="1"/>
-    <w:lsdException w:name="index heading" w:locked="0" w:semiHidden="1" w:unhideWhenUsed="1"/>
-    <w:lsdException w:name="caption" w:locked="0" w:semiHidden="1" w:unhideWhenUsed="1"/>
-    <w:lsdException w:name="table of figures" w:semiHidden="1" w:unhideWhenUsed="1"/>
-    <w:lsdException w:name="envelope address" w:semiHidden="1" w:unhideWhenUsed="1"/>
-    <w:lsdException w:name="envelope return" w:semiHidden="1" w:unhideWhenUsed="1"/>
-    <w:lsdException w:name="footnote reference" w:locked="0" w:semiHidden="1" w:unhideWhenUsed="1"/>
-    <w:lsdException w:name="annotation reference" w:locked="0" w:semiHidden="1" w:unhideWhenUsed="1"/>
-    <w:lsdException w:name="line number" w:locked="0" w:semiHidden="1" w:unhideWhenUsed="1"/>
-    <w:lsdException w:name="page number" w:locked="0" w:semiHidden="1" w:unhideWhenUsed="1"/>
-    <w:lsdException w:name="endnote reference" w:semiHidden="1" w:unhideWhenUsed="1"/>
-    <w:lsdException w:name="endnote text" w:semiHidden="1" w:unhideWhenUsed="1"/>
-    <w:lsdException w:name="table of authorities" w:semiHidden="1" w:unhideWhenUsed="1"/>
-    <w:lsdException w:name="macro" w:semiHidden="1" w:unhideWhenUsed="1"/>
-    <w:lsdException w:name="toa heading" w:semiHidden="1" w:unhideWhenUsed="1"/>
-    <w:lsdException w:name="List" w:locked="0" w:semiHidden="1" w:unhideWhenUsed="1"/>
-    <w:lsdException w:name="List Bullet" w:semiHidden="1" w:unhideWhenUsed="1"/>
-    <w:lsdException w:name="List Number" w:semiHidden="1"/>
-    <w:lsdException w:name="List 2" w:locked="0" w:semiHidden="1" w:unhideWhenUsed="1"/>
-    <w:lsdException w:name="List 3" w:semiHidden="1" w:unhideWhenUsed="1"/>
-    <w:lsdException w:name="List 4" w:semiHidden="1"/>
-    <w:lsdException w:name="List 5" w:semiHidden="1"/>
-    <w:lsdException w:name="List Bullet 2" w:semiHidden="1" w:unhideWhenUsed="1"/>
-    <w:lsdException w:name="List Bullet 3" w:semiHidden="1" w:unhideWhenUsed="1"/>
-    <w:lsdException w:name="List Bullet 4" w:semiHidden="1" w:unhideWhenUsed="1"/>
-    <w:lsdException w:name="List Bullet 5" w:semiHidden="1" w:unhideWhenUsed="1"/>
-    <w:lsdException w:name="List Number 2" w:semiHidden="1" w:unhideWhenUsed="1"/>
-    <w:lsdException w:name="List Number 3" w:semiHidden="1" w:unhideWhenUsed="1"/>
-    <w:lsdException w:name="List Number 4" w:semiHidden="1" w:unhideWhenUsed="1"/>
-    <w:lsdException w:name="List Number 5" w:semiHidden="1" w:unhideWhenUsed="1"/>
-    <w:lsdException w:name="Title" w:semiHidden="1"/>
-    <w:lsdException w:name="Closing" w:semiHidden="1" w:unhideWhenUsed="1"/>
-    <w:lsdException w:name="Signature" w:semiHidden="1" w:unhideWhenUsed="1"/>
-    <w:lsdException w:name="Default Paragraph Font" w:locked="0" w:semiHidden="1" w:unhideWhenUsed="1"/>
-    <w:lsdException w:name="Body Text" w:semiHidden="1" w:unhideWhenUsed="1"/>
-    <w:lsdException w:name="Body Text Indent" w:semiHidden="1" w:unhideWhenUsed="1"/>
-    <w:lsdException w:name="List Continue" w:semiHidden="1" w:unhideWhenUsed="1"/>
-    <w:lsdException w:name="List Continue 2" w:semiHidden="1" w:unhideWhenUsed="1"/>
-    <w:lsdException w:name="List Continue 3" w:semiHidden="1" w:unhideWhenUsed="1"/>
-    <w:lsdException w:name="List Continue 4" w:semiHidden="1" w:unhideWhenUsed="1"/>
-    <w:lsdException w:name="List Continue 5" w:semiHidden="1" w:unhideWhenUsed="1"/>
-    <w:lsdException w:name="Message Header" w:semiHidden="1" w:unhideWhenUsed="1"/>
-    <w:lsdException w:name="Subtitle" w:semiHidden="1"/>
-    <w:lsdException w:name="Salutation" w:semiHidden="1"/>
-    <w:lsdException w:name="Date" w:semiHidden="1"/>
-    <w:lsdException w:name="Body Text First Indent" w:semiHidden="1"/>
-    <w:lsdException w:name="Body Text First Indent 2" w:semiHidden="1" w:unhideWhenUsed="1"/>
-    <w:lsdException w:name="Note Heading" w:semiHidden="1" w:unhideWhenUsed="1"/>
-    <w:lsdException w:name="Body Text 2" w:semiHidden="1" w:unhideWhenUsed="1"/>
-    <w:lsdException w:name="Body Text 3" w:semiHidden="1" w:unhideWhenUsed="1"/>
-    <w:lsdException w:name="Body Text Indent 2" w:semiHidden="1" w:unhideWhenUsed="1"/>
-    <w:lsdException w:name="Body Text Indent 3" w:semiHidden="1" w:unhideWhenUsed="1"/>
-    <w:lsdException w:name="Block Text" w:semiHidden="1" w:unhideWhenUsed="1"/>
-    <w:lsdException w:name="Hyperlink" w:locked="0" w:semiHidden="1" w:unhideWhenUsed="1"/>
-    <w:lsdException w:name="FollowedHyperlink" w:locked="0" w:semiHidden="1" w:unhideWhenUsed="1"/>
-    <w:lsdException w:name="Strong" w:semiHidden="1"/>
-    <w:lsdException w:name="Emphasis" w:semiHidden="1"/>
-    <w:lsdException w:name="Document Map" w:locked="0" w:semiHidden="1" w:unhideWhenUsed="1"/>
-    <w:lsdException w:name="Plain Text" w:semiHidden="1" w:unhideWhenUsed="1"/>
-    <w:lsdException w:name="E-mail Signature" w:semiHidden="1" w:unhideWhenUsed="1"/>
-    <w:lsdException w:name="HTML Top of Form" w:locked="0" w:semiHidden="1" w:unhideWhenUsed="1"/>
-    <w:lsdException w:name="HTML Bottom of Form" w:locked="0" w:semiHidden="1" w:unhideWhenUsed="1"/>
-    <w:lsdException w:name="Normal (Web)" w:locked="0" w:semiHidden="1" w:unhideWhenUsed="1"/>
-    <w:lsdException w:name="HTML Acronym" w:semiHidden="1" w:unhideWhenUsed="1"/>
-    <w:lsdException w:name="HTML Address" w:semiHidden="1" w:unhideWhenUsed="1"/>
-    <w:lsdException w:name="HTML Cite" w:semiHidden="1" w:unhideWhenUsed="1"/>
-    <w:lsdException w:name="HTML Code" w:semiHidden="1" w:unhideWhenUsed="1"/>
-    <w:lsdException w:name="HTML Definition" w:semiHidden="1" w:unhideWhenUsed="1"/>
-    <w:lsdException w:name="HTML Keyboard" w:semiHidden="1" w:unhideWhenUsed="1"/>
-    <w:lsdException w:name="HTML Preformatted" w:semiHidden="1" w:unhideWhenUsed="1"/>
-    <w:lsdException w:name="HTML Sample" w:semiHidden="1" w:unhideWhenUsed="1"/>
-    <w:lsdException w:name="HTML Typewriter" w:semiHidden="1" w:unhideWhenUsed="1"/>
-    <w:lsdException w:name="HTML Variable" w:semiHidden="1" w:unhideWhenUsed="1"/>
-    <w:lsdException w:name="Normal Table" w:locked="0" w:semiHidden="1" w:unhideWhenUsed="1"/>
-    <w:lsdException w:name="annotation subject" w:locked="0" w:semiHidden="1" w:unhideWhenUsed="1"/>
-    <w:lsdException w:name="No List" w:locked="0" w:semiHidden="1" w:unhideWhenUsed="1"/>
-    <w:lsdException w:name="Outline List 1" w:semiHidden="1" w:unhideWhenUsed="1"/>
-    <w:lsdException w:name="Outline List 2" w:semiHidden="1" w:unhideWhenUsed="1"/>
-    <w:lsdException w:name="Outline List 3" w:semiHidden="1" w:unhideWhenUsed="1"/>
-    <w:lsdException w:name="Table Simple 1" w:semiHidden="1" w:unhideWhenUsed="1"/>
-    <w:lsdException w:name="Table Simple 2" w:semiHidden="1" w:unhideWhenUsed="1"/>
-    <w:lsdException w:name="Table Simple 3" w:semiHidden="1" w:unhideWhenUsed="1"/>
-    <w:lsdException w:name="Table Classic 1" w:semiHidden="1" w:unhideWhenUsed="1"/>
-    <w:lsdException w:name="Table Classic 2" w:semiHidden="1" w:unhideWhenUsed="1"/>
-    <w:lsdException w:name="Table Classic 3" w:semiHidden="1" w:unhideWhenUsed="1"/>
-    <w:lsdException w:name="Table Classic 4" w:semiHidden="1" w:unhideWhenUsed="1"/>
-    <w:lsdException w:name="Table Colorful 1" w:semiHidden="1" w:unhideWhenUsed="1"/>
-    <w:lsdException w:name="Table Colorful 2" w:semiHidden="1" w:unhideWhenUsed="1"/>
-    <w:lsdException w:name="Table Colorful 3" w:semiHidden="1" w:unhideWhenUsed="1"/>
-    <w:lsdException w:name="Table Columns 1" w:semiHidden="1" w:unhideWhenUsed="1"/>
-    <w:lsdException w:name="Table Columns 2" w:semiHidden="1" w:unhideWhenUsed="1"/>
-    <w:lsdException w:name="Table Columns 3" w:semiHidden="1" w:unhideWhenUsed="1"/>
-    <w:lsdException w:name="Table Columns 4" w:semiHidden="1" w:unhideWhenUsed="1"/>
-    <w:lsdException w:name="Table Columns 5" w:semiHidden="1" w:unhideWhenUsed="1"/>
-    <w:lsdException w:name="Table Grid 1" w:semiHidden="1" w:unhideWhenUsed="1"/>
-    <w:lsdException w:name="Table Grid 2" w:semiHidden="1" w:unhideWhenUsed="1"/>
-    <w:lsdException w:name="Table Grid 3" w:semiHidden="1" w:unhideWhenUsed="1"/>
-    <w:lsdException w:name="Table Grid 4" w:semiHidden="1" w:unhideWhenUsed="1"/>
-    <w:lsdException w:name="Table Grid 5" w:semiHidden="1" w:unhideWhenUsed="1"/>
-    <w:lsdException w:name="Table Grid 6" w:semiHidden="1" w:unhideWhenUsed="1"/>
-    <w:lsdException w:name="Table Grid 7" w:semiHidden="1" w:unhideWhenUsed="1"/>
-    <w:lsdException w:name="Table Grid 8" w:semiHidden="1" w:unhideWhenUsed="1"/>
-    <w:lsdException w:name="Table List 1" w:semiHidden="1" w:unhideWhenUsed="1"/>
-    <w:lsdException w:name="Table List 2" w:semiHidden="1" w:unhideWhenUsed="1"/>
-    <w:lsdException w:name="Table List 3" w:semiHidden="1" w:unhideWhenUsed="1"/>
-    <w:lsdException w:name="Table List 4" w:semiHidden="1" w:unhideWhenUsed="1"/>
-    <w:lsdException w:name="Table List 5" w:semiHidden="1" w:unhideWhenUsed="1"/>
-    <w:lsdException w:name="Table List 6" w:semiHidden="1" w:unhideWhenUsed="1"/>
-    <w:lsdException w:name="Table List 7" w:semiHidden="1" w:unhideWhenUsed="1"/>
-    <w:lsdException w:name="Table List 8" w:semiHidden="1" w:unhideWhenUsed="1"/>
-    <w:lsdException w:name="Table 3D effects 1" w:semiHidden="1" w:unhideWhenUsed="1"/>
-    <w:lsdException w:name="Table 3D effects 2" w:semiHidden="1" w:unhideWhenUsed="1"/>
-    <w:lsdException w:name="Table 3D effects 3" w:semiHidden="1" w:unhideWhenUsed="1"/>
-    <w:lsdException w:name="Table Contemporary" w:semiHidden="1" w:unhideWhenUsed="1"/>
-    <w:lsdException w:name="Table Elegant" w:semiHidden="1" w:unhideWhenUsed="1"/>
-    <w:lsdException w:name="Table Professional" w:semiHidden="1" w:unhideWhenUsed="1"/>
-    <w:lsdException w:name="Table Subtle 1" w:semiHidden="1" w:unhideWhenUsed="1"/>
-    <w:lsdException w:name="Table Subtle 2" w:semiHidden="1" w:unhideWhenUsed="1"/>
-    <w:lsdException w:name="Table Web 1" w:semiHidden="1" w:unhideWhenUsed="1"/>
-    <w:lsdException w:name="Table Web 2" w:semiHidden="1" w:unhideWhenUsed="1"/>
-    <w:lsdException w:name="Table Web 3" w:semiHidden="1" w:unhideWhenUsed="1"/>
-    <w:lsdException w:name="Balloon Text" w:locked="0" w:semiHidden="1" w:unhideWhenUsed="1"/>
-    <w:lsdException w:name="Table Grid" w:locked="0"/>
-    <w:lsdException w:name="Table Theme" w:semiHidden="1" w:unhideWhenUsed="1"/>
-    <w:lsdException w:name="Placeholder Text" w:locked="0" w:semiHidden="1" w:uiPriority="99"/>
-    <w:lsdException w:name="No Spacing" w:locked="0" w:semiHidden="1" w:uiPriority="1"/>
-    <w:lsdException w:name="Light Shading" w:uiPriority="60"/>
-    <w:lsdException w:name="Light List" w:uiPriority="61"/>
-    <w:lsdException w:name="Light Grid" w:uiPriority="62"/>
-    <w:lsdException w:name="Medium Shading 1" w:uiPriority="63"/>
-    <w:lsdException w:name="Medium Shading 2" w:uiPriority="64"/>
-    <w:lsdException w:name="Medium List 1" w:uiPriority="65"/>
-    <w:lsdException w:name="Medium List 2" w:uiPriority="66"/>
-    <w:lsdException w:name="Medium Grid 1" w:uiPriority="67"/>
-    <w:lsdException w:name="Medium Grid 2" w:uiPriority="68"/>
-    <w:lsdException w:name="Medium Grid 3" w:uiPriority="69"/>
-    <w:lsdException w:name="Dark List" w:uiPriority="70"/>
-    <w:lsdException w:name="Colorful Shading" w:uiPriority="71"/>
-    <w:lsdException w:name="Colorful List" w:uiPriority="72"/>
-    <w:lsdException w:name="Colorful Grid" w:uiPriority="73"/>
-    <w:lsdException w:name="Light Shading Accent 1" w:uiPriority="60"/>
-    <w:lsdException w:name="Light List Accent 1" w:uiPriority="61"/>
-    <w:lsdException w:name="Light Grid Accent 1" w:uiPriority="62"/>
-    <w:lsdException w:name="Medium Shading 1 Accent 1" w:uiPriority="63"/>
-    <w:lsdException w:name="Medium Shading 2 Accent 1" w:uiPriority="64"/>
-    <w:lsdException w:name="Medium List 1 Accent 1" w:uiPriority="65"/>
-    <w:lsdException w:name="Revision" w:locked="0" w:semiHidden="1" w:uiPriority="99"/>
-    <w:lsdException w:name="List Paragraph" w:locked="0" w:semiHidden="1" w:uiPriority="34"/>
-    <w:lsdException w:name="Quote" w:locked="0" w:semiHidden="1" w:uiPriority="29"/>
-    <w:lsdException w:name="Intense Quote" w:locked="0" w:semiHidden="1" w:uiPriority="30"/>
-    <w:lsdException w:name="Medium List 2 Accent 1" w:uiPriority="66"/>
-    <w:lsdException w:name="Medium Grid 1 Accent 1" w:uiPriority="67"/>
-    <w:lsdException w:name="Medium Grid 2 Accent 1" w:uiPriority="68"/>
-    <w:lsdException w:name="Medium Grid 3 Accent 1" w:uiPriority="69"/>
-    <w:lsdException w:name="Dark List Accent 1" w:uiPriority="70"/>
-    <w:lsdException w:name="Colorful Shading Accent 1" w:uiPriority="71"/>
-    <w:lsdException w:name="Colorful List Accent 1" w:uiPriority="72"/>
-    <w:lsdException w:name="Colorful Grid Accent 1" w:uiPriority="73"/>
-    <w:lsdException w:name="Light Shading Accent 2" w:uiPriority="60"/>
-    <w:lsdException w:name="Light List Accent 2" w:uiPriority="61"/>
-    <w:lsdException w:name="Light Grid Accent 2" w:uiPriority="62"/>
-    <w:lsdException w:name="Medium Shading 1 Accent 2" w:uiPriority="63"/>
-    <w:lsdException w:name="Medium Shading 2 Accent 2" w:uiPriority="64"/>
-    <w:lsdException w:name="Medium List 1 Accent 2" w:uiPriority="65"/>
-    <w:lsdException w:name="Medium List 2 Accent 2" w:uiPriority="66"/>
-    <w:lsdException w:name="Medium Grid 1 Accent 2" w:uiPriority="67"/>
-    <w:lsdException w:name="Medium Grid 2 Accent 2" w:uiPriority="68"/>
-    <w:lsdException w:name="Medium Grid 3 Accent 2" w:uiPriority="69"/>
-    <w:lsdException w:name="Dark List Accent 2" w:uiPriority="70"/>
-    <w:lsdException w:name="Colorful Shading Accent 2" w:uiPriority="71"/>
-    <w:lsdException w:name="Colorful List Accent 2" w:uiPriority="72"/>
-    <w:lsdException w:name="Colorful Grid Accent 2" w:uiPriority="73"/>
-    <w:lsdException w:name="Light Shading Accent 3" w:uiPriority="60"/>
-    <w:lsdException w:name="Light List Accent 3" w:uiPriority="61"/>
-    <w:lsdException w:name="Light Grid Accent 3" w:uiPriority="62"/>
-    <w:lsdException w:name="Medium Shading 1 Accent 3" w:uiPriority="63"/>
-    <w:lsdException w:name="Medium Shading 2 Accent 3" w:uiPriority="64"/>
-    <w:lsdException w:name="Medium List 1 Accent 3" w:uiPriority="65"/>
-    <w:lsdException w:name="Medium List 2 Accent 3" w:uiPriority="66"/>
-    <w:lsdException w:name="Medium Grid 1 Accent 3" w:uiPriority="67"/>
-    <w:lsdException w:name="Medium Grid 2 Accent 3" w:uiPriority="68"/>
-    <w:lsdException w:name="Medium Grid 3 Accent 3" w:uiPriority="69"/>
-    <w:lsdException w:name="Dark List Accent 3" w:uiPriority="70"/>
-    <w:lsdException w:name="Colorful Shading Accent 3" w:uiPriority="71"/>
-    <w:lsdException w:name="Colorful List Accent 3" w:uiPriority="72"/>
-    <w:lsdException w:name="Colorful Grid Accent 3" w:uiPriority="73"/>
-    <w:lsdException w:name="Light Shading Accent 4" w:uiPriority="60"/>
-    <w:lsdException w:name="Light List Accent 4" w:uiPriority="61"/>
-    <w:lsdException w:name="Light Grid Accent 4" w:uiPriority="62"/>
-    <w:lsdException w:name="Medium Shading 1 Accent 4" w:uiPriority="63"/>
-    <w:lsdException w:name="Medium Shading 2 Accent 4" w:uiPriority="64"/>
-    <w:lsdException w:name="Medium List 1 Accent 4" w:uiPriority="65"/>
-    <w:lsdException w:name="Medium List 2 Accent 4" w:uiPriority="66"/>
-    <w:lsdException w:name="Medium Grid 1 Accent 4" w:uiPriority="67"/>
-    <w:lsdException w:name="Medium Grid 2 Accent 4" w:uiPriority="68"/>
-    <w:lsdException w:name="Medium Grid 3 Accent 4" w:uiPriority="69"/>
-    <w:lsdException w:name="Dark List Accent 4" w:uiPriority="70"/>
-    <w:lsdException w:name="Colorful Shading Accent 4" w:uiPriority="71"/>
-    <w:lsdException w:name="Colorful List Accent 4" w:uiPriority="72"/>
-    <w:lsdException w:name="Colorful Grid Accent 4" w:uiPriority="73"/>
-    <w:lsdException w:name="Light Shading Accent 5" w:uiPriority="60"/>
-    <w:lsdException w:name="Light List Accent 5" w:uiPriority="61"/>
-    <w:lsdException w:name="Light Grid Accent 5" w:uiPriority="62"/>
-    <w:lsdException w:name="Medium Shading 1 Accent 5" w:uiPriority="63"/>
-    <w:lsdException w:name="Medium Shading 2 Accent 5" w:uiPriority="64"/>
-    <w:lsdException w:name="Medium List 1 Accent 5" w:uiPriority="65"/>
-    <w:lsdException w:name="Medium List 2 Accent 5" w:uiPriority="66"/>
-    <w:lsdException w:name="Medium Grid 1 Accent 5" w:uiPriority="67"/>
-    <w:lsdException w:name="Medium Grid 2 Accent 5" w:uiPriority="68"/>
-    <w:lsdException w:name="Medium Grid 3 Accent 5" w:uiPriority="69"/>
-    <w:lsdException w:name="Dark List Accent 5" w:uiPriority="70"/>
-    <w:lsdException w:name="Colorful Shading Accent 5" w:uiPriority="71"/>
-    <w:lsdException w:name="Colorful List Accent 5" w:uiPriority="72"/>
-    <w:lsdException w:name="Colorful Grid Accent 5" w:uiPriority="73"/>
-    <w:lsdException w:name="Light Shading Accent 6" w:uiPriority="60"/>
-    <w:lsdException w:name="Light List Accent 6" w:uiPriority="61"/>
-    <w:lsdException w:name="Light Grid Accent 6" w:uiPriority="62"/>
-    <w:lsdException w:name="Medium Shading 1 Accent 6" w:uiPriority="63"/>
-    <w:lsdException w:name="Medium Shading 2 Accent 6" w:uiPriority="64"/>
-    <w:lsdException w:name="Medium List 1 Accent 6" w:uiPriority="65"/>
-    <w:lsdException w:name="Medium List 2 Accent 6" w:uiPriority="66"/>
-    <w:lsdException w:name="Medium Grid 1 Accent 6" w:uiPriority="67"/>
-    <w:lsdException w:name="Medium Grid 2 Accent 6" w:uiPriority="68"/>
-    <w:lsdException w:name="Medium Grid 3 Accent 6" w:uiPriority="69"/>
-    <w:lsdException w:name="Dark List Accent 6" w:uiPriority="70"/>
-    <w:lsdException w:name="Colorful Shading Accent 6" w:uiPriority="71"/>
-    <w:lsdException w:name="Colorful List Accent 6" w:uiPriority="72"/>
-    <w:lsdException w:name="Colorful Grid Accent 6" w:uiPriority="73"/>
-    <w:lsdException w:name="Subtle Emphasis" w:locked="0" w:semiHidden="1" w:uiPriority="19"/>
-    <w:lsdException w:name="Intense Emphasis" w:locked="0" w:semiHidden="1" w:uiPriority="21"/>
-    <w:lsdException w:name="Subtle Reference" w:locked="0" w:semiHidden="1" w:uiPriority="31"/>
-    <w:lsdException w:name="Intense Reference" w:locked="0" w:semiHidden="1" w:uiPriority="32"/>
-    <w:lsdException w:name="Book Title" w:locked="0" w:semiHidden="1" w:uiPriority="33"/>
-    <w:lsdException w:name="Bibliography" w:locked="0" w:semiHidden="1" w:uiPriority="37" w:unhideWhenUsed="1"/>
-    <w:lsdException w:name="TOC Heading" w:locked="0" w:semiHidden="1" w:uiPriority="39" w:unhideWhenUsed="1" w:qFormat="1"/>
-    <w:lsdException w:name="Plain Table 1" w:locked="0" w:uiPriority="41"/>
-    <w:lsdException w:name="Plain Table 2" w:locked="0" w:uiPriority="42"/>
-    <w:lsdException w:name="Plain Table 3" w:locked="0" w:uiPriority="43"/>
-    <w:lsdException w:name="Plain Table 4" w:locked="0" w:uiPriority="44"/>
-    <w:lsdException w:name="Plain Table 5" w:locked="0" w:uiPriority="45"/>
-    <w:lsdException w:name="Grid Table Light" w:locked="0" w:uiPriority="40"/>
-    <w:lsdException w:name="Grid Table 1 Light" w:locked="0" w:uiPriority="46"/>
-    <w:lsdException w:name="Grid Table 2" w:locked="0" w:uiPriority="47"/>
-    <w:lsdException w:name="Grid Table 3" w:locked="0" w:uiPriority="48"/>
-    <w:lsdException w:name="Grid Table 4" w:locked="0" w:uiPriority="49"/>
-    <w:lsdException w:name="Grid Table 5 Dark" w:locked="0" w:uiPriority="50"/>
-    <w:lsdException w:name="Grid Table 6 Colorful" w:locked="0" w:uiPriority="51"/>
-    <w:lsdException w:name="Grid Table 7 Colorful" w:locked="0" w:uiPriority="52"/>
-    <w:lsdException w:name="Grid Table 1 Light Accent 1" w:locked="0" w:uiPriority="46"/>
-    <w:lsdException w:name="Grid Table 2 Accent 1" w:locked="0" w:uiPriority="47"/>
-    <w:lsdException w:name="Grid Table 3 Accent 1" w:locked="0" w:uiPriority="48"/>
-    <w:lsdException w:name="Grid Table 4 Accent 1" w:locked="0" w:uiPriority="49"/>
-    <w:lsdException w:name="Grid Table 5 Dark Accent 1" w:locked="0" w:uiPriority="50"/>
-    <w:lsdException w:name="Grid Table 6 Colorful Accent 1" w:locked="0" w:uiPriority="51"/>
-    <w:lsdException w:name="Grid Table 7 Colorful Accent 1" w:locked="0" w:uiPriority="52"/>
-    <w:lsdException w:name="Grid Table 1 Light Accent 2" w:locked="0" w:uiPriority="46"/>
-    <w:lsdException w:name="Grid Table 2 Accent 2" w:locked="0" w:uiPriority="47"/>
-    <w:lsdException w:name="Grid Table 3 Accent 2" w:locked="0" w:uiPriority="48"/>
-    <w:lsdException w:name="Grid Table 4 Accent 2" w:locked="0" w:uiPriority="49"/>
-    <w:lsdException w:name="Grid Table 5 Dark Accent 2" w:locked="0" w:uiPriority="50"/>
-    <w:lsdException w:name="Grid Table 6 Colorful Accent 2" w:locked="0" w:uiPriority="51"/>
-    <w:lsdException w:name="Grid Table 7 Colorful Accent 2" w:locked="0" w:uiPriority="52"/>
-    <w:lsdException w:name="Grid Table 1 Light Accent 3" w:locked="0" w:uiPriority="46"/>
-    <w:lsdException w:name="Grid Table 2 Accent 3" w:locked="0" w:uiPriority="47"/>
-    <w:lsdException w:name="Grid Table 3 Accent 3" w:locked="0" w:uiPriority="48"/>
-    <w:lsdException w:name="Grid Table 4 Accent 3" w:locked="0" w:uiPriority="49"/>
-    <w:lsdException w:name="Grid Table 5 Dark Accent 3" w:locked="0" w:uiPriority="50"/>
-    <w:lsdException w:name="Grid Table 6 Colorful Accent 3" w:locked="0" w:uiPriority="51"/>
-    <w:lsdException w:name="Grid Table 7 Colorful Accent 3" w:locked="0" w:uiPriority="52"/>
-    <w:lsdException w:name="Grid Table 1 Light Accent 4" w:locked="0" w:uiPriority="46"/>
-    <w:lsdException w:name="Grid Table 2 Accent 4" w:locked="0" w:uiPriority="47"/>
-    <w:lsdException w:name="Grid Table 3 Accent 4" w:locked="0" w:uiPriority="48"/>
-    <w:lsdException w:name="Grid Table 4 Accent 4" w:locked="0" w:uiPriority="49"/>
-    <w:lsdException w:name="Grid Table 5 Dark Accent 4" w:locked="0" w:uiPriority="50"/>
-    <w:lsdException w:name="Grid Table 6 Colorful Accent 4" w:locked="0" w:uiPriority="51"/>
-    <w:lsdException w:name="Grid Table 7 Colorful Accent 4" w:locked="0" w:uiPriority="52"/>
-    <w:lsdException w:name="Grid Table 1 Light Accent 5" w:locked="0" w:uiPriority="46"/>
-    <w:lsdException w:name="Grid Table 2 Accent 5" w:locked="0" w:uiPriority="47"/>
-    <w:lsdException w:name="Grid Table 3 Accent 5" w:locked="0" w:uiPriority="48"/>
-    <w:lsdException w:name="Grid Table 4 Accent 5" w:locked="0" w:uiPriority="49"/>
-    <w:lsdException w:name="Grid Table 5 Dark Accent 5" w:locked="0" w:uiPriority="50"/>
-    <w:lsdException w:name="Grid Table 6 Colorful Accent 5" w:locked="0" w:uiPriority="51"/>
-    <w:lsdException w:name="Grid Table 7 Colorful Accent 5" w:locked="0" w:uiPriority="52"/>
-    <w:lsdException w:name="Grid Table 1 Light Accent 6" w:locked="0" w:uiPriority="46"/>
-    <w:lsdException w:name="Grid Table 2 Accent 6" w:locked="0" w:uiPriority="47"/>
-    <w:lsdException w:name="Grid Table 3 Accent 6" w:locked="0" w:uiPriority="48"/>
-    <w:lsdException w:name="Grid Table 4 Accent 6" w:locked="0" w:uiPriority="49"/>
-    <w:lsdException w:name="Grid Table 5 Dark Accent 6" w:locked="0" w:uiPriority="50"/>
-    <w:lsdException w:name="Grid Table 6 Colorful Accent 6" w:locked="0" w:uiPriority="51"/>
-    <w:lsdException w:name="Grid Table 7 Colorful Accent 6" w:locked="0" w:uiPriority="52"/>
-    <w:lsdException w:name="List Table 1 Light" w:locked="0" w:uiPriority="46"/>
-    <w:lsdException w:name="List Table 2" w:locked="0" w:uiPriority="47"/>
-    <w:lsdException w:name="List Table 3" w:locked="0" w:uiPriority="48"/>
-    <w:lsdException w:name="List Table 4" w:locked="0" w:uiPriority="49"/>
-    <w:lsdException w:name="List Table 5 Dark" w:locked="0" w:uiPriority="50"/>
-    <w:lsdException w:name="List Table 6 Colorful" w:locked="0" w:uiPriority="51"/>
-    <w:lsdException w:name="List Table 7 Colorful" w:locked="0" w:uiPriority="52"/>
-    <w:lsdException w:name="List Table 1 Light Accent 1" w:locked="0" w:uiPriority="46"/>
-    <w:lsdException w:name="List Table 2 Accent 1" w:locked="0" w:uiPriority="47"/>
-    <w:lsdException w:name="List Table 3 Accent 1" w:locked="0" w:uiPriority="48"/>
-    <w:lsdException w:name="List Table 4 Accent 1" w:locked="0" w:uiPriority="49"/>
-    <w:lsdException w:name="List Table 5 Dark Accent 1" w:locked="0" w:uiPriority="50"/>
-    <w:lsdException w:name="List Table 6 Colorful Accent 1" w:locked="0" w:uiPriority="51"/>
-    <w:lsdException w:name="List Table 7 Colorful Accent 1" w:locked="0" w:uiPriority="52"/>
-    <w:lsdException w:name="List Table 1 Light Accent 2" w:locked="0" w:uiPriority="46"/>
-    <w:lsdException w:name="List Table 2 Accent 2" w:locked="0" w:uiPriority="47"/>
-    <w:lsdException w:name="List Table 3 Accent 2" w:locked="0" w:uiPriority="48"/>
-    <w:lsdException w:name="List Table 4 Accent 2" w:locked="0" w:uiPriority="49"/>
-    <w:lsdException w:name="List Table 5 Dark Accent 2" w:locked="0" w:uiPriority="50"/>
-    <w:lsdException w:name="List Table 6 Colorful Accent 2" w:locked="0" w:uiPriority="51"/>
-    <w:lsdException w:name="List Table 7 Colorful Accent 2" w:locked="0" w:uiPriority="52"/>
-    <w:lsdException w:name="List Table 1 Light Accent 3" w:locked="0" w:uiPriority="46"/>
-    <w:lsdException w:name="List Table 2 Accent 3" w:locked="0" w:uiPriority="47"/>
-    <w:lsdException w:name="List Table 3 Accent 3" w:locked="0" w:uiPriority="48"/>
-    <w:lsdException w:name="List Table 4 Accent 3" w:locked="0" w:uiPriority="49"/>
-    <w:lsdException w:name="List Table 5 Dark Accent 3" w:locked="0" w:uiPriority="50"/>
-    <w:lsdException w:name="List Table 6 Colorful Accent 3" w:locked="0" w:uiPriority="51"/>
-    <w:lsdException w:name="List Table 7 Colorful Accent 3" w:locked="0" w:uiPriority="52"/>
-    <w:lsdException w:name="List Table 1 Light Accent 4" w:locked="0" w:uiPriority="46"/>
-    <w:lsdException w:name="List Table 2 Accent 4" w:locked="0" w:uiPriority="47"/>
-    <w:lsdException w:name="List Table 3 Accent 4" w:locked="0" w:uiPriority="48"/>
-    <w:lsdException w:name="List Table 4 Accent 4" w:locked="0" w:uiPriority="49"/>
-    <w:lsdException w:name="List Table 5 Dark Accent 4" w:locked="0" w:uiPriority="50"/>
-    <w:lsdException w:name="List Table 6 Colorful Accent 4" w:locked="0" w:uiPriority="51"/>
-    <w:lsdException w:name="List Table 7 Colorful Accent 4" w:locked="0" w:uiPriority="52"/>
-    <w:lsdException w:name="List Table 1 Light Accent 5" w:locked="0" w:uiPriority="46"/>
-    <w:lsdException w:name="List Table 2 Accent 5" w:locked="0" w:uiPriority="47"/>
-    <w:lsdException w:name="List Table 3 Accent 5" w:locked="0" w:uiPriority="48"/>
-    <w:lsdException w:name="List Table 4 Accent 5" w:locked="0" w:uiPriority="49"/>
-    <w:lsdException w:name="List Table 5 Dark Accent 5" w:locked="0" w:uiPriority="50"/>
-    <w:lsdException w:name="List Table 6 Colorful Accent 5" w:locked="0" w:uiPriority="51"/>
-    <w:lsdException w:name="List Table 7 Colorful Accent 5" w:locked="0" w:uiPriority="52"/>
-    <w:lsdException w:name="List Table 1 Light Accent 6" w:locked="0" w:uiPriority="46"/>
-    <w:lsdException w:name="List Table 2 Accent 6" w:locked="0" w:uiPriority="47"/>
-    <w:lsdException w:name="List Table 3 Accent 6" w:locked="0" w:uiPriority="48"/>
-    <w:lsdException w:name="List Table 4 Accent 6" w:locked="0" w:uiPriority="49"/>
-    <w:lsdException w:name="List Table 5 Dark Accent 6" w:locked="0" w:uiPriority="50"/>
-    <w:lsdException w:name="List Table 6 Colorful Accent 6" w:locked="0" w:uiPriority="51"/>
-    <w:lsdException w:name="List Table 7 Colorful Accent 6" w:locked="0" w:uiPriority="52"/>
+  <w:latentStyles w:defLockedState="1" w:defUIPriority="0" w:defSemiHidden="1" w:defUnhideWhenUsed="1" w:defQFormat="0" w:count="267">
+    <w:lsdException w:name="Normal" w:locked="0" w:semiHidden="0" w:unhideWhenUsed="0" w:qFormat="1"/>
+    <w:lsdException w:name="heading 1" w:locked="0" w:semiHidden="0" w:unhideWhenUsed="0"/>
+    <w:lsdException w:name="heading 2" w:locked="0" w:semiHidden="0" w:unhideWhenUsed="0"/>
+    <w:lsdException w:name="heading 3" w:locked="0" w:semiHidden="0" w:unhideWhenUsed="0"/>
+    <w:lsdException w:name="heading 4" w:locked="0" w:semiHidden="0" w:unhideWhenUsed="0"/>
+    <w:lsdException w:name="heading 5" w:locked="0" w:semiHidden="0" w:unhideWhenUsed="0"/>
+    <w:lsdException w:name="heading 6" w:locked="0" w:semiHidden="0" w:unhideWhenUsed="0"/>
+    <w:lsdException w:name="heading 7" w:qFormat="1"/>
+    <w:lsdException w:name="heading 8" w:qFormat="1"/>
+    <w:lsdException w:name="heading 9" w:qFormat="1"/>
+    <w:lsdException w:name="index 1" w:locked="0"/>
+    <w:lsdException w:name="index 2" w:locked="0"/>
+    <w:lsdException w:name="index 3" w:locked="0"/>
+    <w:lsdException w:name="toc 1" w:locked="0" w:uiPriority="39"/>
+    <w:lsdException w:name="toc 2" w:locked="0" w:uiPriority="39"/>
+    <w:lsdException w:name="toc 3" w:locked="0" w:uiPriority="39"/>
+    <w:lsdException w:name="toc 4" w:locked="0"/>
+    <w:lsdException w:name="toc 5" w:locked="0"/>
+    <w:lsdException w:name="toc 6" w:locked="0"/>
+    <w:lsdException w:name="toc 7" w:locked="0"/>
+    <w:lsdException w:name="toc 8" w:locked="0"/>
+    <w:lsdException w:name="toc 9" w:locked="0"/>
+    <w:lsdException w:name="footnote text" w:locked="0"/>
+    <w:lsdException w:name="annotation text" w:locked="0"/>
+    <w:lsdException w:name="header" w:locked="0"/>
+    <w:lsdException w:name="footer" w:locked="0"/>
+    <w:lsdException w:name="index heading" w:locked="0"/>
+    <w:lsdException w:name="caption" w:locked="0"/>
+    <w:lsdException w:name="footnote reference" w:locked="0"/>
+    <w:lsdException w:name="annotation reference" w:locked="0"/>
+    <w:lsdException w:name="line number" w:locked="0"/>
+    <w:lsdException w:name="page number" w:locked="0"/>
+    <w:lsdException w:name="List" w:locked="0"/>
+    <w:lsdException w:name="List Number" w:unhideWhenUsed="0"/>
+    <w:lsdException w:name="List 2" w:locked="0"/>
+    <w:lsdException w:name="List 4" w:unhideWhenUsed="0"/>
+    <w:lsdException w:name="List 5" w:unhideWhenUsed="0"/>
+    <w:lsdException w:name="Title" w:unhideWhenUsed="0"/>
+    <w:lsdException w:name="Default Paragraph Font" w:locked="0"/>
+    <w:lsdException w:name="Subtitle" w:unhideWhenUsed="0"/>
+    <w:lsdException w:name="Salutation" w:unhideWhenUsed="0"/>
+    <w:lsdException w:name="Date" w:unhideWhenUsed="0"/>
+    <w:lsdException w:name="Body Text First Indent" w:unhideWhenUsed="0"/>
+    <w:lsdException w:name="Hyperlink" w:locked="0"/>
+    <w:lsdException w:name="FollowedHyperlink" w:locked="0"/>
+    <w:lsdException w:name="Strong" w:unhideWhenUsed="0"/>
+    <w:lsdException w:name="Emphasis" w:unhideWhenUsed="0"/>
+    <w:lsdException w:name="Document Map" w:locked="0"/>
+    <w:lsdException w:name="HTML Top of Form" w:locked="0"/>
+    <w:lsdException w:name="HTML Bottom of Form" w:locked="0"/>
+    <w:lsdException w:name="Normal (Web)" w:locked="0"/>
+    <w:lsdException w:name="Normal Table" w:locked="0"/>
+    <w:lsdException w:name="annotation subject" w:locked="0"/>
+    <w:lsdException w:name="No List" w:locked="0"/>
+    <w:lsdException w:name="Balloon Text" w:locked="0"/>
+    <w:lsdException w:name="Table Grid" w:locked="0" w:semiHidden="0" w:unhideWhenUsed="0"/>
+    <w:lsdException w:name="Placeholder Text" w:locked="0" w:uiPriority="99" w:unhideWhenUsed="0"/>
+    <w:lsdException w:name="No Spacing" w:locked="0" w:uiPriority="1" w:unhideWhenUsed="0"/>
+    <w:lsdException w:name="Light Shading" w:semiHidden="0" w:uiPriority="60" w:unhideWhenUsed="0"/>
+    <w:lsdException w:name="Light List" w:semiHidden="0" w:uiPriority="61" w:unhideWhenUsed="0"/>
+    <w:lsdException w:name="Light Grid" w:semiHidden="0" w:uiPriority="62" w:unhideWhenUsed="0"/>
+    <w:lsdException w:name="Medium Shading 1" w:semiHidden="0" w:uiPriority="63" w:unhideWhenUsed="0"/>
+    <w:lsdException w:name="Medium Shading 2" w:semiHidden="0" w:uiPriority="64" w:unhideWhenUsed="0"/>
+    <w:lsdException w:name="Medium List 1" w:semiHidden="0" w:uiPriority="65" w:unhideWhenUsed="0"/>
+    <w:lsdException w:name="Medium List 2" w:semiHidden="0" w:uiPriority="66" w:unhideWhenUsed="0"/>
+    <w:lsdException w:name="Medium Grid 1" w:semiHidden="0" w:uiPriority="67" w:unhideWhenUsed="0"/>
+    <w:lsdException w:name="Medium Grid 2" w:semiHidden="0" w:uiPriority="68" w:unhideWhenUsed="0"/>
+    <w:lsdException w:name="Medium Grid 3" w:semiHidden="0" w:uiPriority="69" w:unhideWhenUsed="0"/>
+    <w:lsdException w:name="Dark List" w:semiHidden="0" w:uiPriority="70" w:unhideWhenUsed="0"/>
+    <w:lsdException w:name="Colorful Shading" w:semiHidden="0" w:uiPriority="71" w:unhideWhenUsed="0"/>
+    <w:lsdException w:name="Colorful List" w:semiHidden="0" w:uiPriority="72" w:unhideWhenUsed="0"/>
+    <w:lsdException w:name="Colorful Grid" w:semiHidden="0" w:uiPriority="73" w:unhideWhenUsed="0"/>
+    <w:lsdException w:name="Light Shading Accent 1" w:semiHidden="0" w:uiPriority="60" w:unhideWhenUsed="0"/>
+    <w:lsdException w:name="Light List Accent 1" w:semiHidden="0" w:uiPriority="61" w:unhideWhenUsed="0"/>
+    <w:lsdException w:name="Light Grid Accent 1" w:semiHidden="0" w:uiPriority="62" w:unhideWhenUsed="0"/>
+    <w:lsdException w:name="Medium Shading 1 Accent 1" w:semiHidden="0" w:uiPriority="63" w:unhideWhenUsed="0"/>
+    <w:lsdException w:name="Medium Shading 2 Accent 1" w:semiHidden="0" w:uiPriority="64" w:unhideWhenUsed="0"/>
+    <w:lsdException w:name="Medium List 1 Accent 1" w:semiHidden="0" w:uiPriority="65" w:unhideWhenUsed="0"/>
+    <w:lsdException w:name="Revision" w:locked="0" w:uiPriority="99" w:unhideWhenUsed="0"/>
+    <w:lsdException w:name="List Paragraph" w:locked="0" w:uiPriority="34" w:unhideWhenUsed="0"/>
+    <w:lsdException w:name="Quote" w:locked="0" w:uiPriority="29" w:unhideWhenUsed="0"/>
+    <w:lsdException w:name="Intense Quote" w:locked="0" w:uiPriority="30" w:unhideWhenUsed="0"/>
+    <w:lsdException w:name="Medium List 2 Accent 1" w:semiHidden="0" w:uiPriority="66" w:unhideWhenUsed="0"/>
+    <w:lsdException w:name="Medium Grid 1 Accent 1" w:semiHidden="0" w:uiPriority="67" w:unhideWhenUsed="0"/>
+    <w:lsdException w:name="Medium Grid 2 Accent 1" w:semiHidden="0" w:uiPriority="68" w:unhideWhenUsed="0"/>
+    <w:lsdException w:name="Medium Grid 3 Accent 1" w:semiHidden="0" w:uiPriority="69" w:unhideWhenUsed="0"/>
+    <w:lsdException w:name="Dark List Accent 1" w:semiHidden="0" w:uiPriority="70" w:unhideWhenUsed="0"/>
+    <w:lsdException w:name="Colorful Shading Accent 1" w:semiHidden="0" w:uiPriority="71" w:unhideWhenUsed="0"/>
+    <w:lsdException w:name="Colorful List Accent 1" w:semiHidden="0" w:uiPriority="72" w:unhideWhenUsed="0"/>
+    <w:lsdException w:name="Colorful Grid Accent 1" w:semiHidden="0" w:uiPriority="73" w:unhideWhenUsed="0"/>
+    <w:lsdException w:name="Light Shading Accent 2" w:semiHidden="0" w:uiPriority="60" w:unhideWhenUsed="0"/>
+    <w:lsdException w:name="Light List Accent 2" w:semiHidden="0" w:uiPriority="61" w:unhideWhenUsed="0"/>
+    <w:lsdException w:name="Light Grid Accent 2" w:semiHidden="0" w:uiPriority="62" w:unhideWhenUsed="0"/>
+    <w:lsdException w:name="Medium Shading 1 Accent 2" w:semiHidden="0" w:uiPriority="63" w:unhideWhenUsed="0"/>
+    <w:lsdException w:name="Medium Shading 2 Accent 2" w:semiHidden="0" w:uiPriority="64" w:unhideWhenUsed="0"/>
+    <w:lsdException w:name="Medium List 1 Accent 2" w:semiHidden="0" w:uiPriority="65" w:unhideWhenUsed="0"/>
+    <w:lsdException w:name="Medium List 2 Accent 2" w:semiHidden="0" w:uiPriority="66" w:unhideWhenUsed="0"/>
+    <w:lsdException w:name="Medium Grid 1 Accent 2" w:semiHidden="0" w:uiPriority="67" w:unhideWhenUsed="0"/>
+    <w:lsdException w:name="Medium Grid 2 Accent 2" w:semiHidden="0" w:uiPriority="68" w:unhideWhenUsed="0"/>
+    <w:lsdException w:name="Medium Grid 3 Accent 2" w:semiHidden="0" w:uiPriority="69" w:unhideWhenUsed="0"/>
+    <w:lsdException w:name="Dark List Accent 2" w:semiHidden="0" w:uiPriority="70" w:unhideWhenUsed="0"/>
+    <w:lsdException w:name="Colorful Shading Accent 2" w:semiHidden="0" w:uiPriority="71" w:unhideWhenUsed="0"/>
+    <w:lsdException w:name="Colorful List Accent 2" w:semiHidden="0" w:uiPriority="72" w:unhideWhenUsed="0"/>
+    <w:lsdException w:name="Colorful Grid Accent 2" w:semiHidden="0" w:uiPriority="73" w:unhideWhenUsed="0"/>
+    <w:lsdException w:name="Light Shading Accent 3" w:semiHidden="0" w:uiPriority="60" w:unhideWhenUsed="0"/>
+    <w:lsdException w:name="Light List Accent 3" w:semiHidden="0" w:uiPriority="61" w:unhideWhenUsed="0"/>
+    <w:lsdException w:name="Light Grid Accent 3" w:semiHidden="0" w:uiPriority="62" w:unhideWhenUsed="0"/>
+    <w:lsdException w:name="Medium Shading 1 Accent 3" w:semiHidden="0" w:uiPriority="63" w:unhideWhenUsed="0"/>
+    <w:lsdException w:name="Medium Shading 2 Accent 3" w:semiHidden="0" w:uiPriority="64" w:unhideWhenUsed="0"/>
+    <w:lsdException w:name="Medium List 1 Accent 3" w:semiHidden="0" w:uiPriority="65" w:unhideWhenUsed="0"/>
+    <w:lsdException w:name="Medium List 2 Accent 3" w:semiHidden="0" w:uiPriority="66" w:unhideWhenUsed="0"/>
+    <w:lsdException w:name="Medium Grid 1 Accent 3" w:semiHidden="0" w:uiPriority="67" w:unhideWhenUsed="0"/>
+    <w:lsdException w:name="Medium Grid 2 Accent 3" w:semiHidden="0" w:uiPriority="68" w:unhideWhenUsed="0"/>
+    <w:lsdException w:name="Medium Grid 3 Accent 3" w:semiHidden="0" w:uiPriority="69" w:unhideWhenUsed="0"/>
+    <w:lsdException w:name="Dark List Accent 3" w:semiHidden="0" w:uiPriority="70" w:unhideWhenUsed="0"/>
+    <w:lsdException w:name="Colorful Shading Accent 3" w:semiHidden="0" w:uiPriority="71" w:unhideWhenUsed="0"/>
+    <w:lsdException w:name="Colorful List Accent 3" w:semiHidden="0" w:uiPriority="72" w:unhideWhenUsed="0"/>
+    <w:lsdException w:name="Colorful Grid Accent 3" w:semiHidden="0" w:uiPriority="73" w:unhideWhenUsed="0"/>
+    <w:lsdException w:name="Light Shading Accent 4" w:semiHidden="0" w:uiPriority="60" w:unhideWhenUsed="0"/>
+    <w:lsdException w:name="Light List Accent 4" w:semiHidden="0" w:uiPriority="61" w:unhideWhenUsed="0"/>
+    <w:lsdException w:name="Light Grid Accent 4" w:semiHidden="0" w:uiPriority="62" w:unhideWhenUsed="0"/>
+    <w:lsdException w:name="Medium Shading 1 Accent 4" w:semiHidden="0" w:uiPriority="63" w:unhideWhenUsed="0"/>
+    <w:lsdException w:name="Medium Shading 2 Accent 4" w:semiHidden="0" w:uiPriority="64" w:unhideWhenUsed="0"/>
+    <w:lsdException w:name="Medium List 1 Accent 4" w:semiHidden="0" w:uiPriority="65" w:unhideWhenUsed="0"/>
+    <w:lsdException w:name="Medium List 2 Accent 4" w:semiHidden="0" w:uiPriority="66" w:unhideWhenUsed="0"/>
+    <w:lsdException w:name="Medium Grid 1 Accent 4" w:semiHidden="0" w:uiPriority="67" w:unhideWhenUsed="0"/>
+    <w:lsdException w:name="Medium Grid 2 Accent 4" w:semiHidden="0" w:uiPriority="68" w:unhideWhenUsed="0"/>
+    <w:lsdException w:name="Medium Grid 3 Accent 4" w:semiHidden="0" w:uiPriority="69" w:unhideWhenUsed="0"/>
+    <w:lsdException w:name="Dark List Accent 4" w:semiHidden="0" w:uiPriority="70" w:unhideWhenUsed="0"/>
+    <w:lsdException w:name="Colorful Shading Accent 4" w:semiHidden="0" w:uiPriority="71" w:unhideWhenUsed="0"/>
+    <w:lsdException w:name="Colorful List Accent 4" w:semiHidden="0" w:uiPriority="72" w:unhideWhenUsed="0"/>
+    <w:lsdException w:name="Colorful Grid Accent 4" w:semiHidden="0" w:uiPriority="73" w:unhideWhenUsed="0"/>
+    <w:lsdException w:name="Light Shading Accent 5" w:semiHidden="0" w:uiPriority="60" w:unhideWhenUsed="0"/>
+    <w:lsdException w:name="Light List Accent 5" w:semiHidden="0" w:uiPriority="61" w:unhideWhenUsed="0"/>
+    <w:lsdException w:name="Light Grid Accent 5" w:semiHidden="0" w:uiPriority="62" w:unhideWhenUsed="0"/>
+    <w:lsdException w:name="Medium Shading 1 Accent 5" w:semiHidden="0" w:uiPriority="63" w:unhideWhenUsed="0"/>
+    <w:lsdException w:name="Medium Shading 2 Accent 5" w:semiHidden="0" w:uiPriority="64" w:unhideWhenUsed="0"/>
+    <w:lsdException w:name="Medium List 1 Accent 5" w:semiHidden="0" w:uiPriority="65" w:unhideWhenUsed="0"/>
+    <w:lsdException w:name="Medium List 2 Accent 5" w:semiHidden="0" w:uiPriority="66" w:unhideWhenUsed="0"/>
+    <w:lsdException w:name="Medium Grid 1 Accent 5" w:semiHidden="0" w:uiPriority="67" w:unhideWhenUsed="0"/>
+    <w:lsdException w:name="Medium Grid 2 Accent 5" w:semiHidden="0" w:uiPriority="68" w:unhideWhenUsed="0"/>
+    <w:lsdException w:name="Medium Grid 3 Accent 5" w:semiHidden="0" w:uiPriority="69" w:unhideWhenUsed="0"/>
+    <w:lsdException w:name="Dark List Accent 5" w:semiHidden="0" w:uiPriority="70" w:unhideWhenUsed="0"/>
+    <w:lsdException w:name="Colorful Shading Accent 5" w:semiHidden="0" w:uiPriority="71" w:unhideWhenUsed="0"/>
+    <w:lsdException w:name="Colorful List Accent 5" w:semiHidden="0" w:uiPriority="72" w:unhideWhenUsed="0"/>
+    <w:lsdException w:name="Colorful Grid Accent 5" w:semiHidden="0" w:uiPriority="73" w:unhideWhenUsed="0"/>
+    <w:lsdException w:name="Light Shading Accent 6" w:semiHidden="0" w:uiPriority="60" w:unhideWhenUsed="0"/>
+    <w:lsdException w:name="Light List Accent 6" w:semiHidden="0" w:uiPriority="61" w:unhideWhenUsed="0"/>
+    <w:lsdException w:name="Light Grid Accent 6" w:semiHidden="0" w:uiPriority="62" w:unhideWhenUsed="0"/>
+    <w:lsdException w:name="Medium Shading 1 Accent 6" w:semiHidden="0" w:uiPriority="63" w:unhideWhenUsed="0"/>
+    <w:lsdException w:name="Medium Shading 2 Accent 6" w:semiHidden="0" w:uiPriority="64" w:unhideWhenUsed="0"/>
+    <w:lsdException w:name="Medium List 1 Accent 6" w:semiHidden="0" w:uiPriority="65" w:unhideWhenUsed="0"/>
+    <w:lsdException w:name="Medium List 2 Accent 6" w:semiHidden="0" w:uiPriority="66" w:unhideWhenUsed="0"/>
+    <w:lsdException w:name="Medium Grid 1 Accent 6" w:semiHidden="0" w:uiPriority="67" w:unhideWhenUsed="0"/>
+    <w:lsdException w:name="Medium Grid 2 Accent 6" w:semiHidden="0" w:uiPriority="68" w:unhideWhenUsed="0"/>
+    <w:lsdException w:name="Medium Grid 3 Accent 6" w:semiHidden="0" w:uiPriority="69" w:unhideWhenUsed="0"/>
+    <w:lsdException w:name="Dark List Accent 6" w:semiHidden="0" w:uiPriority="70" w:unhideWhenUsed="0"/>
+    <w:lsdException w:name="Colorful Shading Accent 6" w:semiHidden="0" w:uiPriority="71" w:unhideWhenUsed="0"/>
+    <w:lsdException w:name="Colorful List Accent 6" w:semiHidden="0" w:uiPriority="72" w:unhideWhenUsed="0"/>
+    <w:lsdException w:name="Colorful Grid Accent 6" w:semiHidden="0" w:uiPriority="73" w:unhideWhenUsed="0"/>
+    <w:lsdException w:name="Subtle Emphasis" w:locked="0" w:uiPriority="19" w:unhideWhenUsed="0"/>
+    <w:lsdException w:name="Intense Emphasis" w:locked="0" w:uiPriority="21" w:unhideWhenUsed="0"/>
+    <w:lsdException w:name="Subtle Reference" w:locked="0" w:uiPriority="31" w:unhideWhenUsed="0"/>
+    <w:lsdException w:name="Intense Reference" w:locked="0" w:uiPriority="32" w:unhideWhenUsed="0"/>
+    <w:lsdException w:name="Book Title" w:locked="0" w:uiPriority="33" w:unhideWhenUsed="0"/>
+    <w:lsdException w:name="Bibliography" w:locked="0" w:uiPriority="37"/>
+    <w:lsdException w:name="TOC Heading" w:locked="0" w:uiPriority="39" w:qFormat="1"/>
   </w:latentStyles>
   <w:style w:type="paragraph" w:default="1" w:styleId="Normal">
     <w:name w:val="Normal"/>
@@ -4628,6 +4376,196 @@
     <w:rPr>
       <w:noProof/>
     </w:rPr>
+  </w:style>
+</w:styles>
+</file>
+
+<file path=word/stylesWithEffects.xml><?xml version="1.0" encoding="utf-8"?>
+<w:styles xmlns:wpc="http://schemas.microsoft.com/office/word/2010/wordprocessingCanvas" xmlns:mc="http://schemas.openxmlformats.org/markup-compatibility/2006" xmlns:o="urn:schemas-microsoft-com:office:office" xmlns:r="http://schemas.openxmlformats.org/officeDocument/2006/relationships" xmlns:m="http://schemas.openxmlformats.org/officeDocument/2006/math" xmlns:v="urn:schemas-microsoft-com:vml" xmlns:wp14="http://schemas.microsoft.com/office/word/2010/wordprocessingDrawing" xmlns:wp="http://schemas.openxmlformats.org/drawingml/2006/wordprocessingDrawing" xmlns:w10="urn:schemas-microsoft-com:office:word" xmlns:w="http://schemas.openxmlformats.org/wordprocessingml/2006/main" xmlns:w14="http://schemas.microsoft.com/office/word/2010/wordml" xmlns:wpg="http://schemas.microsoft.com/office/word/2010/wordprocessingGroup" xmlns:wpi="http://schemas.microsoft.com/office/word/2010/wordprocessingInk" xmlns:wne="http://schemas.microsoft.com/office/word/2006/wordml" xmlns:wps="http://schemas.microsoft.com/office/word/2010/wordprocessingShape" mc:Ignorable="w14 wp14">
+  <w:docDefaults>
+    <w:rPrDefault>
+      <w:rPr>
+        <w:rFonts w:asciiTheme="minorHAnsi" w:eastAsiaTheme="minorEastAsia" w:hAnsiTheme="minorHAnsi" w:cstheme="minorBidi"/>
+        <w:sz w:val="22"/>
+        <w:szCs w:val="22"/>
+        <w:lang w:val="en-GB" w:eastAsia="en-GB" w:bidi="ar-SA"/>
+      </w:rPr>
+    </w:rPrDefault>
+    <w:pPrDefault>
+      <w:pPr>
+        <w:spacing w:after="200" w:line="276" w:lineRule="auto"/>
+      </w:pPr>
+    </w:pPrDefault>
+  </w:docDefaults>
+  <w:latentStyles w:defLockedState="0" w:defUIPriority="99" w:defSemiHidden="1" w:defUnhideWhenUsed="1" w:defQFormat="0" w:count="267">
+    <w:lsdException w:name="Normal" w:semiHidden="0" w:uiPriority="0" w:unhideWhenUsed="0" w:qFormat="1"/>
+    <w:lsdException w:name="heading 1" w:semiHidden="0" w:uiPriority="9" w:unhideWhenUsed="0" w:qFormat="1"/>
+    <w:lsdException w:name="heading 2" w:uiPriority="9" w:qFormat="1"/>
+    <w:lsdException w:name="heading 3" w:uiPriority="9" w:qFormat="1"/>
+    <w:lsdException w:name="heading 4" w:uiPriority="9" w:qFormat="1"/>
+    <w:lsdException w:name="heading 5" w:uiPriority="9" w:qFormat="1"/>
+    <w:lsdException w:name="heading 6" w:uiPriority="9" w:qFormat="1"/>
+    <w:lsdException w:name="heading 7" w:uiPriority="9" w:qFormat="1"/>
+    <w:lsdException w:name="heading 8" w:uiPriority="9" w:qFormat="1"/>
+    <w:lsdException w:name="heading 9" w:uiPriority="9" w:qFormat="1"/>
+    <w:lsdException w:name="toc 1" w:uiPriority="39"/>
+    <w:lsdException w:name="toc 2" w:uiPriority="39"/>
+    <w:lsdException w:name="toc 3" w:uiPriority="39"/>
+    <w:lsdException w:name="toc 4" w:uiPriority="39"/>
+    <w:lsdException w:name="toc 5" w:uiPriority="39"/>
+    <w:lsdException w:name="toc 6" w:uiPriority="39"/>
+    <w:lsdException w:name="toc 7" w:uiPriority="39"/>
+    <w:lsdException w:name="toc 8" w:uiPriority="39"/>
+    <w:lsdException w:name="toc 9" w:uiPriority="39"/>
+    <w:lsdException w:name="caption" w:uiPriority="35" w:qFormat="1"/>
+    <w:lsdException w:name="Title" w:semiHidden="0" w:uiPriority="10" w:unhideWhenUsed="0" w:qFormat="1"/>
+    <w:lsdException w:name="Default Paragraph Font" w:uiPriority="1"/>
+    <w:lsdException w:name="Subtitle" w:semiHidden="0" w:uiPriority="11" w:unhideWhenUsed="0" w:qFormat="1"/>
+    <w:lsdException w:name="Strong" w:semiHidden="0" w:uiPriority="22" w:unhideWhenUsed="0" w:qFormat="1"/>
+    <w:lsdException w:name="Emphasis" w:semiHidden="0" w:uiPriority="20" w:unhideWhenUsed="0" w:qFormat="1"/>
+    <w:lsdException w:name="Table Grid" w:semiHidden="0" w:uiPriority="59" w:unhideWhenUsed="0"/>
+    <w:lsdException w:name="Placeholder Text" w:unhideWhenUsed="0"/>
+    <w:lsdException w:name="No Spacing" w:semiHidden="0" w:uiPriority="1" w:unhideWhenUsed="0" w:qFormat="1"/>
+    <w:lsdException w:name="Light Shading" w:semiHidden="0" w:uiPriority="60" w:unhideWhenUsed="0"/>
+    <w:lsdException w:name="Light List" w:semiHidden="0" w:uiPriority="61" w:unhideWhenUsed="0"/>
+    <w:lsdException w:name="Light Grid" w:semiHidden="0" w:uiPriority="62" w:unhideWhenUsed="0"/>
+    <w:lsdException w:name="Medium Shading 1" w:semiHidden="0" w:uiPriority="63" w:unhideWhenUsed="0"/>
+    <w:lsdException w:name="Medium Shading 2" w:semiHidden="0" w:uiPriority="64" w:unhideWhenUsed="0"/>
+    <w:lsdException w:name="Medium List 1" w:semiHidden="0" w:uiPriority="65" w:unhideWhenUsed="0"/>
+    <w:lsdException w:name="Medium List 2" w:semiHidden="0" w:uiPriority="66" w:unhideWhenUsed="0"/>
+    <w:lsdException w:name="Medium Grid 1" w:semiHidden="0" w:uiPriority="67" w:unhideWhenUsed="0"/>
+    <w:lsdException w:name="Medium Grid 2" w:semiHidden="0" w:uiPriority="68" w:unhideWhenUsed="0"/>
+    <w:lsdException w:name="Medium Grid 3" w:semiHidden="0" w:uiPriority="69" w:unhideWhenUsed="0"/>
+    <w:lsdException w:name="Dark List" w:semiHidden="0" w:uiPriority="70" w:unhideWhenUsed="0"/>
+    <w:lsdException w:name="Colorful Shading" w:semiHidden="0" w:uiPriority="71" w:unhideWhenUsed="0"/>
+    <w:lsdException w:name="Colorful List" w:semiHidden="0" w:uiPriority="72" w:unhideWhenUsed="0"/>
+    <w:lsdException w:name="Colorful Grid" w:semiHidden="0" w:uiPriority="73" w:unhideWhenUsed="0"/>
+    <w:lsdException w:name="Light Shading Accent 1" w:semiHidden="0" w:uiPriority="60" w:unhideWhenUsed="0"/>
+    <w:lsdException w:name="Light List Accent 1" w:semiHidden="0" w:uiPriority="61" w:unhideWhenUsed="0"/>
+    <w:lsdException w:name="Light Grid Accent 1" w:semiHidden="0" w:uiPriority="62" w:unhideWhenUsed="0"/>
+    <w:lsdException w:name="Medium Shading 1 Accent 1" w:semiHidden="0" w:uiPriority="63" w:unhideWhenUsed="0"/>
+    <w:lsdException w:name="Medium Shading 2 Accent 1" w:semiHidden="0" w:uiPriority="64" w:unhideWhenUsed="0"/>
+    <w:lsdException w:name="Medium List 1 Accent 1" w:semiHidden="0" w:uiPriority="65" w:unhideWhenUsed="0"/>
+    <w:lsdException w:name="Revision" w:unhideWhenUsed="0"/>
+    <w:lsdException w:name="List Paragraph" w:semiHidden="0" w:uiPriority="34" w:unhideWhenUsed="0" w:qFormat="1"/>
+    <w:lsdException w:name="Quote" w:semiHidden="0" w:uiPriority="29" w:unhideWhenUsed="0" w:qFormat="1"/>
+    <w:lsdException w:name="Intense Quote" w:semiHidden="0" w:uiPriority="30" w:unhideWhenUsed="0" w:qFormat="1"/>
+    <w:lsdException w:name="Medium List 2 Accent 1" w:semiHidden="0" w:uiPriority="66" w:unhideWhenUsed="0"/>
+    <w:lsdException w:name="Medium Grid 1 Accent 1" w:semiHidden="0" w:uiPriority="67" w:unhideWhenUsed="0"/>
+    <w:lsdException w:name="Medium Grid 2 Accent 1" w:semiHidden="0" w:uiPriority="68" w:unhideWhenUsed="0"/>
+    <w:lsdException w:name="Medium Grid 3 Accent 1" w:semiHidden="0" w:uiPriority="69" w:unhideWhenUsed="0"/>
+    <w:lsdException w:name="Dark List Accent 1" w:semiHidden="0" w:uiPriority="70" w:unhideWhenUsed="0"/>
+    <w:lsdException w:name="Colorful Shading Accent 1" w:semiHidden="0" w:uiPriority="71" w:unhideWhenUsed="0"/>
+    <w:lsdException w:name="Colorful List Accent 1" w:semiHidden="0" w:uiPriority="72" w:unhideWhenUsed="0"/>
+    <w:lsdException w:name="Colorful Grid Accent 1" w:semiHidden="0" w:uiPriority="73" w:unhideWhenUsed="0"/>
+    <w:lsdException w:name="Light Shading Accent 2" w:semiHidden="0" w:uiPriority="60" w:unhideWhenUsed="0"/>
+    <w:lsdException w:name="Light List Accent 2" w:semiHidden="0" w:uiPriority="61" w:unhideWhenUsed="0"/>
+    <w:lsdException w:name="Light Grid Accent 2" w:semiHidden="0" w:uiPriority="62" w:unhideWhenUsed="0"/>
+    <w:lsdException w:name="Medium Shading 1 Accent 2" w:semiHidden="0" w:uiPriority="63" w:unhideWhenUsed="0"/>
+    <w:lsdException w:name="Medium Shading 2 Accent 2" w:semiHidden="0" w:uiPriority="64" w:unhideWhenUsed="0"/>
+    <w:lsdException w:name="Medium List 1 Accent 2" w:semiHidden="0" w:uiPriority="65" w:unhideWhenUsed="0"/>
+    <w:lsdException w:name="Medium List 2 Accent 2" w:semiHidden="0" w:uiPriority="66" w:unhideWhenUsed="0"/>
+    <w:lsdException w:name="Medium Grid 1 Accent 2" w:semiHidden="0" w:uiPriority="67" w:unhideWhenUsed="0"/>
+    <w:lsdException w:name="Medium Grid 2 Accent 2" w:semiHidden="0" w:uiPriority="68" w:unhideWhenUsed="0"/>
+    <w:lsdException w:name="Medium Grid 3 Accent 2" w:semiHidden="0" w:uiPriority="69" w:unhideWhenUsed="0"/>
+    <w:lsdException w:name="Dark List Accent 2" w:semiHidden="0" w:uiPriority="70" w:unhideWhenUsed="0"/>
+    <w:lsdException w:name="Colorful Shading Accent 2" w:semiHidden="0" w:uiPriority="71" w:unhideWhenUsed="0"/>
+    <w:lsdException w:name="Colorful List Accent 2" w:semiHidden="0" w:uiPriority="72" w:unhideWhenUsed="0"/>
+    <w:lsdException w:name="Colorful Grid Accent 2" w:semiHidden="0" w:uiPriority="73" w:unhideWhenUsed="0"/>
+    <w:lsdException w:name="Light Shading Accent 3" w:semiHidden="0" w:uiPriority="60" w:unhideWhenUsed="0"/>
+    <w:lsdException w:name="Light List Accent 3" w:semiHidden="0" w:uiPriority="61" w:unhideWhenUsed="0"/>
+    <w:lsdException w:name="Light Grid Accent 3" w:semiHidden="0" w:uiPriority="62" w:unhideWhenUsed="0"/>
+    <w:lsdException w:name="Medium Shading 1 Accent 3" w:semiHidden="0" w:uiPriority="63" w:unhideWhenUsed="0"/>
+    <w:lsdException w:name="Medium Shading 2 Accent 3" w:semiHidden="0" w:uiPriority="64" w:unhideWhenUsed="0"/>
+    <w:lsdException w:name="Medium List 1 Accent 3" w:semiHidden="0" w:uiPriority="65" w:unhideWhenUsed="0"/>
+    <w:lsdException w:name="Medium List 2 Accent 3" w:semiHidden="0" w:uiPriority="66" w:unhideWhenUsed="0"/>
+    <w:lsdException w:name="Medium Grid 1 Accent 3" w:semiHidden="0" w:uiPriority="67" w:unhideWhenUsed="0"/>
+    <w:lsdException w:name="Medium Grid 2 Accent 3" w:semiHidden="0" w:uiPriority="68" w:unhideWhenUsed="0"/>
+    <w:lsdException w:name="Medium Grid 3 Accent 3" w:semiHidden="0" w:uiPriority="69" w:unhideWhenUsed="0"/>
+    <w:lsdException w:name="Dark List Accent 3" w:semiHidden="0" w:uiPriority="70" w:unhideWhenUsed="0"/>
+    <w:lsdException w:name="Colorful Shading Accent 3" w:semiHidden="0" w:uiPriority="71" w:unhideWhenUsed="0"/>
+    <w:lsdException w:name="Colorful List Accent 3" w:semiHidden="0" w:uiPriority="72" w:unhideWhenUsed="0"/>
+    <w:lsdException w:name="Colorful Grid Accent 3" w:semiHidden="0" w:uiPriority="73" w:unhideWhenUsed="0"/>
+    <w:lsdException w:name="Light Shading Accent 4" w:semiHidden="0" w:uiPriority="60" w:unhideWhenUsed="0"/>
+    <w:lsdException w:name="Light List Accent 4" w:semiHidden="0" w:uiPriority="61" w:unhideWhenUsed="0"/>
+    <w:lsdException w:name="Light Grid Accent 4" w:semiHidden="0" w:uiPriority="62" w:unhideWhenUsed="0"/>
+    <w:lsdException w:name="Medium Shading 1 Accent 4" w:semiHidden="0" w:uiPriority="63" w:unhideWhenUsed="0"/>
+    <w:lsdException w:name="Medium Shading 2 Accent 4" w:semiHidden="0" w:uiPriority="64" w:unhideWhenUsed="0"/>
+    <w:lsdException w:name="Medium List 1 Accent 4" w:semiHidden="0" w:uiPriority="65" w:unhideWhenUsed="0"/>
+    <w:lsdException w:name="Medium List 2 Accent 4" w:semiHidden="0" w:uiPriority="66" w:unhideWhenUsed="0"/>
+    <w:lsdException w:name="Medium Grid 1 Accent 4" w:semiHidden="0" w:uiPriority="67" w:unhideWhenUsed="0"/>
+    <w:lsdException w:name="Medium Grid 2 Accent 4" w:semiHidden="0" w:uiPriority="68" w:unhideWhenUsed="0"/>
+    <w:lsdException w:name="Medium Grid 3 Accent 4" w:semiHidden="0" w:uiPriority="69" w:unhideWhenUsed="0"/>
+    <w:lsdException w:name="Dark List Accent 4" w:semiHidden="0" w:uiPriority="70" w:unhideWhenUsed="0"/>
+    <w:lsdException w:name="Colorful Shading Accent 4" w:semiHidden="0" w:uiPriority="71" w:unhideWhenUsed="0"/>
+    <w:lsdException w:name="Colorful List Accent 4" w:semiHidden="0" w:uiPriority="72" w:unhideWhenUsed="0"/>
+    <w:lsdException w:name="Colorful Grid Accent 4" w:semiHidden="0" w:uiPriority="73" w:unhideWhenUsed="0"/>
+    <w:lsdException w:name="Light Shading Accent 5" w:semiHidden="0" w:uiPriority="60" w:unhideWhenUsed="0"/>
+    <w:lsdException w:name="Light List Accent 5" w:semiHidden="0" w:uiPriority="61" w:unhideWhenUsed="0"/>
+    <w:lsdException w:name="Light Grid Accent 5" w:semiHidden="0" w:uiPriority="62" w:unhideWhenUsed="0"/>
+    <w:lsdException w:name="Medium Shading 1 Accent 5" w:semiHidden="0" w:uiPriority="63" w:unhideWhenUsed="0"/>
+    <w:lsdException w:name="Medium Shading 2 Accent 5" w:semiHidden="0" w:uiPriority="64" w:unhideWhenUsed="0"/>
+    <w:lsdException w:name="Medium List 1 Accent 5" w:semiHidden="0" w:uiPriority="65" w:unhideWhenUsed="0"/>
+    <w:lsdException w:name="Medium List 2 Accent 5" w:semiHidden="0" w:uiPriority="66" w:unhideWhenUsed="0"/>
+    <w:lsdException w:name="Medium Grid 1 Accent 5" w:semiHidden="0" w:uiPriority="67" w:unhideWhenUsed="0"/>
+    <w:lsdException w:name="Medium Grid 2 Accent 5" w:semiHidden="0" w:uiPriority="68" w:unhideWhenUsed="0"/>
+    <w:lsdException w:name="Medium Grid 3 Accent 5" w:semiHidden="0" w:uiPriority="69" w:unhideWhenUsed="0"/>
+    <w:lsdException w:name="Dark List Accent 5" w:semiHidden="0" w:uiPriority="70" w:unhideWhenUsed="0"/>
+    <w:lsdException w:name="Colorful Shading Accent 5" w:semiHidden="0" w:uiPriority="71" w:unhideWhenUsed="0"/>
+    <w:lsdException w:name="Colorful List Accent 5" w:semiHidden="0" w:uiPriority="72" w:unhideWhenUsed="0"/>
+    <w:lsdException w:name="Colorful Grid Accent 5" w:semiHidden="0" w:uiPriority="73" w:unhideWhenUsed="0"/>
+    <w:lsdException w:name="Light Shading Accent 6" w:semiHidden="0" w:uiPriority="60" w:unhideWhenUsed="0"/>
+    <w:lsdException w:name="Light List Accent 6" w:semiHidden="0" w:uiPriority="61" w:unhideWhenUsed="0"/>
+    <w:lsdException w:name="Light Grid Accent 6" w:semiHidden="0" w:uiPriority="62" w:unhideWhenUsed="0"/>
+    <w:lsdException w:name="Medium Shading 1 Accent 6" w:semiHidden="0" w:uiPriority="63" w:unhideWhenUsed="0"/>
+    <w:lsdException w:name="Medium Shading 2 Accent 6" w:semiHidden="0" w:uiPriority="64" w:unhideWhenUsed="0"/>
+    <w:lsdException w:name="Medium List 1 Accent 6" w:semiHidden="0" w:uiPriority="65" w:unhideWhenUsed="0"/>
+    <w:lsdException w:name="Medium List 2 Accent 6" w:semiHidden="0" w:uiPriority="66" w:unhideWhenUsed="0"/>
+    <w:lsdException w:name="Medium Grid 1 Accent 6" w:semiHidden="0" w:uiPriority="67" w:unhideWhenUsed="0"/>
+    <w:lsdException w:name="Medium Grid 2 Accent 6" w:semiHidden="0" w:uiPriority="68" w:unhideWhenUsed="0"/>
+    <w:lsdException w:name="Medium Grid 3 Accent 6" w:semiHidden="0" w:uiPriority="69" w:unhideWhenUsed="0"/>
+    <w:lsdException w:name="Dark List Accent 6" w:semiHidden="0" w:uiPriority="70" w:unhideWhenUsed="0"/>
+    <w:lsdException w:name="Colorful Shading Accent 6" w:semiHidden="0" w:uiPriority="71" w:unhideWhenUsed="0"/>
+    <w:lsdException w:name="Colorful List Accent 6" w:semiHidden="0" w:uiPriority="72" w:unhideWhenUsed="0"/>
+    <w:lsdException w:name="Colorful Grid Accent 6" w:semiHidden="0" w:uiPriority="73" w:unhideWhenUsed="0"/>
+    <w:lsdException w:name="Subtle Emphasis" w:semiHidden="0" w:uiPriority="19" w:unhideWhenUsed="0" w:qFormat="1"/>
+    <w:lsdException w:name="Intense Emphasis" w:semiHidden="0" w:uiPriority="21" w:unhideWhenUsed="0" w:qFormat="1"/>
+    <w:lsdException w:name="Subtle Reference" w:semiHidden="0" w:uiPriority="31" w:unhideWhenUsed="0" w:qFormat="1"/>
+    <w:lsdException w:name="Intense Reference" w:semiHidden="0" w:uiPriority="32" w:unhideWhenUsed="0" w:qFormat="1"/>
+    <w:lsdException w:name="Book Title" w:semiHidden="0" w:uiPriority="33" w:unhideWhenUsed="0" w:qFormat="1"/>
+    <w:lsdException w:name="Bibliography" w:uiPriority="37"/>
+    <w:lsdException w:name="TOC Heading" w:uiPriority="39" w:qFormat="1"/>
+  </w:latentStyles>
+  <w:style w:type="paragraph" w:default="1" w:styleId="Normal">
+    <w:name w:val="Normal"/>
+    <w:qFormat/>
+  </w:style>
+  <w:style w:type="character" w:default="1" w:styleId="DefaultParagraphFont">
+    <w:name w:val="Default Paragraph Font"/>
+    <w:uiPriority w:val="1"/>
+    <w:semiHidden/>
+    <w:unhideWhenUsed/>
+  </w:style>
+  <w:style w:type="table" w:default="1" w:styleId="TableNormal">
+    <w:name w:val="Normal Table"/>
+    <w:uiPriority w:val="99"/>
+    <w:semiHidden/>
+    <w:unhideWhenUsed/>
+    <w:tblPr>
+      <w:tblInd w:w="0" w:type="dxa"/>
+      <w:tblCellMar>
+        <w:top w:w="0" w:type="dxa"/>
+        <w:left w:w="108" w:type="dxa"/>
+        <w:bottom w:w="0" w:type="dxa"/>
+        <w:right w:w="108" w:type="dxa"/>
+      </w:tblCellMar>
+    </w:tblPr>
+  </w:style>
+  <w:style w:type="numbering" w:default="1" w:styleId="NoList">
+    <w:name w:val="No List"/>
+    <w:uiPriority w:val="99"/>
+    <w:semiHidden/>
+    <w:unhideWhenUsed/>
   </w:style>
 </w:styles>
 </file>
@@ -4920,7 +4858,7 @@
 </file>
 
 <file path=customXml/itemProps1.xml><?xml version="1.0" encoding="utf-8"?>
-<ds:datastoreItem xmlns:ds="http://schemas.openxmlformats.org/officeDocument/2006/customXml" ds:itemID="{DA3844A6-8717-4805-9DB1-D7B73166BFB1}">
+<ds:datastoreItem xmlns:ds="http://schemas.openxmlformats.org/officeDocument/2006/customXml" ds:itemID="{5B1CF8CC-E07C-49F7-8009-E5001EF10FF4}">
   <ds:schemaRefs>
     <ds:schemaRef ds:uri="http://schemas.openxmlformats.org/officeDocument/2006/bibliography"/>
   </ds:schemaRefs>

</xml_diff>

<commit_message>
Changing to markdown from DOCX
</commit_message>
<xml_diff>
--- a/Simple-talk article/Writing custom HTML Helpers for ASP.NET MVC.docx
+++ b/Simple-talk article/Writing custom HTML Helpers for ASP.NET MVC.docx
@@ -1,6 +1,6 @@
 
 <file path=word/document.xml><?xml version="1.0" encoding="utf-8"?>
-<w:document xmlns:wpc="http://schemas.microsoft.com/office/word/2010/wordprocessingCanvas" xmlns:mc="http://schemas.openxmlformats.org/markup-compatibility/2006" xmlns:o="urn:schemas-microsoft-com:office:office" xmlns:r="http://schemas.openxmlformats.org/officeDocument/2006/relationships" xmlns:m="http://schemas.openxmlformats.org/officeDocument/2006/math" xmlns:v="urn:schemas-microsoft-com:vml" xmlns:wp14="http://schemas.microsoft.com/office/word/2010/wordprocessingDrawing" xmlns:wp="http://schemas.openxmlformats.org/drawingml/2006/wordprocessingDrawing" xmlns:w10="urn:schemas-microsoft-com:office:word" xmlns:w="http://schemas.openxmlformats.org/wordprocessingml/2006/main" xmlns:w14="http://schemas.microsoft.com/office/word/2010/wordml" xmlns:wpg="http://schemas.microsoft.com/office/word/2010/wordprocessingGroup" xmlns:wpi="http://schemas.microsoft.com/office/word/2010/wordprocessingInk" xmlns:wne="http://schemas.microsoft.com/office/word/2006/wordml" xmlns:wps="http://schemas.microsoft.com/office/word/2010/wordprocessingShape" mc:Ignorable="w14 wp14">
+<w:document xmlns:wpc="http://schemas.microsoft.com/office/word/2010/wordprocessingCanvas" xmlns:mc="http://schemas.openxmlformats.org/markup-compatibility/2006" xmlns:o="urn:schemas-microsoft-com:office:office" xmlns:r="http://schemas.openxmlformats.org/officeDocument/2006/relationships" xmlns:m="http://schemas.openxmlformats.org/officeDocument/2006/math" xmlns:v="urn:schemas-microsoft-com:vml" xmlns:wp14="http://schemas.microsoft.com/office/word/2010/wordprocessingDrawing" xmlns:wp="http://schemas.openxmlformats.org/drawingml/2006/wordprocessingDrawing" xmlns:w10="urn:schemas-microsoft-com:office:word" xmlns:w="http://schemas.openxmlformats.org/wordprocessingml/2006/main" xmlns:w14="http://schemas.microsoft.com/office/word/2010/wordml" xmlns:w15="http://schemas.microsoft.com/office/word/2012/wordml" xmlns:wpg="http://schemas.microsoft.com/office/word/2010/wordprocessingGroup" xmlns:wpi="http://schemas.microsoft.com/office/word/2010/wordprocessingInk" xmlns:wne="http://schemas.microsoft.com/office/word/2006/wordml" xmlns:wps="http://schemas.microsoft.com/office/word/2010/wordprocessingShape" mc:Ignorable="w14 w15 wp14">
   <w:body>
     <w:p>
       <w:pPr>
@@ -34,18 +34,8 @@
         <w:rPr>
           <w:noProof w:val="0"/>
         </w:rPr>
-        <w:t xml:space="preserve">Ed </w:t>
-      </w:r>
-      <w:proofErr w:type="spellStart"/>
-      <w:r>
-        <w:rPr>
-          <w:noProof w:val="0"/>
-        </w:rPr>
-        <w:t>Charbeneau</w:t>
-      </w:r>
-      <w:bookmarkStart w:id="1" w:name="_GoBack"/>
-      <w:bookmarkEnd w:id="1"/>
-      <w:proofErr w:type="spellEnd"/>
+        <w:t>Ed Charbeneau</w:t>
+      </w:r>
     </w:p>
     <w:p>
       <w:pPr>
@@ -137,7 +127,7 @@
         <w:pStyle w:val="STTOCHeader"/>
         <w:outlineLvl w:val="0"/>
       </w:pPr>
-      <w:commentRangeStart w:id="2"/>
+      <w:commentRangeStart w:id="1"/>
       <w:r>
         <w:lastRenderedPageBreak/>
         <w:t>Table of Contents</w:t>
@@ -852,7 +842,7 @@
         </w:rPr>
         <w:fldChar w:fldCharType="end"/>
       </w:r>
-      <w:commentRangeEnd w:id="2"/>
+      <w:commentRangeEnd w:id="1"/>
       <w:r>
         <w:rPr>
           <w:rStyle w:val="CommentReference"/>
@@ -860,7 +850,7 @@
           <w:kern w:val="0"/>
           <w:lang w:val="en-US"/>
         </w:rPr>
-        <w:commentReference w:id="2"/>
+        <w:commentReference w:id="1"/>
       </w:r>
     </w:p>
     <w:p>
@@ -870,12 +860,11 @@
           <w:lang w:val="en-US"/>
         </w:rPr>
       </w:pPr>
-      <w:bookmarkStart w:id="3" w:name="_Toc240791151"/>
-      <w:r>
-        <w:rPr>
-          <w:lang w:val="en-US"/>
-        </w:rPr>
-        <w:lastRenderedPageBreak/>
+      <w:bookmarkStart w:id="2" w:name="_Toc240791151"/>
+      <w:r>
+        <w:rPr>
+          <w:lang w:val="en-US"/>
+        </w:rPr>
         <w:t xml:space="preserve">Chapter </w:t>
       </w:r>
       <w:r>
@@ -884,48 +873,89 @@
         </w:rPr>
         <w:t xml:space="preserve">1: </w:t>
       </w:r>
-      <w:bookmarkEnd w:id="3"/>
+      <w:bookmarkEnd w:id="2"/>
       <w:r>
         <w:rPr>
           <w:lang w:val="en-US"/>
         </w:rPr>
         <w:t xml:space="preserve">Transitioning from </w:t>
       </w:r>
-      <w:proofErr w:type="spellStart"/>
-      <w:r>
-        <w:rPr>
-          <w:lang w:val="en-US"/>
-        </w:rPr>
-        <w:t>webform</w:t>
-      </w:r>
-      <w:r>
-        <w:rPr>
-          <w:lang w:val="en-US"/>
-        </w:rPr>
-        <w:t>s</w:t>
-      </w:r>
-      <w:proofErr w:type="spellEnd"/>
-    </w:p>
-    <w:p>
-      <w:r>
-        <w:t>Server controls</w:t>
-      </w:r>
-    </w:p>
-    <w:p>
-      <w:proofErr w:type="spellStart"/>
-      <w:r>
-        <w:t>HtmlHelper</w:t>
-      </w:r>
-      <w:proofErr w:type="spellEnd"/>
-    </w:p>
-    <w:p>
-      <w:r>
-        <w:t>@Html</w:t>
-      </w:r>
-    </w:p>
-    <w:p/>
-    <w:p/>
-    <w:p/>
+      <w:r>
+        <w:rPr>
+          <w:lang w:val="en-US"/>
+        </w:rPr>
+        <w:t>web forms</w:t>
+      </w:r>
+    </w:p>
+    <w:p>
+      <w:r>
+        <w:t xml:space="preserve">As a </w:t>
+      </w:r>
+      <w:r>
+        <w:t>web forms</w:t>
+      </w:r>
+      <w:r>
+        <w:t xml:space="preserve"> developer</w:t>
+      </w:r>
+      <w:r>
+        <w:t xml:space="preserve"> I found the transition to</w:t>
+      </w:r>
+      <w:r>
+        <w:t xml:space="preserve"> MVC was a bit of a shock at first. </w:t>
+      </w:r>
+      <w:r>
+        <w:t xml:space="preserve">Without fully understanding the nature of MVC </w:t>
+      </w:r>
+      <w:r>
+        <w:t>I found the lack of a Toolbox filled with s</w:t>
+      </w:r>
+      <w:r>
+        <w:t>erver controls</w:t>
+      </w:r>
+      <w:r>
+        <w:t xml:space="preserve"> confusing</w:t>
+      </w:r>
+      <w:r>
+        <w:t>. However once it became clear that the goal of MVC was to expose HTML markup and give developers full control over what is rendered to the browser I quickly embraced the idea.</w:t>
+      </w:r>
+    </w:p>
+    <w:p>
+      <w:r>
+        <w:t xml:space="preserve">In MVC development, HTML helpers replace the server control, </w:t>
+      </w:r>
+      <w:r>
+        <w:t>but the similarities aren’t exactly parallel</w:t>
+      </w:r>
+      <w:r>
+        <w:t xml:space="preserve">. </w:t>
+      </w:r>
+      <w:r>
+        <w:t>Web form’s and server controls were intended to bring the workflow of desktop forms to the web. In MVC HTML helpers provide a shortcut to writing out raw HTML elements that are freque</w:t>
+      </w:r>
+      <w:r>
+        <w:t>ntly used.</w:t>
+      </w:r>
+    </w:p>
+    <w:p>
+      <w:r>
+        <w:t>The HTML helper</w:t>
+      </w:r>
+      <w:r>
+        <w:t>, in most cases,</w:t>
+      </w:r>
+      <w:r>
+        <w:t xml:space="preserve"> is</w:t>
+      </w:r>
+      <w:r>
+        <w:t xml:space="preserve"> a method that returns a string. When</w:t>
+      </w:r>
+      <w:r>
+        <w:t xml:space="preserve"> calle</w:t>
+      </w:r>
+      <w:r>
+        <w:t>d in a View using the razor syntax @Html, we are accessing the Html property of the View which is an instance of the HtmlHelper class.</w:t>
+      </w:r>
+    </w:p>
     <w:p>
       <w:pPr>
         <w:sectPr>
@@ -939,6 +969,14 @@
           <w:docGrid w:linePitch="360"/>
         </w:sectPr>
       </w:pPr>
+      <w:r>
+        <w:t>Writing extensions for the HtmlHelper class will allow us to create our own custom helpers to encapsulate complex HTML markup. Custom helpers promote the use of reusable code and are un</w:t>
+      </w:r>
+      <w:r>
+        <w:t>it testable. Custom helpers can be configured by passing values to the constructor, via fluent configuration, strongly typed or a combination of and ultimately return a string.</w:t>
+      </w:r>
+      <w:bookmarkStart w:id="3" w:name="_GoBack"/>
+      <w:bookmarkEnd w:id="3"/>
     </w:p>
     <w:p>
       <w:pPr>
@@ -952,7 +990,6 @@
         <w:rPr>
           <w:lang w:val="en-US"/>
         </w:rPr>
-        <w:lastRenderedPageBreak/>
         <w:t>C</w:t>
       </w:r>
       <w:r>
@@ -996,13 +1033,8 @@
     </w:p>
     <w:p>
       <w:r>
-        <w:t xml:space="preserve">HTML, CSS and </w:t>
-      </w:r>
-      <w:proofErr w:type="spellStart"/>
-      <w:r>
-        <w:t>Javascript</w:t>
-      </w:r>
-      <w:proofErr w:type="spellEnd"/>
+        <w:t>HTML, CSS and Javascript</w:t>
+      </w:r>
     </w:p>
     <w:p>
       <w:pPr>
@@ -1028,7 +1060,6 @@
         <w:rPr>
           <w:lang w:val="en-US"/>
         </w:rPr>
-        <w:lastRenderedPageBreak/>
         <w:t xml:space="preserve">Chapter 3: </w:t>
       </w:r>
       <w:bookmarkEnd w:id="5"/>
@@ -1068,7 +1099,6 @@
         <w:pStyle w:val="STChapterTitle"/>
       </w:pPr>
       <w:r>
-        <w:lastRenderedPageBreak/>
         <w:t>Chapter 4: Unit testing</w:t>
       </w:r>
     </w:p>
@@ -1078,14 +1108,12 @@
           <w:lang w:val="en-GB"/>
         </w:rPr>
       </w:pPr>
-      <w:proofErr w:type="spellStart"/>
       <w:r>
         <w:rPr>
           <w:lang w:val="en-GB"/>
         </w:rPr>
         <w:t>HtmlHelperFactory</w:t>
       </w:r>
-      <w:proofErr w:type="spellEnd"/>
     </w:p>
     <w:p>
       <w:pPr>
@@ -1121,58 +1149,97 @@
           <w:lang w:val="en-GB"/>
         </w:rPr>
       </w:pPr>
-      <w:proofErr w:type="spellStart"/>
       <w:r>
         <w:rPr>
           <w:lang w:val="en-GB"/>
         </w:rPr>
-        <w:t>HtmlHelper</w:t>
-      </w:r>
-      <w:proofErr w:type="spellEnd"/>
-      <w:r>
+        <w:t>HtmlHelper extension method</w:t>
+      </w:r>
+    </w:p>
+    <w:p>
+      <w:pPr>
         <w:rPr>
           <w:lang w:val="en-GB"/>
         </w:rPr>
-        <w:t xml:space="preserve"> extension method</w:t>
-      </w:r>
-    </w:p>
-    <w:p>
-      <w:pPr>
+      </w:pPr>
+      <w:r>
         <w:rPr>
           <w:lang w:val="en-GB"/>
         </w:rPr>
-      </w:pPr>
-      <w:r>
+        <w:t>Alert constructor</w:t>
+      </w:r>
+    </w:p>
+    <w:p>
+      <w:pPr>
         <w:rPr>
           <w:lang w:val="en-GB"/>
         </w:rPr>
-        <w:t>Alert constructor</w:t>
-      </w:r>
-    </w:p>
-    <w:p>
-      <w:pPr>
+      </w:pPr>
+      <w:r>
         <w:rPr>
           <w:lang w:val="en-GB"/>
         </w:rPr>
-      </w:pPr>
-      <w:r>
+        <w:t>Advanced options</w:t>
+      </w:r>
+    </w:p>
+    <w:p>
+      <w:pPr>
         <w:rPr>
           <w:lang w:val="en-GB"/>
         </w:rPr>
-        <w:t>Advanced options</w:t>
-      </w:r>
-    </w:p>
-    <w:p>
-      <w:pPr>
+      </w:pPr>
+      <w:r>
         <w:rPr>
           <w:lang w:val="en-GB"/>
         </w:rPr>
-      </w:pPr>
-      <w:r>
+        <w:t>Attributes merge</w:t>
+      </w:r>
+    </w:p>
+    <w:p>
+      <w:pPr>
+        <w:pStyle w:val="STChapterTitle"/>
+      </w:pPr>
+      <w:r>
+        <w:t>Chapter 6: Fluent Configuration</w:t>
+      </w:r>
+    </w:p>
+    <w:p>
+      <w:pPr>
         <w:rPr>
           <w:lang w:val="en-GB"/>
         </w:rPr>
-        <w:t>Attributes merge</w:t>
+      </w:pPr>
+      <w:r>
+        <w:rPr>
+          <w:lang w:val="en-GB"/>
+        </w:rPr>
+        <w:t>Appending the spec</w:t>
+      </w:r>
+    </w:p>
+    <w:p>
+      <w:pPr>
+        <w:rPr>
+          <w:lang w:val="en-GB"/>
+        </w:rPr>
+      </w:pPr>
+      <w:r>
+        <w:rPr>
+          <w:lang w:val="en-GB"/>
+        </w:rPr>
+        <w:t>Method chaining with interfaces</w:t>
+      </w:r>
+    </w:p>
+    <w:p>
+      <w:pPr>
+        <w:rPr>
+          <w:lang w:val="en-GB"/>
+        </w:rPr>
+      </w:pPr>
+      <w:r>
+        <w:rPr>
+          <w:lang w:val="en-GB"/>
+        </w:rPr>
+        <w:t>More testing</w:t>
       </w:r>
     </w:p>
     <w:p>
@@ -1180,7 +1247,10 @@
         <w:pStyle w:val="STChapterTitle"/>
       </w:pPr>
       <w:r>
-        <w:t>Chapter 6: Fluent Configuration</w:t>
+        <w:t>C</w:t>
+      </w:r>
+      <w:r>
+        <w:t>hapter 7: Strongly typed helpers</w:t>
       </w:r>
     </w:p>
     <w:p>
@@ -1193,7 +1263,7 @@
         <w:rPr>
           <w:lang w:val="en-GB"/>
         </w:rPr>
-        <w:t>Appending the spec</w:t>
+        <w:t>Appending the spec again</w:t>
       </w:r>
     </w:p>
     <w:p>
@@ -1206,7 +1276,7 @@
         <w:rPr>
           <w:lang w:val="en-GB"/>
         </w:rPr>
-        <w:t>Method chaining with interfaces</w:t>
+        <w:t>HtmlHelper extension methods again</w:t>
       </w:r>
     </w:p>
     <w:p>
@@ -1219,72 +1289,7 @@
         <w:rPr>
           <w:lang w:val="en-GB"/>
         </w:rPr>
-        <w:t>More testing</w:t>
-      </w:r>
-    </w:p>
-    <w:p>
-      <w:pPr>
-        <w:pStyle w:val="STChapterTitle"/>
-      </w:pPr>
-      <w:r>
-        <w:t>C</w:t>
-      </w:r>
-      <w:r>
-        <w:t>hapter 7: Strongly typed helpers</w:t>
-      </w:r>
-    </w:p>
-    <w:p>
-      <w:pPr>
-        <w:rPr>
-          <w:lang w:val="en-GB"/>
-        </w:rPr>
-      </w:pPr>
-      <w:r>
-        <w:rPr>
-          <w:lang w:val="en-GB"/>
-        </w:rPr>
-        <w:t>Appending the spec again</w:t>
-      </w:r>
-    </w:p>
-    <w:p>
-      <w:pPr>
-        <w:rPr>
-          <w:lang w:val="en-GB"/>
-        </w:rPr>
-      </w:pPr>
-      <w:proofErr w:type="spellStart"/>
-      <w:r>
-        <w:rPr>
-          <w:lang w:val="en-GB"/>
-        </w:rPr>
-        <w:t>HtmlHelper</w:t>
-      </w:r>
-      <w:proofErr w:type="spellEnd"/>
-      <w:r>
-        <w:rPr>
-          <w:lang w:val="en-GB"/>
-        </w:rPr>
-        <w:t xml:space="preserve"> extension methods again</w:t>
-      </w:r>
-    </w:p>
-    <w:p>
-      <w:pPr>
-        <w:rPr>
-          <w:lang w:val="en-GB"/>
-        </w:rPr>
-      </w:pPr>
-      <w:r>
-        <w:rPr>
-          <w:lang w:val="en-GB"/>
-        </w:rPr>
-        <w:t xml:space="preserve">The </w:t>
-      </w:r>
-      <w:proofErr w:type="spellStart"/>
-      <w:r>
-        <w:rPr>
-          <w:lang w:val="en-GB"/>
-        </w:rPr>
-        <w:t>Element</w:t>
+        <w:t>The Element</w:t>
       </w:r>
       <w:r>
         <w:rPr>
@@ -1293,7 +1298,6 @@
         </w:rPr>
         <w:t>For</w:t>
       </w:r>
-      <w:proofErr w:type="spellEnd"/>
       <w:r>
         <w:rPr>
           <w:lang w:val="en-GB"/>
@@ -1311,21 +1315,20 @@
         <w:rPr>
           <w:lang w:val="en-GB"/>
         </w:rPr>
-        <w:t>&lt;</w:t>
-      </w:r>
-      <w:proofErr w:type="spellStart"/>
-      <w:r>
+        <w:t>&lt;TModel&gt;</w:t>
+      </w:r>
+    </w:p>
+    <w:p>
+      <w:pPr>
         <w:rPr>
           <w:lang w:val="en-GB"/>
         </w:rPr>
-        <w:t>TModel</w:t>
-      </w:r>
-      <w:proofErr w:type="spellEnd"/>
+      </w:pPr>
       <w:r>
         <w:rPr>
           <w:lang w:val="en-GB"/>
         </w:rPr>
-        <w:t>&gt;</w:t>
+        <w:t>Expression&lt;Func&lt;T,T&gt;&gt;</w:t>
       </w:r>
     </w:p>
     <w:p>
@@ -1338,33 +1341,6 @@
         <w:rPr>
           <w:lang w:val="en-GB"/>
         </w:rPr>
-        <w:t>Expression&lt;Func&lt;T</w:t>
-      </w:r>
-      <w:proofErr w:type="gramStart"/>
-      <w:r>
-        <w:rPr>
-          <w:lang w:val="en-GB"/>
-        </w:rPr>
-        <w:t>,T</w:t>
-      </w:r>
-      <w:proofErr w:type="gramEnd"/>
-      <w:r>
-        <w:rPr>
-          <w:lang w:val="en-GB"/>
-        </w:rPr>
-        <w:t>&gt;&gt;</w:t>
-      </w:r>
-    </w:p>
-    <w:p>
-      <w:pPr>
-        <w:rPr>
-          <w:lang w:val="en-GB"/>
-        </w:rPr>
-      </w:pPr>
-      <w:r>
-        <w:rPr>
-          <w:lang w:val="en-GB"/>
-        </w:rPr>
         <w:t>Model Metadata</w:t>
       </w:r>
     </w:p>
@@ -1373,7 +1349,6 @@
         <w:pStyle w:val="STChapterTitle"/>
       </w:pPr>
       <w:r>
-        <w:lastRenderedPageBreak/>
         <w:t xml:space="preserve">Chapter </w:t>
       </w:r>
       <w:r>
@@ -1509,7 +1484,7 @@
 </file>
 
 <file path=word/comments.xml><?xml version="1.0" encoding="utf-8"?>
-<w:comments xmlns:wpc="http://schemas.microsoft.com/office/word/2010/wordprocessingCanvas" xmlns:mc="http://schemas.openxmlformats.org/markup-compatibility/2006" xmlns:o="urn:schemas-microsoft-com:office:office" xmlns:r="http://schemas.openxmlformats.org/officeDocument/2006/relationships" xmlns:m="http://schemas.openxmlformats.org/officeDocument/2006/math" xmlns:v="urn:schemas-microsoft-com:vml" xmlns:wp14="http://schemas.microsoft.com/office/word/2010/wordprocessingDrawing" xmlns:wp="http://schemas.openxmlformats.org/drawingml/2006/wordprocessingDrawing" xmlns:w10="urn:schemas-microsoft-com:office:word" xmlns:w="http://schemas.openxmlformats.org/wordprocessingml/2006/main" xmlns:w14="http://schemas.microsoft.com/office/word/2010/wordml" xmlns:wpg="http://schemas.microsoft.com/office/word/2010/wordprocessingGroup" xmlns:wpi="http://schemas.microsoft.com/office/word/2010/wordprocessingInk" xmlns:wne="http://schemas.microsoft.com/office/word/2006/wordml" xmlns:wps="http://schemas.microsoft.com/office/word/2010/wordprocessingShape" mc:Ignorable="w14 wp14">
+<w:comments xmlns:wpc="http://schemas.microsoft.com/office/word/2010/wordprocessingCanvas" xmlns:mc="http://schemas.openxmlformats.org/markup-compatibility/2006" xmlns:o="urn:schemas-microsoft-com:office:office" xmlns:r="http://schemas.openxmlformats.org/officeDocument/2006/relationships" xmlns:m="http://schemas.openxmlformats.org/officeDocument/2006/math" xmlns:v="urn:schemas-microsoft-com:vml" xmlns:wp14="http://schemas.microsoft.com/office/word/2010/wordprocessingDrawing" xmlns:wp="http://schemas.openxmlformats.org/drawingml/2006/wordprocessingDrawing" xmlns:w10="urn:schemas-microsoft-com:office:word" xmlns:w="http://schemas.openxmlformats.org/wordprocessingml/2006/main" xmlns:w14="http://schemas.microsoft.com/office/word/2010/wordml" xmlns:w15="http://schemas.microsoft.com/office/word/2012/wordml" xmlns:wpg="http://schemas.microsoft.com/office/word/2010/wordprocessingGroup" xmlns:wpi="http://schemas.microsoft.com/office/word/2010/wordprocessingInk" xmlns:wne="http://schemas.microsoft.com/office/word/2006/wordml" xmlns:wps="http://schemas.microsoft.com/office/word/2010/wordprocessingShape" mc:Ignorable="w14 w15 wp14">
   <w:comment w:id="0" w:author="Chris Massey" w:date="2012-09-20T18:55:00Z" w:initials="CM">
     <w:p>
       <w:pPr>
@@ -1526,7 +1501,7 @@
       </w:r>
     </w:p>
   </w:comment>
-  <w:comment w:id="2" w:author="Chris Massey" w:date="2012-09-20T18:54:00Z" w:initials="CM">
+  <w:comment w:id="1" w:author="Chris Massey" w:date="2012-09-20T18:54:00Z" w:initials="CM">
     <w:p>
       <w:pPr>
         <w:pStyle w:val="CommentText"/>
@@ -1538,23 +1513,22 @@
         <w:annotationRef/>
       </w:r>
       <w:r>
-        <w:t xml:space="preserve">This is not necessary for an article, so you’re welcome to ditch it… unless the article is going to grow huge. Also, I’m intrigued to see whether Word comments are in any way captured and displayed directly within </w:t>
-      </w:r>
-      <w:proofErr w:type="spellStart"/>
-      <w:r>
-        <w:t>GitHub</w:t>
-      </w:r>
-      <w:proofErr w:type="spellEnd"/>
-      <w:r>
-        <w:t>.</w:t>
+        <w:t>This is not necessary for an article, so you’re welcome to ditch it… unless the article is going to grow huge. Also, I’m intrigued to see whether Word comments are in any way captured and displayed directly within GitHub.</w:t>
       </w:r>
     </w:p>
   </w:comment>
 </w:comments>
 </file>
 
+<file path=word/commentsExtended.xml><?xml version="1.0" encoding="utf-8"?>
+<w15:commentsEx xmlns:wpc="http://schemas.microsoft.com/office/word/2010/wordprocessingCanvas" xmlns:mc="http://schemas.openxmlformats.org/markup-compatibility/2006" xmlns:o="urn:schemas-microsoft-com:office:office" xmlns:r="http://schemas.openxmlformats.org/officeDocument/2006/relationships" xmlns:m="http://schemas.openxmlformats.org/officeDocument/2006/math" xmlns:v="urn:schemas-microsoft-com:vml" xmlns:wp14="http://schemas.microsoft.com/office/word/2010/wordprocessingDrawing" xmlns:wp="http://schemas.openxmlformats.org/drawingml/2006/wordprocessingDrawing" xmlns:w10="urn:schemas-microsoft-com:office:word" xmlns:w="http://schemas.openxmlformats.org/wordprocessingml/2006/main" xmlns:w14="http://schemas.microsoft.com/office/word/2010/wordml" xmlns:w15="http://schemas.microsoft.com/office/word/2012/wordml" xmlns:wpg="http://schemas.microsoft.com/office/word/2010/wordprocessingGroup" xmlns:wpi="http://schemas.microsoft.com/office/word/2010/wordprocessingInk" xmlns:wne="http://schemas.microsoft.com/office/word/2006/wordml" xmlns:wps="http://schemas.microsoft.com/office/word/2010/wordprocessingShape" mc:Ignorable="w14 w15 wp14">
+  <w15:commentEx w15:paraId="168C2050" w15:done="0"/>
+  <w15:commentEx w15:paraId="66782DDD" w15:done="0"/>
+</w15:commentsEx>
+</file>
+
 <file path=word/endnotes.xml><?xml version="1.0" encoding="utf-8"?>
-<w:endnotes xmlns:wpc="http://schemas.microsoft.com/office/word/2010/wordprocessingCanvas" xmlns:mc="http://schemas.openxmlformats.org/markup-compatibility/2006" xmlns:o="urn:schemas-microsoft-com:office:office" xmlns:r="http://schemas.openxmlformats.org/officeDocument/2006/relationships" xmlns:m="http://schemas.openxmlformats.org/officeDocument/2006/math" xmlns:v="urn:schemas-microsoft-com:vml" xmlns:wp14="http://schemas.microsoft.com/office/word/2010/wordprocessingDrawing" xmlns:wp="http://schemas.openxmlformats.org/drawingml/2006/wordprocessingDrawing" xmlns:w10="urn:schemas-microsoft-com:office:word" xmlns:w="http://schemas.openxmlformats.org/wordprocessingml/2006/main" xmlns:w14="http://schemas.microsoft.com/office/word/2010/wordml" xmlns:wpg="http://schemas.microsoft.com/office/word/2010/wordprocessingGroup" xmlns:wpi="http://schemas.microsoft.com/office/word/2010/wordprocessingInk" xmlns:wne="http://schemas.microsoft.com/office/word/2006/wordml" xmlns:wps="http://schemas.microsoft.com/office/word/2010/wordprocessingShape" mc:Ignorable="w14 wp14">
+<w:endnotes xmlns:wpc="http://schemas.microsoft.com/office/word/2010/wordprocessingCanvas" xmlns:mc="http://schemas.openxmlformats.org/markup-compatibility/2006" xmlns:o="urn:schemas-microsoft-com:office:office" xmlns:r="http://schemas.openxmlformats.org/officeDocument/2006/relationships" xmlns:m="http://schemas.openxmlformats.org/officeDocument/2006/math" xmlns:v="urn:schemas-microsoft-com:vml" xmlns:wp14="http://schemas.microsoft.com/office/word/2010/wordprocessingDrawing" xmlns:wp="http://schemas.openxmlformats.org/drawingml/2006/wordprocessingDrawing" xmlns:w10="urn:schemas-microsoft-com:office:word" xmlns:w="http://schemas.openxmlformats.org/wordprocessingml/2006/main" xmlns:w14="http://schemas.microsoft.com/office/word/2010/wordml" xmlns:w15="http://schemas.microsoft.com/office/word/2012/wordml" xmlns:wpg="http://schemas.microsoft.com/office/word/2010/wordprocessingGroup" xmlns:wpi="http://schemas.microsoft.com/office/word/2010/wordprocessingInk" xmlns:wne="http://schemas.microsoft.com/office/word/2006/wordml" xmlns:wps="http://schemas.microsoft.com/office/word/2010/wordprocessingShape" mc:Ignorable="w14 w15 wp14">
   <w:endnote w:type="separator" w:id="-1">
     <w:p>
       <w:r>
@@ -1597,7 +1571,7 @@
 </file>
 
 <file path=word/footer1.xml><?xml version="1.0" encoding="utf-8"?>
-<w:ftr xmlns:wpc="http://schemas.microsoft.com/office/word/2010/wordprocessingCanvas" xmlns:mc="http://schemas.openxmlformats.org/markup-compatibility/2006" xmlns:o="urn:schemas-microsoft-com:office:office" xmlns:r="http://schemas.openxmlformats.org/officeDocument/2006/relationships" xmlns:m="http://schemas.openxmlformats.org/officeDocument/2006/math" xmlns:v="urn:schemas-microsoft-com:vml" xmlns:wp14="http://schemas.microsoft.com/office/word/2010/wordprocessingDrawing" xmlns:wp="http://schemas.openxmlformats.org/drawingml/2006/wordprocessingDrawing" xmlns:w10="urn:schemas-microsoft-com:office:word" xmlns:w="http://schemas.openxmlformats.org/wordprocessingml/2006/main" xmlns:w14="http://schemas.microsoft.com/office/word/2010/wordml" xmlns:wpg="http://schemas.microsoft.com/office/word/2010/wordprocessingGroup" xmlns:wpi="http://schemas.microsoft.com/office/word/2010/wordprocessingInk" xmlns:wne="http://schemas.microsoft.com/office/word/2006/wordml" xmlns:wps="http://schemas.microsoft.com/office/word/2010/wordprocessingShape" mc:Ignorable="w14 wp14">
+<w:ftr xmlns:wpc="http://schemas.microsoft.com/office/word/2010/wordprocessingCanvas" xmlns:mc="http://schemas.openxmlformats.org/markup-compatibility/2006" xmlns:o="urn:schemas-microsoft-com:office:office" xmlns:r="http://schemas.openxmlformats.org/officeDocument/2006/relationships" xmlns:m="http://schemas.openxmlformats.org/officeDocument/2006/math" xmlns:v="urn:schemas-microsoft-com:vml" xmlns:wp14="http://schemas.microsoft.com/office/word/2010/wordprocessingDrawing" xmlns:wp="http://schemas.openxmlformats.org/drawingml/2006/wordprocessingDrawing" xmlns:w10="urn:schemas-microsoft-com:office:word" xmlns:w="http://schemas.openxmlformats.org/wordprocessingml/2006/main" xmlns:w14="http://schemas.microsoft.com/office/word/2010/wordml" xmlns:w15="http://schemas.microsoft.com/office/word/2012/wordml" xmlns:wpg="http://schemas.microsoft.com/office/word/2010/wordprocessingGroup" xmlns:wpi="http://schemas.microsoft.com/office/word/2010/wordprocessingInk" xmlns:wne="http://schemas.microsoft.com/office/word/2006/wordml" xmlns:wps="http://schemas.microsoft.com/office/word/2010/wordprocessingShape" mc:Ignorable="w14 w15 wp14">
   <w:p>
     <w:r>
       <w:fldChar w:fldCharType="begin"/>
@@ -1614,7 +1588,7 @@
 </file>
 
 <file path=word/footer2.xml><?xml version="1.0" encoding="utf-8"?>
-<w:ftr xmlns:wpc="http://schemas.microsoft.com/office/word/2010/wordprocessingCanvas" xmlns:mc="http://schemas.openxmlformats.org/markup-compatibility/2006" xmlns:o="urn:schemas-microsoft-com:office:office" xmlns:r="http://schemas.openxmlformats.org/officeDocument/2006/relationships" xmlns:m="http://schemas.openxmlformats.org/officeDocument/2006/math" xmlns:v="urn:schemas-microsoft-com:vml" xmlns:wp14="http://schemas.microsoft.com/office/word/2010/wordprocessingDrawing" xmlns:wp="http://schemas.openxmlformats.org/drawingml/2006/wordprocessingDrawing" xmlns:w10="urn:schemas-microsoft-com:office:word" xmlns:w="http://schemas.openxmlformats.org/wordprocessingml/2006/main" xmlns:w14="http://schemas.microsoft.com/office/word/2010/wordml" xmlns:wpg="http://schemas.microsoft.com/office/word/2010/wordprocessingGroup" xmlns:wpi="http://schemas.microsoft.com/office/word/2010/wordprocessingInk" xmlns:wne="http://schemas.microsoft.com/office/word/2006/wordml" xmlns:wps="http://schemas.microsoft.com/office/word/2010/wordprocessingShape" mc:Ignorable="w14 wp14">
+<w:ftr xmlns:wpc="http://schemas.microsoft.com/office/word/2010/wordprocessingCanvas" xmlns:mc="http://schemas.openxmlformats.org/markup-compatibility/2006" xmlns:o="urn:schemas-microsoft-com:office:office" xmlns:r="http://schemas.openxmlformats.org/officeDocument/2006/relationships" xmlns:m="http://schemas.openxmlformats.org/officeDocument/2006/math" xmlns:v="urn:schemas-microsoft-com:vml" xmlns:wp14="http://schemas.microsoft.com/office/word/2010/wordprocessingDrawing" xmlns:wp="http://schemas.openxmlformats.org/drawingml/2006/wordprocessingDrawing" xmlns:w10="urn:schemas-microsoft-com:office:word" xmlns:w="http://schemas.openxmlformats.org/wordprocessingml/2006/main" xmlns:w14="http://schemas.microsoft.com/office/word/2010/wordml" xmlns:w15="http://schemas.microsoft.com/office/word/2012/wordml" xmlns:wpg="http://schemas.microsoft.com/office/word/2010/wordprocessingGroup" xmlns:wpi="http://schemas.microsoft.com/office/word/2010/wordprocessingInk" xmlns:wne="http://schemas.microsoft.com/office/word/2006/wordml" xmlns:wps="http://schemas.microsoft.com/office/word/2010/wordprocessingShape" mc:Ignorable="w14 w15 wp14">
   <w:p>
     <w:pPr>
       <w:jc w:val="center"/>
@@ -1642,7 +1616,7 @@
 </file>
 
 <file path=word/footnotes.xml><?xml version="1.0" encoding="utf-8"?>
-<w:footnotes xmlns:wpc="http://schemas.microsoft.com/office/word/2010/wordprocessingCanvas" xmlns:mc="http://schemas.openxmlformats.org/markup-compatibility/2006" xmlns:o="urn:schemas-microsoft-com:office:office" xmlns:r="http://schemas.openxmlformats.org/officeDocument/2006/relationships" xmlns:m="http://schemas.openxmlformats.org/officeDocument/2006/math" xmlns:v="urn:schemas-microsoft-com:vml" xmlns:wp14="http://schemas.microsoft.com/office/word/2010/wordprocessingDrawing" xmlns:wp="http://schemas.openxmlformats.org/drawingml/2006/wordprocessingDrawing" xmlns:w10="urn:schemas-microsoft-com:office:word" xmlns:w="http://schemas.openxmlformats.org/wordprocessingml/2006/main" xmlns:w14="http://schemas.microsoft.com/office/word/2010/wordml" xmlns:wpg="http://schemas.microsoft.com/office/word/2010/wordprocessingGroup" xmlns:wpi="http://schemas.microsoft.com/office/word/2010/wordprocessingInk" xmlns:wne="http://schemas.microsoft.com/office/word/2006/wordml" xmlns:wps="http://schemas.microsoft.com/office/word/2010/wordprocessingShape" mc:Ignorable="w14 wp14">
+<w:footnotes xmlns:wpc="http://schemas.microsoft.com/office/word/2010/wordprocessingCanvas" xmlns:mc="http://schemas.openxmlformats.org/markup-compatibility/2006" xmlns:o="urn:schemas-microsoft-com:office:office" xmlns:r="http://schemas.openxmlformats.org/officeDocument/2006/relationships" xmlns:m="http://schemas.openxmlformats.org/officeDocument/2006/math" xmlns:v="urn:schemas-microsoft-com:vml" xmlns:wp14="http://schemas.microsoft.com/office/word/2010/wordprocessingDrawing" xmlns:wp="http://schemas.openxmlformats.org/drawingml/2006/wordprocessingDrawing" xmlns:w10="urn:schemas-microsoft-com:office:word" xmlns:w="http://schemas.openxmlformats.org/wordprocessingml/2006/main" xmlns:w14="http://schemas.microsoft.com/office/word/2010/wordml" xmlns:w15="http://schemas.microsoft.com/office/word/2012/wordml" xmlns:wpg="http://schemas.microsoft.com/office/word/2010/wordprocessingGroup" xmlns:wpi="http://schemas.microsoft.com/office/word/2010/wordprocessingInk" xmlns:wne="http://schemas.microsoft.com/office/word/2006/wordml" xmlns:wps="http://schemas.microsoft.com/office/word/2010/wordprocessingShape" mc:Ignorable="w14 w15 wp14">
   <w:footnote w:type="separator" w:id="-1">
     <w:p>
       <w:r>
@@ -1685,7 +1659,7 @@
 </file>
 
 <file path=word/header1.xml><?xml version="1.0" encoding="utf-8"?>
-<w:hdr xmlns:wpc="http://schemas.microsoft.com/office/word/2010/wordprocessingCanvas" xmlns:mc="http://schemas.openxmlformats.org/markup-compatibility/2006" xmlns:o="urn:schemas-microsoft-com:office:office" xmlns:r="http://schemas.openxmlformats.org/officeDocument/2006/relationships" xmlns:m="http://schemas.openxmlformats.org/officeDocument/2006/math" xmlns:v="urn:schemas-microsoft-com:vml" xmlns:wp14="http://schemas.microsoft.com/office/word/2010/wordprocessingDrawing" xmlns:wp="http://schemas.openxmlformats.org/drawingml/2006/wordprocessingDrawing" xmlns:w10="urn:schemas-microsoft-com:office:word" xmlns:w="http://schemas.openxmlformats.org/wordprocessingml/2006/main" xmlns:w14="http://schemas.microsoft.com/office/word/2010/wordml" xmlns:wpg="http://schemas.microsoft.com/office/word/2010/wordprocessingGroup" xmlns:wpi="http://schemas.microsoft.com/office/word/2010/wordprocessingInk" xmlns:wne="http://schemas.microsoft.com/office/word/2006/wordml" xmlns:wps="http://schemas.microsoft.com/office/word/2010/wordprocessingShape" mc:Ignorable="w14 wp14">
+<w:hdr xmlns:wpc="http://schemas.microsoft.com/office/word/2010/wordprocessingCanvas" xmlns:mc="http://schemas.openxmlformats.org/markup-compatibility/2006" xmlns:o="urn:schemas-microsoft-com:office:office" xmlns:r="http://schemas.openxmlformats.org/officeDocument/2006/relationships" xmlns:m="http://schemas.openxmlformats.org/officeDocument/2006/math" xmlns:v="urn:schemas-microsoft-com:vml" xmlns:wp14="http://schemas.microsoft.com/office/word/2010/wordprocessingDrawing" xmlns:wp="http://schemas.openxmlformats.org/drawingml/2006/wordprocessingDrawing" xmlns:w10="urn:schemas-microsoft-com:office:word" xmlns:w="http://schemas.openxmlformats.org/wordprocessingml/2006/main" xmlns:w14="http://schemas.microsoft.com/office/word/2010/wordml" xmlns:w15="http://schemas.microsoft.com/office/word/2012/wordml" xmlns:wpg="http://schemas.microsoft.com/office/word/2010/wordprocessingGroup" xmlns:wpi="http://schemas.microsoft.com/office/word/2010/wordprocessingInk" xmlns:wne="http://schemas.microsoft.com/office/word/2006/wordml" xmlns:wps="http://schemas.microsoft.com/office/word/2010/wordprocessingShape" mc:Ignorable="w14 w15 wp14">
   <w:p>
     <w:pPr>
       <w:pStyle w:val="STRunningHead"/>
@@ -1695,13 +1669,13 @@
 </file>
 
 <file path=word/header2.xml><?xml version="1.0" encoding="utf-8"?>
-<w:hdr xmlns:wpc="http://schemas.microsoft.com/office/word/2010/wordprocessingCanvas" xmlns:mc="http://schemas.openxmlformats.org/markup-compatibility/2006" xmlns:o="urn:schemas-microsoft-com:office:office" xmlns:r="http://schemas.openxmlformats.org/officeDocument/2006/relationships" xmlns:m="http://schemas.openxmlformats.org/officeDocument/2006/math" xmlns:v="urn:schemas-microsoft-com:vml" xmlns:wp14="http://schemas.microsoft.com/office/word/2010/wordprocessingDrawing" xmlns:wp="http://schemas.openxmlformats.org/drawingml/2006/wordprocessingDrawing" xmlns:w10="urn:schemas-microsoft-com:office:word" xmlns:w="http://schemas.openxmlformats.org/wordprocessingml/2006/main" xmlns:w14="http://schemas.microsoft.com/office/word/2010/wordml" xmlns:wpg="http://schemas.microsoft.com/office/word/2010/wordprocessingGroup" xmlns:wpi="http://schemas.microsoft.com/office/word/2010/wordprocessingInk" xmlns:wne="http://schemas.microsoft.com/office/word/2006/wordml" xmlns:wps="http://schemas.microsoft.com/office/word/2010/wordprocessingShape" mc:Ignorable="w14 wp14">
+<w:hdr xmlns:wpc="http://schemas.microsoft.com/office/word/2010/wordprocessingCanvas" xmlns:mc="http://schemas.openxmlformats.org/markup-compatibility/2006" xmlns:o="urn:schemas-microsoft-com:office:office" xmlns:r="http://schemas.openxmlformats.org/officeDocument/2006/relationships" xmlns:m="http://schemas.openxmlformats.org/officeDocument/2006/math" xmlns:v="urn:schemas-microsoft-com:vml" xmlns:wp14="http://schemas.microsoft.com/office/word/2010/wordprocessingDrawing" xmlns:wp="http://schemas.openxmlformats.org/drawingml/2006/wordprocessingDrawing" xmlns:w10="urn:schemas-microsoft-com:office:word" xmlns:w="http://schemas.openxmlformats.org/wordprocessingml/2006/main" xmlns:w14="http://schemas.microsoft.com/office/word/2010/wordml" xmlns:w15="http://schemas.microsoft.com/office/word/2012/wordml" xmlns:wpg="http://schemas.microsoft.com/office/word/2010/wordprocessingGroup" xmlns:wpi="http://schemas.microsoft.com/office/word/2010/wordprocessingInk" xmlns:wne="http://schemas.microsoft.com/office/word/2006/wordml" xmlns:wps="http://schemas.microsoft.com/office/word/2010/wordprocessingShape" mc:Ignorable="w14 w15 wp14">
   <w:p/>
 </w:hdr>
 </file>
 
 <file path=word/header3.xml><?xml version="1.0" encoding="utf-8"?>
-<w:hdr xmlns:wpc="http://schemas.microsoft.com/office/word/2010/wordprocessingCanvas" xmlns:mc="http://schemas.openxmlformats.org/markup-compatibility/2006" xmlns:o="urn:schemas-microsoft-com:office:office" xmlns:r="http://schemas.openxmlformats.org/officeDocument/2006/relationships" xmlns:m="http://schemas.openxmlformats.org/officeDocument/2006/math" xmlns:v="urn:schemas-microsoft-com:vml" xmlns:wp14="http://schemas.microsoft.com/office/word/2010/wordprocessingDrawing" xmlns:wp="http://schemas.openxmlformats.org/drawingml/2006/wordprocessingDrawing" xmlns:w10="urn:schemas-microsoft-com:office:word" xmlns:w="http://schemas.openxmlformats.org/wordprocessingml/2006/main" xmlns:w14="http://schemas.microsoft.com/office/word/2010/wordml" xmlns:wpg="http://schemas.microsoft.com/office/word/2010/wordprocessingGroup" xmlns:wpi="http://schemas.microsoft.com/office/word/2010/wordprocessingInk" xmlns:wne="http://schemas.microsoft.com/office/word/2006/wordml" xmlns:wps="http://schemas.microsoft.com/office/word/2010/wordprocessingShape" mc:Ignorable="w14 wp14">
+<w:hdr xmlns:wpc="http://schemas.microsoft.com/office/word/2010/wordprocessingCanvas" xmlns:mc="http://schemas.openxmlformats.org/markup-compatibility/2006" xmlns:o="urn:schemas-microsoft-com:office:office" xmlns:r="http://schemas.openxmlformats.org/officeDocument/2006/relationships" xmlns:m="http://schemas.openxmlformats.org/officeDocument/2006/math" xmlns:v="urn:schemas-microsoft-com:vml" xmlns:wp14="http://schemas.microsoft.com/office/word/2010/wordprocessingDrawing" xmlns:wp="http://schemas.openxmlformats.org/drawingml/2006/wordprocessingDrawing" xmlns:w10="urn:schemas-microsoft-com:office:word" xmlns:w="http://schemas.openxmlformats.org/wordprocessingml/2006/main" xmlns:w14="http://schemas.microsoft.com/office/word/2010/wordml" xmlns:w15="http://schemas.microsoft.com/office/word/2012/wordml" xmlns:wpg="http://schemas.microsoft.com/office/word/2010/wordprocessingGroup" xmlns:wpi="http://schemas.microsoft.com/office/word/2010/wordprocessingInk" xmlns:wne="http://schemas.microsoft.com/office/word/2006/wordml" xmlns:wps="http://schemas.microsoft.com/office/word/2010/wordprocessingShape" mc:Ignorable="w14 w15 wp14">
   <w:p>
     <w:pPr>
       <w:pStyle w:val="STRunningHead"/>
@@ -1720,13 +1694,13 @@
 </file>
 
 <file path=word/header4.xml><?xml version="1.0" encoding="utf-8"?>
-<w:hdr xmlns:wpc="http://schemas.microsoft.com/office/word/2010/wordprocessingCanvas" xmlns:mc="http://schemas.openxmlformats.org/markup-compatibility/2006" xmlns:o="urn:schemas-microsoft-com:office:office" xmlns:r="http://schemas.openxmlformats.org/officeDocument/2006/relationships" xmlns:m="http://schemas.openxmlformats.org/officeDocument/2006/math" xmlns:v="urn:schemas-microsoft-com:vml" xmlns:wp14="http://schemas.microsoft.com/office/word/2010/wordprocessingDrawing" xmlns:wp="http://schemas.openxmlformats.org/drawingml/2006/wordprocessingDrawing" xmlns:w10="urn:schemas-microsoft-com:office:word" xmlns:w="http://schemas.openxmlformats.org/wordprocessingml/2006/main" xmlns:w14="http://schemas.microsoft.com/office/word/2010/wordml" xmlns:wpg="http://schemas.microsoft.com/office/word/2010/wordprocessingGroup" xmlns:wpi="http://schemas.microsoft.com/office/word/2010/wordprocessingInk" xmlns:wne="http://schemas.microsoft.com/office/word/2006/wordml" xmlns:wps="http://schemas.microsoft.com/office/word/2010/wordprocessingShape" mc:Ignorable="w14 wp14">
+<w:hdr xmlns:wpc="http://schemas.microsoft.com/office/word/2010/wordprocessingCanvas" xmlns:mc="http://schemas.openxmlformats.org/markup-compatibility/2006" xmlns:o="urn:schemas-microsoft-com:office:office" xmlns:r="http://schemas.openxmlformats.org/officeDocument/2006/relationships" xmlns:m="http://schemas.openxmlformats.org/officeDocument/2006/math" xmlns:v="urn:schemas-microsoft-com:vml" xmlns:wp14="http://schemas.microsoft.com/office/word/2010/wordprocessingDrawing" xmlns:wp="http://schemas.openxmlformats.org/drawingml/2006/wordprocessingDrawing" xmlns:w10="urn:schemas-microsoft-com:office:word" xmlns:w="http://schemas.openxmlformats.org/wordprocessingml/2006/main" xmlns:w14="http://schemas.microsoft.com/office/word/2010/wordml" xmlns:w15="http://schemas.microsoft.com/office/word/2012/wordml" xmlns:wpg="http://schemas.microsoft.com/office/word/2010/wordprocessingGroup" xmlns:wpi="http://schemas.microsoft.com/office/word/2010/wordprocessingInk" xmlns:wne="http://schemas.microsoft.com/office/word/2006/wordml" xmlns:wps="http://schemas.microsoft.com/office/word/2010/wordprocessingShape" mc:Ignorable="w14 w15 wp14">
   <w:p/>
 </w:hdr>
 </file>
 
 <file path=word/header5.xml><?xml version="1.0" encoding="utf-8"?>
-<w:hdr xmlns:wpc="http://schemas.microsoft.com/office/word/2010/wordprocessingCanvas" xmlns:mc="http://schemas.openxmlformats.org/markup-compatibility/2006" xmlns:o="urn:schemas-microsoft-com:office:office" xmlns:r="http://schemas.openxmlformats.org/officeDocument/2006/relationships" xmlns:m="http://schemas.openxmlformats.org/officeDocument/2006/math" xmlns:v="urn:schemas-microsoft-com:vml" xmlns:wp14="http://schemas.microsoft.com/office/word/2010/wordprocessingDrawing" xmlns:wp="http://schemas.openxmlformats.org/drawingml/2006/wordprocessingDrawing" xmlns:w10="urn:schemas-microsoft-com:office:word" xmlns:w="http://schemas.openxmlformats.org/wordprocessingml/2006/main" xmlns:w14="http://schemas.microsoft.com/office/word/2010/wordml" xmlns:wpg="http://schemas.microsoft.com/office/word/2010/wordprocessingGroup" xmlns:wpi="http://schemas.microsoft.com/office/word/2010/wordprocessingInk" xmlns:wne="http://schemas.microsoft.com/office/word/2006/wordml" xmlns:wps="http://schemas.microsoft.com/office/word/2010/wordprocessingShape" mc:Ignorable="w14 wp14">
+<w:hdr xmlns:wpc="http://schemas.microsoft.com/office/word/2010/wordprocessingCanvas" xmlns:mc="http://schemas.openxmlformats.org/markup-compatibility/2006" xmlns:o="urn:schemas-microsoft-com:office:office" xmlns:r="http://schemas.openxmlformats.org/officeDocument/2006/relationships" xmlns:m="http://schemas.openxmlformats.org/officeDocument/2006/math" xmlns:v="urn:schemas-microsoft-com:vml" xmlns:wp14="http://schemas.microsoft.com/office/word/2010/wordprocessingDrawing" xmlns:wp="http://schemas.openxmlformats.org/drawingml/2006/wordprocessingDrawing" xmlns:w10="urn:schemas-microsoft-com:office:word" xmlns:w="http://schemas.openxmlformats.org/wordprocessingml/2006/main" xmlns:w14="http://schemas.microsoft.com/office/word/2010/wordml" xmlns:w15="http://schemas.microsoft.com/office/word/2012/wordml" xmlns:wpg="http://schemas.microsoft.com/office/word/2010/wordprocessingGroup" xmlns:wpi="http://schemas.microsoft.com/office/word/2010/wordprocessingInk" xmlns:wne="http://schemas.microsoft.com/office/word/2006/wordml" xmlns:wps="http://schemas.microsoft.com/office/word/2010/wordprocessingShape" mc:Ignorable="w14 w15 wp14">
   <w:p>
     <w:pPr>
       <w:pStyle w:val="STRunningHead"/>
@@ -1745,7 +1719,7 @@
 </file>
 
 <file path=word/header6.xml><?xml version="1.0" encoding="utf-8"?>
-<w:hdr xmlns:wpc="http://schemas.microsoft.com/office/word/2010/wordprocessingCanvas" xmlns:mc="http://schemas.openxmlformats.org/markup-compatibility/2006" xmlns:o="urn:schemas-microsoft-com:office:office" xmlns:r="http://schemas.openxmlformats.org/officeDocument/2006/relationships" xmlns:m="http://schemas.openxmlformats.org/officeDocument/2006/math" xmlns:v="urn:schemas-microsoft-com:vml" xmlns:wp14="http://schemas.microsoft.com/office/word/2010/wordprocessingDrawing" xmlns:wp="http://schemas.openxmlformats.org/drawingml/2006/wordprocessingDrawing" xmlns:w10="urn:schemas-microsoft-com:office:word" xmlns:w="http://schemas.openxmlformats.org/wordprocessingml/2006/main" xmlns:w14="http://schemas.microsoft.com/office/word/2010/wordml" xmlns:wpg="http://schemas.microsoft.com/office/word/2010/wordprocessingGroup" xmlns:wpi="http://schemas.microsoft.com/office/word/2010/wordprocessingInk" xmlns:wne="http://schemas.microsoft.com/office/word/2006/wordml" xmlns:wps="http://schemas.microsoft.com/office/word/2010/wordprocessingShape" mc:Ignorable="w14 wp14">
+<w:hdr xmlns:wpc="http://schemas.microsoft.com/office/word/2010/wordprocessingCanvas" xmlns:mc="http://schemas.openxmlformats.org/markup-compatibility/2006" xmlns:o="urn:schemas-microsoft-com:office:office" xmlns:r="http://schemas.openxmlformats.org/officeDocument/2006/relationships" xmlns:m="http://schemas.openxmlformats.org/officeDocument/2006/math" xmlns:v="urn:schemas-microsoft-com:vml" xmlns:wp14="http://schemas.microsoft.com/office/word/2010/wordprocessingDrawing" xmlns:wp="http://schemas.openxmlformats.org/drawingml/2006/wordprocessingDrawing" xmlns:w10="urn:schemas-microsoft-com:office:word" xmlns:w="http://schemas.openxmlformats.org/wordprocessingml/2006/main" xmlns:w14="http://schemas.microsoft.com/office/word/2010/wordml" xmlns:w15="http://schemas.microsoft.com/office/word/2012/wordml" xmlns:wpg="http://schemas.microsoft.com/office/word/2010/wordprocessingGroup" xmlns:wpi="http://schemas.microsoft.com/office/word/2010/wordprocessingInk" xmlns:wne="http://schemas.microsoft.com/office/word/2006/wordml" xmlns:wps="http://schemas.microsoft.com/office/word/2010/wordprocessingShape" mc:Ignorable="w14 w15 wp14">
   <w:p>
     <w:pPr>
       <w:pStyle w:val="STRunningHead"/>
@@ -1764,13 +1738,13 @@
 </file>
 
 <file path=word/header7.xml><?xml version="1.0" encoding="utf-8"?>
-<w:hdr xmlns:wpc="http://schemas.microsoft.com/office/word/2010/wordprocessingCanvas" xmlns:mc="http://schemas.openxmlformats.org/markup-compatibility/2006" xmlns:o="urn:schemas-microsoft-com:office:office" xmlns:r="http://schemas.openxmlformats.org/officeDocument/2006/relationships" xmlns:m="http://schemas.openxmlformats.org/officeDocument/2006/math" xmlns:v="urn:schemas-microsoft-com:vml" xmlns:wp14="http://schemas.microsoft.com/office/word/2010/wordprocessingDrawing" xmlns:wp="http://schemas.openxmlformats.org/drawingml/2006/wordprocessingDrawing" xmlns:w10="urn:schemas-microsoft-com:office:word" xmlns:w="http://schemas.openxmlformats.org/wordprocessingml/2006/main" xmlns:w14="http://schemas.microsoft.com/office/word/2010/wordml" xmlns:wpg="http://schemas.microsoft.com/office/word/2010/wordprocessingGroup" xmlns:wpi="http://schemas.microsoft.com/office/word/2010/wordprocessingInk" xmlns:wne="http://schemas.microsoft.com/office/word/2006/wordml" xmlns:wps="http://schemas.microsoft.com/office/word/2010/wordprocessingShape" mc:Ignorable="w14 wp14">
+<w:hdr xmlns:wpc="http://schemas.microsoft.com/office/word/2010/wordprocessingCanvas" xmlns:mc="http://schemas.openxmlformats.org/markup-compatibility/2006" xmlns:o="urn:schemas-microsoft-com:office:office" xmlns:r="http://schemas.openxmlformats.org/officeDocument/2006/relationships" xmlns:m="http://schemas.openxmlformats.org/officeDocument/2006/math" xmlns:v="urn:schemas-microsoft-com:vml" xmlns:wp14="http://schemas.microsoft.com/office/word/2010/wordprocessingDrawing" xmlns:wp="http://schemas.openxmlformats.org/drawingml/2006/wordprocessingDrawing" xmlns:w10="urn:schemas-microsoft-com:office:word" xmlns:w="http://schemas.openxmlformats.org/wordprocessingml/2006/main" xmlns:w14="http://schemas.microsoft.com/office/word/2010/wordml" xmlns:w15="http://schemas.microsoft.com/office/word/2012/wordml" xmlns:wpg="http://schemas.microsoft.com/office/word/2010/wordprocessingGroup" xmlns:wpi="http://schemas.microsoft.com/office/word/2010/wordprocessingInk" xmlns:wne="http://schemas.microsoft.com/office/word/2006/wordml" xmlns:wps="http://schemas.microsoft.com/office/word/2010/wordprocessingShape" mc:Ignorable="w14 w15 wp14">
   <w:p/>
 </w:hdr>
 </file>
 
 <file path=word/header8.xml><?xml version="1.0" encoding="utf-8"?>
-<w:hdr xmlns:wpc="http://schemas.microsoft.com/office/word/2010/wordprocessingCanvas" xmlns:mc="http://schemas.openxmlformats.org/markup-compatibility/2006" xmlns:o="urn:schemas-microsoft-com:office:office" xmlns:r="http://schemas.openxmlformats.org/officeDocument/2006/relationships" xmlns:m="http://schemas.openxmlformats.org/officeDocument/2006/math" xmlns:v="urn:schemas-microsoft-com:vml" xmlns:wp14="http://schemas.microsoft.com/office/word/2010/wordprocessingDrawing" xmlns:wp="http://schemas.openxmlformats.org/drawingml/2006/wordprocessingDrawing" xmlns:w10="urn:schemas-microsoft-com:office:word" xmlns:w="http://schemas.openxmlformats.org/wordprocessingml/2006/main" xmlns:w14="http://schemas.microsoft.com/office/word/2010/wordml" xmlns:wpg="http://schemas.microsoft.com/office/word/2010/wordprocessingGroup" xmlns:wpi="http://schemas.microsoft.com/office/word/2010/wordprocessingInk" xmlns:wne="http://schemas.microsoft.com/office/word/2006/wordml" xmlns:wps="http://schemas.microsoft.com/office/word/2010/wordprocessingShape" mc:Ignorable="w14 wp14">
+<w:hdr xmlns:wpc="http://schemas.microsoft.com/office/word/2010/wordprocessingCanvas" xmlns:mc="http://schemas.openxmlformats.org/markup-compatibility/2006" xmlns:o="urn:schemas-microsoft-com:office:office" xmlns:r="http://schemas.openxmlformats.org/officeDocument/2006/relationships" xmlns:m="http://schemas.openxmlformats.org/officeDocument/2006/math" xmlns:v="urn:schemas-microsoft-com:vml" xmlns:wp14="http://schemas.microsoft.com/office/word/2010/wordprocessingDrawing" xmlns:wp="http://schemas.openxmlformats.org/drawingml/2006/wordprocessingDrawing" xmlns:w10="urn:schemas-microsoft-com:office:word" xmlns:w="http://schemas.openxmlformats.org/wordprocessingml/2006/main" xmlns:w14="http://schemas.microsoft.com/office/word/2010/wordml" xmlns:w15="http://schemas.microsoft.com/office/word/2012/wordml" xmlns:wpg="http://schemas.microsoft.com/office/word/2010/wordprocessingGroup" xmlns:wpi="http://schemas.microsoft.com/office/word/2010/wordprocessingInk" xmlns:wne="http://schemas.microsoft.com/office/word/2006/wordml" xmlns:wps="http://schemas.microsoft.com/office/word/2010/wordprocessingShape" mc:Ignorable="w14 w15 wp14">
   <w:p>
     <w:pPr>
       <w:pStyle w:val="STRunningHead"/>
@@ -1783,13 +1757,13 @@
 </file>
 
 <file path=word/header9.xml><?xml version="1.0" encoding="utf-8"?>
-<w:hdr xmlns:wpc="http://schemas.microsoft.com/office/word/2010/wordprocessingCanvas" xmlns:mc="http://schemas.openxmlformats.org/markup-compatibility/2006" xmlns:o="urn:schemas-microsoft-com:office:office" xmlns:r="http://schemas.openxmlformats.org/officeDocument/2006/relationships" xmlns:m="http://schemas.openxmlformats.org/officeDocument/2006/math" xmlns:v="urn:schemas-microsoft-com:vml" xmlns:wp14="http://schemas.microsoft.com/office/word/2010/wordprocessingDrawing" xmlns:wp="http://schemas.openxmlformats.org/drawingml/2006/wordprocessingDrawing" xmlns:w10="urn:schemas-microsoft-com:office:word" xmlns:w="http://schemas.openxmlformats.org/wordprocessingml/2006/main" xmlns:w14="http://schemas.microsoft.com/office/word/2010/wordml" xmlns:wpg="http://schemas.microsoft.com/office/word/2010/wordprocessingGroup" xmlns:wpi="http://schemas.microsoft.com/office/word/2010/wordprocessingInk" xmlns:wne="http://schemas.microsoft.com/office/word/2006/wordml" xmlns:wps="http://schemas.microsoft.com/office/word/2010/wordprocessingShape" mc:Ignorable="w14 wp14">
+<w:hdr xmlns:wpc="http://schemas.microsoft.com/office/word/2010/wordprocessingCanvas" xmlns:mc="http://schemas.openxmlformats.org/markup-compatibility/2006" xmlns:o="urn:schemas-microsoft-com:office:office" xmlns:r="http://schemas.openxmlformats.org/officeDocument/2006/relationships" xmlns:m="http://schemas.openxmlformats.org/officeDocument/2006/math" xmlns:v="urn:schemas-microsoft-com:vml" xmlns:wp14="http://schemas.microsoft.com/office/word/2010/wordprocessingDrawing" xmlns:wp="http://schemas.openxmlformats.org/drawingml/2006/wordprocessingDrawing" xmlns:w10="urn:schemas-microsoft-com:office:word" xmlns:w="http://schemas.openxmlformats.org/wordprocessingml/2006/main" xmlns:w14="http://schemas.microsoft.com/office/word/2010/wordml" xmlns:w15="http://schemas.microsoft.com/office/word/2012/wordml" xmlns:wpg="http://schemas.microsoft.com/office/word/2010/wordprocessingGroup" xmlns:wpi="http://schemas.microsoft.com/office/word/2010/wordprocessingInk" xmlns:wne="http://schemas.microsoft.com/office/word/2006/wordml" xmlns:wps="http://schemas.microsoft.com/office/word/2010/wordprocessingShape" mc:Ignorable="w14 w15 wp14">
   <w:p/>
 </w:hdr>
 </file>
 
 <file path=word/numbering.xml><?xml version="1.0" encoding="utf-8"?>
-<w:numbering xmlns:wpc="http://schemas.microsoft.com/office/word/2010/wordprocessingCanvas" xmlns:mc="http://schemas.openxmlformats.org/markup-compatibility/2006" xmlns:o="urn:schemas-microsoft-com:office:office" xmlns:r="http://schemas.openxmlformats.org/officeDocument/2006/relationships" xmlns:m="http://schemas.openxmlformats.org/officeDocument/2006/math" xmlns:v="urn:schemas-microsoft-com:vml" xmlns:wp14="http://schemas.microsoft.com/office/word/2010/wordprocessingDrawing" xmlns:wp="http://schemas.openxmlformats.org/drawingml/2006/wordprocessingDrawing" xmlns:w10="urn:schemas-microsoft-com:office:word" xmlns:w="http://schemas.openxmlformats.org/wordprocessingml/2006/main" xmlns:w14="http://schemas.microsoft.com/office/word/2010/wordml" xmlns:wpg="http://schemas.microsoft.com/office/word/2010/wordprocessingGroup" xmlns:wpi="http://schemas.microsoft.com/office/word/2010/wordprocessingInk" xmlns:wne="http://schemas.microsoft.com/office/word/2006/wordml" xmlns:wps="http://schemas.microsoft.com/office/word/2010/wordprocessingShape" mc:Ignorable="w14 wp14">
+<w:numbering xmlns:wpc="http://schemas.microsoft.com/office/word/2010/wordprocessingCanvas" xmlns:mc="http://schemas.openxmlformats.org/markup-compatibility/2006" xmlns:o="urn:schemas-microsoft-com:office:office" xmlns:r="http://schemas.openxmlformats.org/officeDocument/2006/relationships" xmlns:m="http://schemas.openxmlformats.org/officeDocument/2006/math" xmlns:v="urn:schemas-microsoft-com:vml" xmlns:wp14="http://schemas.microsoft.com/office/word/2010/wordprocessingDrawing" xmlns:wp="http://schemas.openxmlformats.org/drawingml/2006/wordprocessingDrawing" xmlns:w10="urn:schemas-microsoft-com:office:word" xmlns:w="http://schemas.openxmlformats.org/wordprocessingml/2006/main" xmlns:w14="http://schemas.microsoft.com/office/word/2010/wordml" xmlns:w15="http://schemas.microsoft.com/office/word/2012/wordml" xmlns:wpg="http://schemas.microsoft.com/office/word/2010/wordprocessingGroup" xmlns:wpi="http://schemas.microsoft.com/office/word/2010/wordprocessingInk" xmlns:wne="http://schemas.microsoft.com/office/word/2006/wordml" xmlns:wps="http://schemas.microsoft.com/office/word/2010/wordprocessingShape" mc:Ignorable="w14 w15 wp14">
   <w:abstractNum w:abstractNumId="0">
     <w:nsid w:val="FFFFFF7C"/>
     <w:multiLevelType w:val="singleLevel"/>
@@ -2799,7 +2773,7 @@
 </file>
 
 <file path=word/styles.xml><?xml version="1.0" encoding="utf-8"?>
-<w:styles xmlns:mc="http://schemas.openxmlformats.org/markup-compatibility/2006" xmlns:r="http://schemas.openxmlformats.org/officeDocument/2006/relationships" xmlns:w="http://schemas.openxmlformats.org/wordprocessingml/2006/main" xmlns:w14="http://schemas.microsoft.com/office/word/2010/wordml" mc:Ignorable="w14">
+<w:styles xmlns:mc="http://schemas.openxmlformats.org/markup-compatibility/2006" xmlns:r="http://schemas.openxmlformats.org/officeDocument/2006/relationships" xmlns:w="http://schemas.openxmlformats.org/wordprocessingml/2006/main" xmlns:w14="http://schemas.microsoft.com/office/word/2010/wordml" xmlns:w15="http://schemas.microsoft.com/office/word/2012/wordml" mc:Ignorable="w14 w15">
   <w:docDefaults>
     <w:rPrDefault>
       <w:rPr>
@@ -2811,174 +2785,375 @@
     </w:rPrDefault>
     <w:pPrDefault/>
   </w:docDefaults>
-  <w:latentStyles w:defLockedState="1" w:defUIPriority="0" w:defSemiHidden="1" w:defUnhideWhenUsed="1" w:defQFormat="0" w:count="267">
-    <w:lsdException w:name="Normal" w:locked="0" w:semiHidden="0" w:unhideWhenUsed="0" w:qFormat="1"/>
-    <w:lsdException w:name="heading 1" w:locked="0" w:semiHidden="0" w:unhideWhenUsed="0"/>
-    <w:lsdException w:name="heading 2" w:locked="0" w:semiHidden="0" w:unhideWhenUsed="0"/>
-    <w:lsdException w:name="heading 3" w:locked="0" w:semiHidden="0" w:unhideWhenUsed="0"/>
-    <w:lsdException w:name="heading 4" w:locked="0" w:semiHidden="0" w:unhideWhenUsed="0"/>
-    <w:lsdException w:name="heading 5" w:locked="0" w:semiHidden="0" w:unhideWhenUsed="0"/>
-    <w:lsdException w:name="heading 6" w:locked="0" w:semiHidden="0" w:unhideWhenUsed="0"/>
-    <w:lsdException w:name="heading 7" w:qFormat="1"/>
-    <w:lsdException w:name="heading 8" w:qFormat="1"/>
-    <w:lsdException w:name="heading 9" w:qFormat="1"/>
-    <w:lsdException w:name="index 1" w:locked="0"/>
-    <w:lsdException w:name="index 2" w:locked="0"/>
-    <w:lsdException w:name="index 3" w:locked="0"/>
-    <w:lsdException w:name="toc 1" w:locked="0" w:uiPriority="39"/>
-    <w:lsdException w:name="toc 2" w:locked="0" w:uiPriority="39"/>
-    <w:lsdException w:name="toc 3" w:locked="0" w:uiPriority="39"/>
-    <w:lsdException w:name="toc 4" w:locked="0"/>
-    <w:lsdException w:name="toc 5" w:locked="0"/>
-    <w:lsdException w:name="toc 6" w:locked="0"/>
-    <w:lsdException w:name="toc 7" w:locked="0"/>
-    <w:lsdException w:name="toc 8" w:locked="0"/>
-    <w:lsdException w:name="toc 9" w:locked="0"/>
-    <w:lsdException w:name="footnote text" w:locked="0"/>
-    <w:lsdException w:name="annotation text" w:locked="0"/>
-    <w:lsdException w:name="header" w:locked="0"/>
-    <w:lsdException w:name="footer" w:locked="0"/>
-    <w:lsdException w:name="index heading" w:locked="0"/>
-    <w:lsdException w:name="caption" w:locked="0"/>
-    <w:lsdException w:name="footnote reference" w:locked="0"/>
-    <w:lsdException w:name="annotation reference" w:locked="0"/>
-    <w:lsdException w:name="line number" w:locked="0"/>
-    <w:lsdException w:name="page number" w:locked="0"/>
-    <w:lsdException w:name="List" w:locked="0"/>
-    <w:lsdException w:name="List Number" w:unhideWhenUsed="0"/>
-    <w:lsdException w:name="List 2" w:locked="0"/>
-    <w:lsdException w:name="List 4" w:unhideWhenUsed="0"/>
-    <w:lsdException w:name="List 5" w:unhideWhenUsed="0"/>
-    <w:lsdException w:name="Title" w:unhideWhenUsed="0"/>
-    <w:lsdException w:name="Default Paragraph Font" w:locked="0"/>
-    <w:lsdException w:name="Subtitle" w:unhideWhenUsed="0"/>
-    <w:lsdException w:name="Salutation" w:unhideWhenUsed="0"/>
-    <w:lsdException w:name="Date" w:unhideWhenUsed="0"/>
-    <w:lsdException w:name="Body Text First Indent" w:unhideWhenUsed="0"/>
-    <w:lsdException w:name="Hyperlink" w:locked="0"/>
-    <w:lsdException w:name="FollowedHyperlink" w:locked="0"/>
-    <w:lsdException w:name="Strong" w:unhideWhenUsed="0"/>
-    <w:lsdException w:name="Emphasis" w:unhideWhenUsed="0"/>
-    <w:lsdException w:name="Document Map" w:locked="0"/>
-    <w:lsdException w:name="HTML Top of Form" w:locked="0"/>
-    <w:lsdException w:name="HTML Bottom of Form" w:locked="0"/>
-    <w:lsdException w:name="Normal (Web)" w:locked="0"/>
-    <w:lsdException w:name="Normal Table" w:locked="0"/>
-    <w:lsdException w:name="annotation subject" w:locked="0"/>
-    <w:lsdException w:name="No List" w:locked="0"/>
-    <w:lsdException w:name="Balloon Text" w:locked="0"/>
-    <w:lsdException w:name="Table Grid" w:locked="0" w:semiHidden="0" w:unhideWhenUsed="0"/>
-    <w:lsdException w:name="Placeholder Text" w:locked="0" w:uiPriority="99" w:unhideWhenUsed="0"/>
-    <w:lsdException w:name="No Spacing" w:locked="0" w:uiPriority="1" w:unhideWhenUsed="0"/>
-    <w:lsdException w:name="Light Shading" w:semiHidden="0" w:uiPriority="60" w:unhideWhenUsed="0"/>
-    <w:lsdException w:name="Light List" w:semiHidden="0" w:uiPriority="61" w:unhideWhenUsed="0"/>
-    <w:lsdException w:name="Light Grid" w:semiHidden="0" w:uiPriority="62" w:unhideWhenUsed="0"/>
-    <w:lsdException w:name="Medium Shading 1" w:semiHidden="0" w:uiPriority="63" w:unhideWhenUsed="0"/>
-    <w:lsdException w:name="Medium Shading 2" w:semiHidden="0" w:uiPriority="64" w:unhideWhenUsed="0"/>
-    <w:lsdException w:name="Medium List 1" w:semiHidden="0" w:uiPriority="65" w:unhideWhenUsed="0"/>
-    <w:lsdException w:name="Medium List 2" w:semiHidden="0" w:uiPriority="66" w:unhideWhenUsed="0"/>
-    <w:lsdException w:name="Medium Grid 1" w:semiHidden="0" w:uiPriority="67" w:unhideWhenUsed="0"/>
-    <w:lsdException w:name="Medium Grid 2" w:semiHidden="0" w:uiPriority="68" w:unhideWhenUsed="0"/>
-    <w:lsdException w:name="Medium Grid 3" w:semiHidden="0" w:uiPriority="69" w:unhideWhenUsed="0"/>
-    <w:lsdException w:name="Dark List" w:semiHidden="0" w:uiPriority="70" w:unhideWhenUsed="0"/>
-    <w:lsdException w:name="Colorful Shading" w:semiHidden="0" w:uiPriority="71" w:unhideWhenUsed="0"/>
-    <w:lsdException w:name="Colorful List" w:semiHidden="0" w:uiPriority="72" w:unhideWhenUsed="0"/>
-    <w:lsdException w:name="Colorful Grid" w:semiHidden="0" w:uiPriority="73" w:unhideWhenUsed="0"/>
-    <w:lsdException w:name="Light Shading Accent 1" w:semiHidden="0" w:uiPriority="60" w:unhideWhenUsed="0"/>
-    <w:lsdException w:name="Light List Accent 1" w:semiHidden="0" w:uiPriority="61" w:unhideWhenUsed="0"/>
-    <w:lsdException w:name="Light Grid Accent 1" w:semiHidden="0" w:uiPriority="62" w:unhideWhenUsed="0"/>
-    <w:lsdException w:name="Medium Shading 1 Accent 1" w:semiHidden="0" w:uiPriority="63" w:unhideWhenUsed="0"/>
-    <w:lsdException w:name="Medium Shading 2 Accent 1" w:semiHidden="0" w:uiPriority="64" w:unhideWhenUsed="0"/>
-    <w:lsdException w:name="Medium List 1 Accent 1" w:semiHidden="0" w:uiPriority="65" w:unhideWhenUsed="0"/>
-    <w:lsdException w:name="Revision" w:locked="0" w:uiPriority="99" w:unhideWhenUsed="0"/>
-    <w:lsdException w:name="List Paragraph" w:locked="0" w:uiPriority="34" w:unhideWhenUsed="0"/>
-    <w:lsdException w:name="Quote" w:locked="0" w:uiPriority="29" w:unhideWhenUsed="0"/>
-    <w:lsdException w:name="Intense Quote" w:locked="0" w:uiPriority="30" w:unhideWhenUsed="0"/>
-    <w:lsdException w:name="Medium List 2 Accent 1" w:semiHidden="0" w:uiPriority="66" w:unhideWhenUsed="0"/>
-    <w:lsdException w:name="Medium Grid 1 Accent 1" w:semiHidden="0" w:uiPriority="67" w:unhideWhenUsed="0"/>
-    <w:lsdException w:name="Medium Grid 2 Accent 1" w:semiHidden="0" w:uiPriority="68" w:unhideWhenUsed="0"/>
-    <w:lsdException w:name="Medium Grid 3 Accent 1" w:semiHidden="0" w:uiPriority="69" w:unhideWhenUsed="0"/>
-    <w:lsdException w:name="Dark List Accent 1" w:semiHidden="0" w:uiPriority="70" w:unhideWhenUsed="0"/>
-    <w:lsdException w:name="Colorful Shading Accent 1" w:semiHidden="0" w:uiPriority="71" w:unhideWhenUsed="0"/>
-    <w:lsdException w:name="Colorful List Accent 1" w:semiHidden="0" w:uiPriority="72" w:unhideWhenUsed="0"/>
-    <w:lsdException w:name="Colorful Grid Accent 1" w:semiHidden="0" w:uiPriority="73" w:unhideWhenUsed="0"/>
-    <w:lsdException w:name="Light Shading Accent 2" w:semiHidden="0" w:uiPriority="60" w:unhideWhenUsed="0"/>
-    <w:lsdException w:name="Light List Accent 2" w:semiHidden="0" w:uiPriority="61" w:unhideWhenUsed="0"/>
-    <w:lsdException w:name="Light Grid Accent 2" w:semiHidden="0" w:uiPriority="62" w:unhideWhenUsed="0"/>
-    <w:lsdException w:name="Medium Shading 1 Accent 2" w:semiHidden="0" w:uiPriority="63" w:unhideWhenUsed="0"/>
-    <w:lsdException w:name="Medium Shading 2 Accent 2" w:semiHidden="0" w:uiPriority="64" w:unhideWhenUsed="0"/>
-    <w:lsdException w:name="Medium List 1 Accent 2" w:semiHidden="0" w:uiPriority="65" w:unhideWhenUsed="0"/>
-    <w:lsdException w:name="Medium List 2 Accent 2" w:semiHidden="0" w:uiPriority="66" w:unhideWhenUsed="0"/>
-    <w:lsdException w:name="Medium Grid 1 Accent 2" w:semiHidden="0" w:uiPriority="67" w:unhideWhenUsed="0"/>
-    <w:lsdException w:name="Medium Grid 2 Accent 2" w:semiHidden="0" w:uiPriority="68" w:unhideWhenUsed="0"/>
-    <w:lsdException w:name="Medium Grid 3 Accent 2" w:semiHidden="0" w:uiPriority="69" w:unhideWhenUsed="0"/>
-    <w:lsdException w:name="Dark List Accent 2" w:semiHidden="0" w:uiPriority="70" w:unhideWhenUsed="0"/>
-    <w:lsdException w:name="Colorful Shading Accent 2" w:semiHidden="0" w:uiPriority="71" w:unhideWhenUsed="0"/>
-    <w:lsdException w:name="Colorful List Accent 2" w:semiHidden="0" w:uiPriority="72" w:unhideWhenUsed="0"/>
-    <w:lsdException w:name="Colorful Grid Accent 2" w:semiHidden="0" w:uiPriority="73" w:unhideWhenUsed="0"/>
-    <w:lsdException w:name="Light Shading Accent 3" w:semiHidden="0" w:uiPriority="60" w:unhideWhenUsed="0"/>
-    <w:lsdException w:name="Light List Accent 3" w:semiHidden="0" w:uiPriority="61" w:unhideWhenUsed="0"/>
-    <w:lsdException w:name="Light Grid Accent 3" w:semiHidden="0" w:uiPriority="62" w:unhideWhenUsed="0"/>
-    <w:lsdException w:name="Medium Shading 1 Accent 3" w:semiHidden="0" w:uiPriority="63" w:unhideWhenUsed="0"/>
-    <w:lsdException w:name="Medium Shading 2 Accent 3" w:semiHidden="0" w:uiPriority="64" w:unhideWhenUsed="0"/>
-    <w:lsdException w:name="Medium List 1 Accent 3" w:semiHidden="0" w:uiPriority="65" w:unhideWhenUsed="0"/>
-    <w:lsdException w:name="Medium List 2 Accent 3" w:semiHidden="0" w:uiPriority="66" w:unhideWhenUsed="0"/>
-    <w:lsdException w:name="Medium Grid 1 Accent 3" w:semiHidden="0" w:uiPriority="67" w:unhideWhenUsed="0"/>
-    <w:lsdException w:name="Medium Grid 2 Accent 3" w:semiHidden="0" w:uiPriority="68" w:unhideWhenUsed="0"/>
-    <w:lsdException w:name="Medium Grid 3 Accent 3" w:semiHidden="0" w:uiPriority="69" w:unhideWhenUsed="0"/>
-    <w:lsdException w:name="Dark List Accent 3" w:semiHidden="0" w:uiPriority="70" w:unhideWhenUsed="0"/>
-    <w:lsdException w:name="Colorful Shading Accent 3" w:semiHidden="0" w:uiPriority="71" w:unhideWhenUsed="0"/>
-    <w:lsdException w:name="Colorful List Accent 3" w:semiHidden="0" w:uiPriority="72" w:unhideWhenUsed="0"/>
-    <w:lsdException w:name="Colorful Grid Accent 3" w:semiHidden="0" w:uiPriority="73" w:unhideWhenUsed="0"/>
-    <w:lsdException w:name="Light Shading Accent 4" w:semiHidden="0" w:uiPriority="60" w:unhideWhenUsed="0"/>
-    <w:lsdException w:name="Light List Accent 4" w:semiHidden="0" w:uiPriority="61" w:unhideWhenUsed="0"/>
-    <w:lsdException w:name="Light Grid Accent 4" w:semiHidden="0" w:uiPriority="62" w:unhideWhenUsed="0"/>
-    <w:lsdException w:name="Medium Shading 1 Accent 4" w:semiHidden="0" w:uiPriority="63" w:unhideWhenUsed="0"/>
-    <w:lsdException w:name="Medium Shading 2 Accent 4" w:semiHidden="0" w:uiPriority="64" w:unhideWhenUsed="0"/>
-    <w:lsdException w:name="Medium List 1 Accent 4" w:semiHidden="0" w:uiPriority="65" w:unhideWhenUsed="0"/>
-    <w:lsdException w:name="Medium List 2 Accent 4" w:semiHidden="0" w:uiPriority="66" w:unhideWhenUsed="0"/>
-    <w:lsdException w:name="Medium Grid 1 Accent 4" w:semiHidden="0" w:uiPriority="67" w:unhideWhenUsed="0"/>
-    <w:lsdException w:name="Medium Grid 2 Accent 4" w:semiHidden="0" w:uiPriority="68" w:unhideWhenUsed="0"/>
-    <w:lsdException w:name="Medium Grid 3 Accent 4" w:semiHidden="0" w:uiPriority="69" w:unhideWhenUsed="0"/>
-    <w:lsdException w:name="Dark List Accent 4" w:semiHidden="0" w:uiPriority="70" w:unhideWhenUsed="0"/>
-    <w:lsdException w:name="Colorful Shading Accent 4" w:semiHidden="0" w:uiPriority="71" w:unhideWhenUsed="0"/>
-    <w:lsdException w:name="Colorful List Accent 4" w:semiHidden="0" w:uiPriority="72" w:unhideWhenUsed="0"/>
-    <w:lsdException w:name="Colorful Grid Accent 4" w:semiHidden="0" w:uiPriority="73" w:unhideWhenUsed="0"/>
-    <w:lsdException w:name="Light Shading Accent 5" w:semiHidden="0" w:uiPriority="60" w:unhideWhenUsed="0"/>
-    <w:lsdException w:name="Light List Accent 5" w:semiHidden="0" w:uiPriority="61" w:unhideWhenUsed="0"/>
-    <w:lsdException w:name="Light Grid Accent 5" w:semiHidden="0" w:uiPriority="62" w:unhideWhenUsed="0"/>
-    <w:lsdException w:name="Medium Shading 1 Accent 5" w:semiHidden="0" w:uiPriority="63" w:unhideWhenUsed="0"/>
-    <w:lsdException w:name="Medium Shading 2 Accent 5" w:semiHidden="0" w:uiPriority="64" w:unhideWhenUsed="0"/>
-    <w:lsdException w:name="Medium List 1 Accent 5" w:semiHidden="0" w:uiPriority="65" w:unhideWhenUsed="0"/>
-    <w:lsdException w:name="Medium List 2 Accent 5" w:semiHidden="0" w:uiPriority="66" w:unhideWhenUsed="0"/>
-    <w:lsdException w:name="Medium Grid 1 Accent 5" w:semiHidden="0" w:uiPriority="67" w:unhideWhenUsed="0"/>
-    <w:lsdException w:name="Medium Grid 2 Accent 5" w:semiHidden="0" w:uiPriority="68" w:unhideWhenUsed="0"/>
-    <w:lsdException w:name="Medium Grid 3 Accent 5" w:semiHidden="0" w:uiPriority="69" w:unhideWhenUsed="0"/>
-    <w:lsdException w:name="Dark List Accent 5" w:semiHidden="0" w:uiPriority="70" w:unhideWhenUsed="0"/>
-    <w:lsdException w:name="Colorful Shading Accent 5" w:semiHidden="0" w:uiPriority="71" w:unhideWhenUsed="0"/>
-    <w:lsdException w:name="Colorful List Accent 5" w:semiHidden="0" w:uiPriority="72" w:unhideWhenUsed="0"/>
-    <w:lsdException w:name="Colorful Grid Accent 5" w:semiHidden="0" w:uiPriority="73" w:unhideWhenUsed="0"/>
-    <w:lsdException w:name="Light Shading Accent 6" w:semiHidden="0" w:uiPriority="60" w:unhideWhenUsed="0"/>
-    <w:lsdException w:name="Light List Accent 6" w:semiHidden="0" w:uiPriority="61" w:unhideWhenUsed="0"/>
-    <w:lsdException w:name="Light Grid Accent 6" w:semiHidden="0" w:uiPriority="62" w:unhideWhenUsed="0"/>
-    <w:lsdException w:name="Medium Shading 1 Accent 6" w:semiHidden="0" w:uiPriority="63" w:unhideWhenUsed="0"/>
-    <w:lsdException w:name="Medium Shading 2 Accent 6" w:semiHidden="0" w:uiPriority="64" w:unhideWhenUsed="0"/>
-    <w:lsdException w:name="Medium List 1 Accent 6" w:semiHidden="0" w:uiPriority="65" w:unhideWhenUsed="0"/>
-    <w:lsdException w:name="Medium List 2 Accent 6" w:semiHidden="0" w:uiPriority="66" w:unhideWhenUsed="0"/>
-    <w:lsdException w:name="Medium Grid 1 Accent 6" w:semiHidden="0" w:uiPriority="67" w:unhideWhenUsed="0"/>
-    <w:lsdException w:name="Medium Grid 2 Accent 6" w:semiHidden="0" w:uiPriority="68" w:unhideWhenUsed="0"/>
-    <w:lsdException w:name="Medium Grid 3 Accent 6" w:semiHidden="0" w:uiPriority="69" w:unhideWhenUsed="0"/>
-    <w:lsdException w:name="Dark List Accent 6" w:semiHidden="0" w:uiPriority="70" w:unhideWhenUsed="0"/>
-    <w:lsdException w:name="Colorful Shading Accent 6" w:semiHidden="0" w:uiPriority="71" w:unhideWhenUsed="0"/>
-    <w:lsdException w:name="Colorful List Accent 6" w:semiHidden="0" w:uiPriority="72" w:unhideWhenUsed="0"/>
-    <w:lsdException w:name="Colorful Grid Accent 6" w:semiHidden="0" w:uiPriority="73" w:unhideWhenUsed="0"/>
-    <w:lsdException w:name="Subtle Emphasis" w:locked="0" w:uiPriority="19" w:unhideWhenUsed="0"/>
-    <w:lsdException w:name="Intense Emphasis" w:locked="0" w:uiPriority="21" w:unhideWhenUsed="0"/>
-    <w:lsdException w:name="Subtle Reference" w:locked="0" w:uiPriority="31" w:unhideWhenUsed="0"/>
-    <w:lsdException w:name="Intense Reference" w:locked="0" w:uiPriority="32" w:unhideWhenUsed="0"/>
-    <w:lsdException w:name="Book Title" w:locked="0" w:uiPriority="33" w:unhideWhenUsed="0"/>
-    <w:lsdException w:name="Bibliography" w:locked="0" w:uiPriority="37"/>
-    <w:lsdException w:name="TOC Heading" w:locked="0" w:uiPriority="39" w:qFormat="1"/>
+  <w:latentStyles w:defLockedState="1" w:defUIPriority="0" w:defSemiHidden="0" w:defUnhideWhenUsed="0" w:defQFormat="0" w:count="371">
+    <w:lsdException w:name="Normal" w:locked="0" w:qFormat="1"/>
+    <w:lsdException w:name="heading 1" w:locked="0"/>
+    <w:lsdException w:name="heading 2" w:locked="0"/>
+    <w:lsdException w:name="heading 3" w:locked="0"/>
+    <w:lsdException w:name="heading 4" w:locked="0"/>
+    <w:lsdException w:name="heading 5" w:locked="0"/>
+    <w:lsdException w:name="heading 6" w:locked="0"/>
+    <w:lsdException w:name="heading 7" w:semiHidden="1" w:unhideWhenUsed="1" w:qFormat="1"/>
+    <w:lsdException w:name="heading 8" w:semiHidden="1" w:unhideWhenUsed="1" w:qFormat="1"/>
+    <w:lsdException w:name="heading 9" w:semiHidden="1" w:unhideWhenUsed="1" w:qFormat="1"/>
+    <w:lsdException w:name="index 1" w:locked="0" w:semiHidden="1" w:unhideWhenUsed="1"/>
+    <w:lsdException w:name="index 2" w:locked="0" w:semiHidden="1" w:unhideWhenUsed="1"/>
+    <w:lsdException w:name="index 3" w:locked="0" w:semiHidden="1" w:unhideWhenUsed="1"/>
+    <w:lsdException w:name="index 4" w:semiHidden="1" w:unhideWhenUsed="1"/>
+    <w:lsdException w:name="index 5" w:semiHidden="1" w:unhideWhenUsed="1"/>
+    <w:lsdException w:name="index 6" w:semiHidden="1" w:unhideWhenUsed="1"/>
+    <w:lsdException w:name="index 7" w:semiHidden="1" w:unhideWhenUsed="1"/>
+    <w:lsdException w:name="index 8" w:semiHidden="1" w:unhideWhenUsed="1"/>
+    <w:lsdException w:name="index 9" w:semiHidden="1" w:unhideWhenUsed="1"/>
+    <w:lsdException w:name="toc 1" w:locked="0" w:semiHidden="1" w:uiPriority="39" w:unhideWhenUsed="1"/>
+    <w:lsdException w:name="toc 2" w:locked="0" w:semiHidden="1" w:uiPriority="39" w:unhideWhenUsed="1"/>
+    <w:lsdException w:name="toc 3" w:locked="0" w:semiHidden="1" w:uiPriority="39" w:unhideWhenUsed="1"/>
+    <w:lsdException w:name="toc 4" w:locked="0" w:semiHidden="1" w:unhideWhenUsed="1"/>
+    <w:lsdException w:name="toc 5" w:locked="0" w:semiHidden="1" w:unhideWhenUsed="1"/>
+    <w:lsdException w:name="toc 6" w:locked="0" w:semiHidden="1" w:unhideWhenUsed="1"/>
+    <w:lsdException w:name="toc 7" w:locked="0" w:semiHidden="1" w:unhideWhenUsed="1"/>
+    <w:lsdException w:name="toc 8" w:locked="0" w:semiHidden="1" w:unhideWhenUsed="1"/>
+    <w:lsdException w:name="toc 9" w:locked="0" w:semiHidden="1" w:unhideWhenUsed="1"/>
+    <w:lsdException w:name="Normal Indent" w:semiHidden="1" w:unhideWhenUsed="1"/>
+    <w:lsdException w:name="footnote text" w:locked="0" w:semiHidden="1" w:unhideWhenUsed="1"/>
+    <w:lsdException w:name="annotation text" w:locked="0" w:semiHidden="1" w:unhideWhenUsed="1"/>
+    <w:lsdException w:name="header" w:locked="0" w:semiHidden="1" w:unhideWhenUsed="1"/>
+    <w:lsdException w:name="footer" w:locked="0" w:semiHidden="1" w:unhideWhenUsed="1"/>
+    <w:lsdException w:name="index heading" w:locked="0" w:semiHidden="1" w:unhideWhenUsed="1"/>
+    <w:lsdException w:name="caption" w:locked="0" w:semiHidden="1" w:unhideWhenUsed="1"/>
+    <w:lsdException w:name="table of figures" w:semiHidden="1" w:unhideWhenUsed="1"/>
+    <w:lsdException w:name="envelope address" w:semiHidden="1" w:unhideWhenUsed="1"/>
+    <w:lsdException w:name="envelope return" w:semiHidden="1" w:unhideWhenUsed="1"/>
+    <w:lsdException w:name="footnote reference" w:locked="0" w:semiHidden="1" w:unhideWhenUsed="1"/>
+    <w:lsdException w:name="annotation reference" w:locked="0" w:semiHidden="1" w:unhideWhenUsed="1"/>
+    <w:lsdException w:name="line number" w:locked="0" w:semiHidden="1" w:unhideWhenUsed="1"/>
+    <w:lsdException w:name="page number" w:locked="0" w:semiHidden="1" w:unhideWhenUsed="1"/>
+    <w:lsdException w:name="endnote reference" w:semiHidden="1" w:unhideWhenUsed="1"/>
+    <w:lsdException w:name="endnote text" w:semiHidden="1" w:unhideWhenUsed="1"/>
+    <w:lsdException w:name="table of authorities" w:semiHidden="1" w:unhideWhenUsed="1"/>
+    <w:lsdException w:name="macro" w:semiHidden="1" w:unhideWhenUsed="1"/>
+    <w:lsdException w:name="toa heading" w:semiHidden="1" w:unhideWhenUsed="1"/>
+    <w:lsdException w:name="List" w:locked="0" w:semiHidden="1" w:unhideWhenUsed="1"/>
+    <w:lsdException w:name="List Bullet" w:semiHidden="1" w:unhideWhenUsed="1"/>
+    <w:lsdException w:name="List Number" w:semiHidden="1"/>
+    <w:lsdException w:name="List 2" w:locked="0" w:semiHidden="1" w:unhideWhenUsed="1"/>
+    <w:lsdException w:name="List 3" w:semiHidden="1" w:unhideWhenUsed="1"/>
+    <w:lsdException w:name="List 4" w:semiHidden="1"/>
+    <w:lsdException w:name="List 5" w:semiHidden="1"/>
+    <w:lsdException w:name="List Bullet 2" w:semiHidden="1" w:unhideWhenUsed="1"/>
+    <w:lsdException w:name="List Bullet 3" w:semiHidden="1" w:unhideWhenUsed="1"/>
+    <w:lsdException w:name="List Bullet 4" w:semiHidden="1" w:unhideWhenUsed="1"/>
+    <w:lsdException w:name="List Bullet 5" w:semiHidden="1" w:unhideWhenUsed="1"/>
+    <w:lsdException w:name="List Number 2" w:semiHidden="1" w:unhideWhenUsed="1"/>
+    <w:lsdException w:name="List Number 3" w:semiHidden="1" w:unhideWhenUsed="1"/>
+    <w:lsdException w:name="List Number 4" w:semiHidden="1" w:unhideWhenUsed="1"/>
+    <w:lsdException w:name="List Number 5" w:semiHidden="1" w:unhideWhenUsed="1"/>
+    <w:lsdException w:name="Closing" w:semiHidden="1" w:unhideWhenUsed="1"/>
+    <w:lsdException w:name="Signature" w:semiHidden="1" w:unhideWhenUsed="1"/>
+    <w:lsdException w:name="Default Paragraph Font" w:locked="0" w:semiHidden="1" w:unhideWhenUsed="1"/>
+    <w:lsdException w:name="Body Text" w:semiHidden="1" w:unhideWhenUsed="1"/>
+    <w:lsdException w:name="Body Text Indent" w:semiHidden="1" w:unhideWhenUsed="1"/>
+    <w:lsdException w:name="List Continue" w:semiHidden="1" w:unhideWhenUsed="1"/>
+    <w:lsdException w:name="List Continue 2" w:semiHidden="1" w:unhideWhenUsed="1"/>
+    <w:lsdException w:name="List Continue 3" w:semiHidden="1" w:unhideWhenUsed="1"/>
+    <w:lsdException w:name="List Continue 4" w:semiHidden="1" w:unhideWhenUsed="1"/>
+    <w:lsdException w:name="List Continue 5" w:semiHidden="1" w:unhideWhenUsed="1"/>
+    <w:lsdException w:name="Message Header" w:semiHidden="1" w:unhideWhenUsed="1"/>
+    <w:lsdException w:name="Subtitle" w:semiHidden="1"/>
+    <w:lsdException w:name="Salutation" w:semiHidden="1"/>
+    <w:lsdException w:name="Date" w:semiHidden="1"/>
+    <w:lsdException w:name="Body Text First Indent" w:semiHidden="1"/>
+    <w:lsdException w:name="Body Text First Indent 2" w:semiHidden="1" w:unhideWhenUsed="1"/>
+    <w:lsdException w:name="Note Heading" w:semiHidden="1" w:unhideWhenUsed="1"/>
+    <w:lsdException w:name="Body Text 2" w:semiHidden="1" w:unhideWhenUsed="1"/>
+    <w:lsdException w:name="Body Text 3" w:semiHidden="1" w:unhideWhenUsed="1"/>
+    <w:lsdException w:name="Body Text Indent 2" w:semiHidden="1" w:unhideWhenUsed="1"/>
+    <w:lsdException w:name="Body Text Indent 3" w:semiHidden="1" w:unhideWhenUsed="1"/>
+    <w:lsdException w:name="Block Text" w:semiHidden="1" w:unhideWhenUsed="1"/>
+    <w:lsdException w:name="Hyperlink" w:locked="0" w:semiHidden="1" w:unhideWhenUsed="1"/>
+    <w:lsdException w:name="FollowedHyperlink" w:locked="0" w:semiHidden="1" w:unhideWhenUsed="1"/>
+    <w:lsdException w:name="Document Map" w:locked="0" w:semiHidden="1" w:unhideWhenUsed="1"/>
+    <w:lsdException w:name="Plain Text" w:semiHidden="1" w:unhideWhenUsed="1"/>
+    <w:lsdException w:name="E-mail Signature" w:semiHidden="1" w:unhideWhenUsed="1"/>
+    <w:lsdException w:name="HTML Top of Form" w:locked="0" w:semiHidden="1" w:unhideWhenUsed="1"/>
+    <w:lsdException w:name="HTML Bottom of Form" w:locked="0" w:semiHidden="1" w:unhideWhenUsed="1"/>
+    <w:lsdException w:name="Normal (Web)" w:locked="0" w:semiHidden="1" w:unhideWhenUsed="1"/>
+    <w:lsdException w:name="HTML Acronym" w:semiHidden="1" w:unhideWhenUsed="1"/>
+    <w:lsdException w:name="HTML Address" w:semiHidden="1" w:unhideWhenUsed="1"/>
+    <w:lsdException w:name="HTML Cite" w:semiHidden="1" w:unhideWhenUsed="1"/>
+    <w:lsdException w:name="HTML Code" w:semiHidden="1" w:unhideWhenUsed="1"/>
+    <w:lsdException w:name="HTML Definition" w:semiHidden="1" w:unhideWhenUsed="1"/>
+    <w:lsdException w:name="HTML Keyboard" w:semiHidden="1" w:unhideWhenUsed="1"/>
+    <w:lsdException w:name="HTML Preformatted" w:semiHidden="1" w:unhideWhenUsed="1"/>
+    <w:lsdException w:name="HTML Sample" w:semiHidden="1" w:unhideWhenUsed="1"/>
+    <w:lsdException w:name="HTML Typewriter" w:semiHidden="1" w:unhideWhenUsed="1"/>
+    <w:lsdException w:name="HTML Variable" w:semiHidden="1" w:unhideWhenUsed="1"/>
+    <w:lsdException w:name="Normal Table" w:locked="0" w:semiHidden="1" w:unhideWhenUsed="1"/>
+    <w:lsdException w:name="annotation subject" w:locked="0" w:semiHidden="1" w:unhideWhenUsed="1"/>
+    <w:lsdException w:name="No List" w:locked="0" w:semiHidden="1" w:unhideWhenUsed="1"/>
+    <w:lsdException w:name="Outline List 1" w:semiHidden="1" w:unhideWhenUsed="1"/>
+    <w:lsdException w:name="Outline List 2" w:semiHidden="1" w:unhideWhenUsed="1"/>
+    <w:lsdException w:name="Outline List 3" w:semiHidden="1" w:unhideWhenUsed="1"/>
+    <w:lsdException w:name="Table Simple 1" w:semiHidden="1" w:unhideWhenUsed="1"/>
+    <w:lsdException w:name="Table Simple 2" w:semiHidden="1" w:unhideWhenUsed="1"/>
+    <w:lsdException w:name="Table Simple 3" w:semiHidden="1" w:unhideWhenUsed="1"/>
+    <w:lsdException w:name="Table Classic 1" w:semiHidden="1" w:unhideWhenUsed="1"/>
+    <w:lsdException w:name="Table Classic 2" w:semiHidden="1" w:unhideWhenUsed="1"/>
+    <w:lsdException w:name="Table Classic 3" w:semiHidden="1" w:unhideWhenUsed="1"/>
+    <w:lsdException w:name="Table Classic 4" w:semiHidden="1" w:unhideWhenUsed="1"/>
+    <w:lsdException w:name="Table Colorful 1" w:semiHidden="1" w:unhideWhenUsed="1"/>
+    <w:lsdException w:name="Table Colorful 2" w:semiHidden="1" w:unhideWhenUsed="1"/>
+    <w:lsdException w:name="Table Colorful 3" w:semiHidden="1" w:unhideWhenUsed="1"/>
+    <w:lsdException w:name="Table Columns 1" w:semiHidden="1" w:unhideWhenUsed="1"/>
+    <w:lsdException w:name="Table Columns 2" w:semiHidden="1" w:unhideWhenUsed="1"/>
+    <w:lsdException w:name="Table Columns 3" w:semiHidden="1" w:unhideWhenUsed="1"/>
+    <w:lsdException w:name="Table Columns 4" w:semiHidden="1" w:unhideWhenUsed="1"/>
+    <w:lsdException w:name="Table Columns 5" w:semiHidden="1" w:unhideWhenUsed="1"/>
+    <w:lsdException w:name="Table Grid 1" w:semiHidden="1" w:unhideWhenUsed="1"/>
+    <w:lsdException w:name="Table Grid 2" w:semiHidden="1" w:unhideWhenUsed="1"/>
+    <w:lsdException w:name="Table Grid 3" w:semiHidden="1" w:unhideWhenUsed="1"/>
+    <w:lsdException w:name="Table Grid 4" w:semiHidden="1" w:unhideWhenUsed="1"/>
+    <w:lsdException w:name="Table Grid 5" w:semiHidden="1" w:unhideWhenUsed="1"/>
+    <w:lsdException w:name="Table Grid 6" w:semiHidden="1" w:unhideWhenUsed="1"/>
+    <w:lsdException w:name="Table Grid 7" w:semiHidden="1" w:unhideWhenUsed="1"/>
+    <w:lsdException w:name="Table Grid 8" w:semiHidden="1" w:unhideWhenUsed="1"/>
+    <w:lsdException w:name="Table List 1" w:semiHidden="1" w:unhideWhenUsed="1"/>
+    <w:lsdException w:name="Table List 2" w:semiHidden="1" w:unhideWhenUsed="1"/>
+    <w:lsdException w:name="Table List 3" w:semiHidden="1" w:unhideWhenUsed="1"/>
+    <w:lsdException w:name="Table List 4" w:semiHidden="1" w:unhideWhenUsed="1"/>
+    <w:lsdException w:name="Table List 5" w:semiHidden="1" w:unhideWhenUsed="1"/>
+    <w:lsdException w:name="Table List 6" w:semiHidden="1" w:unhideWhenUsed="1"/>
+    <w:lsdException w:name="Table List 7" w:semiHidden="1" w:unhideWhenUsed="1"/>
+    <w:lsdException w:name="Table List 8" w:semiHidden="1" w:unhideWhenUsed="1"/>
+    <w:lsdException w:name="Table 3D effects 1" w:semiHidden="1" w:unhideWhenUsed="1"/>
+    <w:lsdException w:name="Table 3D effects 2" w:semiHidden="1" w:unhideWhenUsed="1"/>
+    <w:lsdException w:name="Table 3D effects 3" w:semiHidden="1" w:unhideWhenUsed="1"/>
+    <w:lsdException w:name="Table Contemporary" w:semiHidden="1" w:unhideWhenUsed="1"/>
+    <w:lsdException w:name="Table Elegant" w:semiHidden="1" w:unhideWhenUsed="1"/>
+    <w:lsdException w:name="Table Professional" w:semiHidden="1" w:unhideWhenUsed="1"/>
+    <w:lsdException w:name="Table Subtle 1" w:semiHidden="1" w:unhideWhenUsed="1"/>
+    <w:lsdException w:name="Table Subtle 2" w:semiHidden="1" w:unhideWhenUsed="1"/>
+    <w:lsdException w:name="Table Web 1" w:semiHidden="1" w:unhideWhenUsed="1"/>
+    <w:lsdException w:name="Table Web 2" w:semiHidden="1" w:unhideWhenUsed="1"/>
+    <w:lsdException w:name="Table Web 3" w:semiHidden="1" w:unhideWhenUsed="1"/>
+    <w:lsdException w:name="Balloon Text" w:locked="0" w:semiHidden="1" w:unhideWhenUsed="1"/>
+    <w:lsdException w:name="Table Grid" w:locked="0"/>
+    <w:lsdException w:name="Table Theme" w:semiHidden="1" w:unhideWhenUsed="1"/>
+    <w:lsdException w:name="Placeholder Text" w:locked="0" w:semiHidden="1" w:uiPriority="99"/>
+    <w:lsdException w:name="No Spacing" w:locked="0" w:semiHidden="1" w:uiPriority="1"/>
+    <w:lsdException w:name="Light Shading" w:uiPriority="60"/>
+    <w:lsdException w:name="Light List" w:uiPriority="61"/>
+    <w:lsdException w:name="Light Grid" w:uiPriority="62"/>
+    <w:lsdException w:name="Medium Shading 1" w:uiPriority="63"/>
+    <w:lsdException w:name="Medium Shading 2" w:uiPriority="64"/>
+    <w:lsdException w:name="Medium List 1" w:uiPriority="65"/>
+    <w:lsdException w:name="Medium List 2" w:uiPriority="66"/>
+    <w:lsdException w:name="Medium Grid 1" w:uiPriority="67"/>
+    <w:lsdException w:name="Medium Grid 2" w:uiPriority="68"/>
+    <w:lsdException w:name="Medium Grid 3" w:uiPriority="69"/>
+    <w:lsdException w:name="Dark List" w:uiPriority="70"/>
+    <w:lsdException w:name="Colorful Shading" w:uiPriority="71"/>
+    <w:lsdException w:name="Colorful List" w:uiPriority="72"/>
+    <w:lsdException w:name="Colorful Grid" w:uiPriority="73"/>
+    <w:lsdException w:name="Light Shading Accent 1" w:uiPriority="60"/>
+    <w:lsdException w:name="Light List Accent 1" w:uiPriority="61"/>
+    <w:lsdException w:name="Light Grid Accent 1" w:uiPriority="62"/>
+    <w:lsdException w:name="Medium Shading 1 Accent 1" w:uiPriority="63"/>
+    <w:lsdException w:name="Medium Shading 2 Accent 1" w:uiPriority="64"/>
+    <w:lsdException w:name="Medium List 1 Accent 1" w:uiPriority="65"/>
+    <w:lsdException w:name="Revision" w:locked="0" w:semiHidden="1" w:uiPriority="99"/>
+    <w:lsdException w:name="List Paragraph" w:locked="0" w:uiPriority="34"/>
+    <w:lsdException w:name="Quote" w:locked="0" w:uiPriority="29"/>
+    <w:lsdException w:name="Intense Quote" w:locked="0" w:uiPriority="30"/>
+    <w:lsdException w:name="Medium List 2 Accent 1" w:uiPriority="66"/>
+    <w:lsdException w:name="Medium Grid 1 Accent 1" w:uiPriority="67"/>
+    <w:lsdException w:name="Medium Grid 2 Accent 1" w:uiPriority="68"/>
+    <w:lsdException w:name="Medium Grid 3 Accent 1" w:uiPriority="69"/>
+    <w:lsdException w:name="Dark List Accent 1" w:uiPriority="70"/>
+    <w:lsdException w:name="Colorful Shading Accent 1" w:uiPriority="71"/>
+    <w:lsdException w:name="Colorful List Accent 1" w:uiPriority="72"/>
+    <w:lsdException w:name="Colorful Grid Accent 1" w:uiPriority="73"/>
+    <w:lsdException w:name="Light Shading Accent 2" w:uiPriority="60"/>
+    <w:lsdException w:name="Light List Accent 2" w:uiPriority="61"/>
+    <w:lsdException w:name="Light Grid Accent 2" w:uiPriority="62"/>
+    <w:lsdException w:name="Medium Shading 1 Accent 2" w:uiPriority="63"/>
+    <w:lsdException w:name="Medium Shading 2 Accent 2" w:uiPriority="64"/>
+    <w:lsdException w:name="Medium List 1 Accent 2" w:uiPriority="65"/>
+    <w:lsdException w:name="Medium List 2 Accent 2" w:uiPriority="66"/>
+    <w:lsdException w:name="Medium Grid 1 Accent 2" w:uiPriority="67"/>
+    <w:lsdException w:name="Medium Grid 2 Accent 2" w:uiPriority="68"/>
+    <w:lsdException w:name="Medium Grid 3 Accent 2" w:uiPriority="69"/>
+    <w:lsdException w:name="Dark List Accent 2" w:uiPriority="70"/>
+    <w:lsdException w:name="Colorful Shading Accent 2" w:uiPriority="71"/>
+    <w:lsdException w:name="Colorful List Accent 2" w:uiPriority="72"/>
+    <w:lsdException w:name="Colorful Grid Accent 2" w:uiPriority="73"/>
+    <w:lsdException w:name="Light Shading Accent 3" w:uiPriority="60"/>
+    <w:lsdException w:name="Light List Accent 3" w:uiPriority="61"/>
+    <w:lsdException w:name="Light Grid Accent 3" w:uiPriority="62"/>
+    <w:lsdException w:name="Medium Shading 1 Accent 3" w:uiPriority="63"/>
+    <w:lsdException w:name="Medium Shading 2 Accent 3" w:uiPriority="64"/>
+    <w:lsdException w:name="Medium List 1 Accent 3" w:uiPriority="65"/>
+    <w:lsdException w:name="Medium List 2 Accent 3" w:uiPriority="66"/>
+    <w:lsdException w:name="Medium Grid 1 Accent 3" w:uiPriority="67"/>
+    <w:lsdException w:name="Medium Grid 2 Accent 3" w:uiPriority="68"/>
+    <w:lsdException w:name="Medium Grid 3 Accent 3" w:uiPriority="69"/>
+    <w:lsdException w:name="Dark List Accent 3" w:uiPriority="70"/>
+    <w:lsdException w:name="Colorful Shading Accent 3" w:uiPriority="71"/>
+    <w:lsdException w:name="Colorful List Accent 3" w:uiPriority="72"/>
+    <w:lsdException w:name="Colorful Grid Accent 3" w:uiPriority="73"/>
+    <w:lsdException w:name="Light Shading Accent 4" w:uiPriority="60"/>
+    <w:lsdException w:name="Light List Accent 4" w:uiPriority="61"/>
+    <w:lsdException w:name="Light Grid Accent 4" w:uiPriority="62"/>
+    <w:lsdException w:name="Medium Shading 1 Accent 4" w:uiPriority="63"/>
+    <w:lsdException w:name="Medium Shading 2 Accent 4" w:uiPriority="64"/>
+    <w:lsdException w:name="Medium List 1 Accent 4" w:uiPriority="65"/>
+    <w:lsdException w:name="Medium List 2 Accent 4" w:uiPriority="66"/>
+    <w:lsdException w:name="Medium Grid 1 Accent 4" w:uiPriority="67"/>
+    <w:lsdException w:name="Medium Grid 2 Accent 4" w:uiPriority="68"/>
+    <w:lsdException w:name="Medium Grid 3 Accent 4" w:uiPriority="69"/>
+    <w:lsdException w:name="Dark List Accent 4" w:uiPriority="70"/>
+    <w:lsdException w:name="Colorful Shading Accent 4" w:uiPriority="71"/>
+    <w:lsdException w:name="Colorful List Accent 4" w:uiPriority="72"/>
+    <w:lsdException w:name="Colorful Grid Accent 4" w:uiPriority="73"/>
+    <w:lsdException w:name="Light Shading Accent 5" w:uiPriority="60"/>
+    <w:lsdException w:name="Light List Accent 5" w:uiPriority="61"/>
+    <w:lsdException w:name="Light Grid Accent 5" w:uiPriority="62"/>
+    <w:lsdException w:name="Medium Shading 1 Accent 5" w:uiPriority="63"/>
+    <w:lsdException w:name="Medium Shading 2 Accent 5" w:uiPriority="64"/>
+    <w:lsdException w:name="Medium List 1 Accent 5" w:uiPriority="65"/>
+    <w:lsdException w:name="Medium List 2 Accent 5" w:uiPriority="66"/>
+    <w:lsdException w:name="Medium Grid 1 Accent 5" w:uiPriority="67"/>
+    <w:lsdException w:name="Medium Grid 2 Accent 5" w:uiPriority="68"/>
+    <w:lsdException w:name="Medium Grid 3 Accent 5" w:uiPriority="69"/>
+    <w:lsdException w:name="Dark List Accent 5" w:uiPriority="70"/>
+    <w:lsdException w:name="Colorful Shading Accent 5" w:uiPriority="71"/>
+    <w:lsdException w:name="Colorful List Accent 5" w:uiPriority="72"/>
+    <w:lsdException w:name="Colorful Grid Accent 5" w:uiPriority="73"/>
+    <w:lsdException w:name="Light Shading Accent 6" w:uiPriority="60"/>
+    <w:lsdException w:name="Light List Accent 6" w:uiPriority="61"/>
+    <w:lsdException w:name="Light Grid Accent 6" w:uiPriority="62"/>
+    <w:lsdException w:name="Medium Shading 1 Accent 6" w:uiPriority="63"/>
+    <w:lsdException w:name="Medium Shading 2 Accent 6" w:uiPriority="64"/>
+    <w:lsdException w:name="Medium List 1 Accent 6" w:uiPriority="65"/>
+    <w:lsdException w:name="Medium List 2 Accent 6" w:uiPriority="66"/>
+    <w:lsdException w:name="Medium Grid 1 Accent 6" w:uiPriority="67"/>
+    <w:lsdException w:name="Medium Grid 2 Accent 6" w:uiPriority="68"/>
+    <w:lsdException w:name="Medium Grid 3 Accent 6" w:uiPriority="69"/>
+    <w:lsdException w:name="Dark List Accent 6" w:uiPriority="70"/>
+    <w:lsdException w:name="Colorful Shading Accent 6" w:uiPriority="71"/>
+    <w:lsdException w:name="Colorful List Accent 6" w:uiPriority="72"/>
+    <w:lsdException w:name="Colorful Grid Accent 6" w:uiPriority="73"/>
+    <w:lsdException w:name="Subtle Emphasis" w:locked="0" w:uiPriority="19"/>
+    <w:lsdException w:name="Intense Emphasis" w:locked="0" w:uiPriority="21"/>
+    <w:lsdException w:name="Subtle Reference" w:locked="0" w:uiPriority="31"/>
+    <w:lsdException w:name="Intense Reference" w:locked="0" w:uiPriority="32"/>
+    <w:lsdException w:name="Book Title" w:locked="0" w:uiPriority="33"/>
+    <w:lsdException w:name="Bibliography" w:locked="0" w:semiHidden="1" w:uiPriority="37" w:unhideWhenUsed="1"/>
+    <w:lsdException w:name="TOC Heading" w:locked="0" w:semiHidden="1" w:uiPriority="39" w:unhideWhenUsed="1" w:qFormat="1"/>
+    <w:lsdException w:name="Plain Table 1" w:locked="0" w:uiPriority="41"/>
+    <w:lsdException w:name="Plain Table 2" w:locked="0" w:uiPriority="42"/>
+    <w:lsdException w:name="Plain Table 3" w:locked="0" w:uiPriority="43"/>
+    <w:lsdException w:name="Plain Table 4" w:locked="0" w:uiPriority="44"/>
+    <w:lsdException w:name="Plain Table 5" w:locked="0" w:uiPriority="45"/>
+    <w:lsdException w:name="Grid Table Light" w:locked="0" w:uiPriority="40"/>
+    <w:lsdException w:name="Grid Table 1 Light" w:locked="0" w:uiPriority="46"/>
+    <w:lsdException w:name="Grid Table 2" w:locked="0" w:uiPriority="47"/>
+    <w:lsdException w:name="Grid Table 3" w:locked="0" w:uiPriority="48"/>
+    <w:lsdException w:name="Grid Table 4" w:locked="0" w:uiPriority="49"/>
+    <w:lsdException w:name="Grid Table 5 Dark" w:locked="0" w:uiPriority="50"/>
+    <w:lsdException w:name="Grid Table 6 Colorful" w:locked="0" w:uiPriority="51"/>
+    <w:lsdException w:name="Grid Table 7 Colorful" w:locked="0" w:uiPriority="52"/>
+    <w:lsdException w:name="Grid Table 1 Light Accent 1" w:locked="0" w:uiPriority="46"/>
+    <w:lsdException w:name="Grid Table 2 Accent 1" w:locked="0" w:uiPriority="47"/>
+    <w:lsdException w:name="Grid Table 3 Accent 1" w:locked="0" w:uiPriority="48"/>
+    <w:lsdException w:name="Grid Table 4 Accent 1" w:locked="0" w:uiPriority="49"/>
+    <w:lsdException w:name="Grid Table 5 Dark Accent 1" w:locked="0" w:uiPriority="50"/>
+    <w:lsdException w:name="Grid Table 6 Colorful Accent 1" w:locked="0" w:uiPriority="51"/>
+    <w:lsdException w:name="Grid Table 7 Colorful Accent 1" w:locked="0" w:uiPriority="52"/>
+    <w:lsdException w:name="Grid Table 1 Light Accent 2" w:locked="0" w:uiPriority="46"/>
+    <w:lsdException w:name="Grid Table 2 Accent 2" w:locked="0" w:uiPriority="47"/>
+    <w:lsdException w:name="Grid Table 3 Accent 2" w:locked="0" w:uiPriority="48"/>
+    <w:lsdException w:name="Grid Table 4 Accent 2" w:locked="0" w:uiPriority="49"/>
+    <w:lsdException w:name="Grid Table 5 Dark Accent 2" w:locked="0" w:uiPriority="50"/>
+    <w:lsdException w:name="Grid Table 6 Colorful Accent 2" w:locked="0" w:uiPriority="51"/>
+    <w:lsdException w:name="Grid Table 7 Colorful Accent 2" w:locked="0" w:uiPriority="52"/>
+    <w:lsdException w:name="Grid Table 1 Light Accent 3" w:locked="0" w:uiPriority="46"/>
+    <w:lsdException w:name="Grid Table 2 Accent 3" w:locked="0" w:uiPriority="47"/>
+    <w:lsdException w:name="Grid Table 3 Accent 3" w:locked="0" w:uiPriority="48"/>
+    <w:lsdException w:name="Grid Table 4 Accent 3" w:locked="0" w:uiPriority="49"/>
+    <w:lsdException w:name="Grid Table 5 Dark Accent 3" w:locked="0" w:uiPriority="50"/>
+    <w:lsdException w:name="Grid Table 6 Colorful Accent 3" w:locked="0" w:uiPriority="51"/>
+    <w:lsdException w:name="Grid Table 7 Colorful Accent 3" w:locked="0" w:uiPriority="52"/>
+    <w:lsdException w:name="Grid Table 1 Light Accent 4" w:locked="0" w:uiPriority="46"/>
+    <w:lsdException w:name="Grid Table 2 Accent 4" w:locked="0" w:uiPriority="47"/>
+    <w:lsdException w:name="Grid Table 3 Accent 4" w:locked="0" w:uiPriority="48"/>
+    <w:lsdException w:name="Grid Table 4 Accent 4" w:locked="0" w:uiPriority="49"/>
+    <w:lsdException w:name="Grid Table 5 Dark Accent 4" w:locked="0" w:uiPriority="50"/>
+    <w:lsdException w:name="Grid Table 6 Colorful Accent 4" w:locked="0" w:uiPriority="51"/>
+    <w:lsdException w:name="Grid Table 7 Colorful Accent 4" w:locked="0" w:uiPriority="52"/>
+    <w:lsdException w:name="Grid Table 1 Light Accent 5" w:locked="0" w:uiPriority="46"/>
+    <w:lsdException w:name="Grid Table 2 Accent 5" w:locked="0" w:uiPriority="47"/>
+    <w:lsdException w:name="Grid Table 3 Accent 5" w:locked="0" w:uiPriority="48"/>
+    <w:lsdException w:name="Grid Table 4 Accent 5" w:locked="0" w:uiPriority="49"/>
+    <w:lsdException w:name="Grid Table 5 Dark Accent 5" w:locked="0" w:uiPriority="50"/>
+    <w:lsdException w:name="Grid Table 6 Colorful Accent 5" w:locked="0" w:uiPriority="51"/>
+    <w:lsdException w:name="Grid Table 7 Colorful Accent 5" w:locked="0" w:uiPriority="52"/>
+    <w:lsdException w:name="Grid Table 1 Light Accent 6" w:locked="0" w:uiPriority="46"/>
+    <w:lsdException w:name="Grid Table 2 Accent 6" w:locked="0" w:uiPriority="47"/>
+    <w:lsdException w:name="Grid Table 3 Accent 6" w:locked="0" w:uiPriority="48"/>
+    <w:lsdException w:name="Grid Table 4 Accent 6" w:locked="0" w:uiPriority="49"/>
+    <w:lsdException w:name="Grid Table 5 Dark Accent 6" w:locked="0" w:uiPriority="50"/>
+    <w:lsdException w:name="Grid Table 6 Colorful Accent 6" w:locked="0" w:uiPriority="51"/>
+    <w:lsdException w:name="Grid Table 7 Colorful Accent 6" w:locked="0" w:uiPriority="52"/>
+    <w:lsdException w:name="List Table 1 Light" w:locked="0" w:uiPriority="46"/>
+    <w:lsdException w:name="List Table 2" w:locked="0" w:uiPriority="47"/>
+    <w:lsdException w:name="List Table 3" w:locked="0" w:uiPriority="48"/>
+    <w:lsdException w:name="List Table 4" w:locked="0" w:uiPriority="49"/>
+    <w:lsdException w:name="List Table 5 Dark" w:locked="0" w:uiPriority="50"/>
+    <w:lsdException w:name="List Table 6 Colorful" w:locked="0" w:uiPriority="51"/>
+    <w:lsdException w:name="List Table 7 Colorful" w:locked="0" w:uiPriority="52"/>
+    <w:lsdException w:name="List Table 1 Light Accent 1" w:locked="0" w:uiPriority="46"/>
+    <w:lsdException w:name="List Table 2 Accent 1" w:locked="0" w:uiPriority="47"/>
+    <w:lsdException w:name="List Table 3 Accent 1" w:locked="0" w:uiPriority="48"/>
+    <w:lsdException w:name="List Table 4 Accent 1" w:locked="0" w:uiPriority="49"/>
+    <w:lsdException w:name="List Table 5 Dark Accent 1" w:locked="0" w:uiPriority="50"/>
+    <w:lsdException w:name="List Table 6 Colorful Accent 1" w:locked="0" w:uiPriority="51"/>
+    <w:lsdException w:name="List Table 7 Colorful Accent 1" w:locked="0" w:uiPriority="52"/>
+    <w:lsdException w:name="List Table 1 Light Accent 2" w:locked="0" w:uiPriority="46"/>
+    <w:lsdException w:name="List Table 2 Accent 2" w:locked="0" w:uiPriority="47"/>
+    <w:lsdException w:name="List Table 3 Accent 2" w:locked="0" w:uiPriority="48"/>
+    <w:lsdException w:name="List Table 4 Accent 2" w:locked="0" w:uiPriority="49"/>
+    <w:lsdException w:name="List Table 5 Dark Accent 2" w:locked="0" w:uiPriority="50"/>
+    <w:lsdException w:name="List Table 6 Colorful Accent 2" w:locked="0" w:uiPriority="51"/>
+    <w:lsdException w:name="List Table 7 Colorful Accent 2" w:locked="0" w:uiPriority="52"/>
+    <w:lsdException w:name="List Table 1 Light Accent 3" w:locked="0" w:uiPriority="46"/>
+    <w:lsdException w:name="List Table 2 Accent 3" w:locked="0" w:uiPriority="47"/>
+    <w:lsdException w:name="List Table 3 Accent 3" w:locked="0" w:uiPriority="48"/>
+    <w:lsdException w:name="List Table 4 Accent 3" w:locked="0" w:uiPriority="49"/>
+    <w:lsdException w:name="List Table 5 Dark Accent 3" w:locked="0" w:uiPriority="50"/>
+    <w:lsdException w:name="List Table 6 Colorful Accent 3" w:locked="0" w:uiPriority="51"/>
+    <w:lsdException w:name="List Table 7 Colorful Accent 3" w:locked="0" w:uiPriority="52"/>
+    <w:lsdException w:name="List Table 1 Light Accent 4" w:locked="0" w:uiPriority="46"/>
+    <w:lsdException w:name="List Table 2 Accent 4" w:locked="0" w:uiPriority="47"/>
+    <w:lsdException w:name="List Table 3 Accent 4" w:locked="0" w:uiPriority="48"/>
+    <w:lsdException w:name="List Table 4 Accent 4" w:locked="0" w:uiPriority="49"/>
+    <w:lsdException w:name="List Table 5 Dark Accent 4" w:locked="0" w:uiPriority="50"/>
+    <w:lsdException w:name="List Table 6 Colorful Accent 4" w:locked="0" w:uiPriority="51"/>
+    <w:lsdException w:name="List Table 7 Colorful Accent 4" w:locked="0" w:uiPriority="52"/>
+    <w:lsdException w:name="List Table 1 Light Accent 5" w:locked="0" w:uiPriority="46"/>
+    <w:lsdException w:name="List Table 2 Accent 5" w:locked="0" w:uiPriority="47"/>
+    <w:lsdException w:name="List Table 3 Accent 5" w:locked="0" w:uiPriority="48"/>
+    <w:lsdException w:name="List Table 4 Accent 5" w:locked="0" w:uiPriority="49"/>
+    <w:lsdException w:name="List Table 5 Dark Accent 5" w:locked="0" w:uiPriority="50"/>
+    <w:lsdException w:name="List Table 6 Colorful Accent 5" w:locked="0" w:uiPriority="51"/>
+    <w:lsdException w:name="List Table 7 Colorful Accent 5" w:locked="0" w:uiPriority="52"/>
+    <w:lsdException w:name="List Table 1 Light Accent 6" w:locked="0" w:uiPriority="46"/>
+    <w:lsdException w:name="List Table 2 Accent 6" w:locked="0" w:uiPriority="47"/>
+    <w:lsdException w:name="List Table 3 Accent 6" w:locked="0" w:uiPriority="48"/>
+    <w:lsdException w:name="List Table 4 Accent 6" w:locked="0" w:uiPriority="49"/>
+    <w:lsdException w:name="List Table 5 Dark Accent 6" w:locked="0" w:uiPriority="50"/>
+    <w:lsdException w:name="List Table 6 Colorful Accent 6" w:locked="0" w:uiPriority="51"/>
+    <w:lsdException w:name="List Table 7 Colorful Accent 6" w:locked="0" w:uiPriority="52"/>
   </w:latentStyles>
   <w:style w:type="paragraph" w:default="1" w:styleId="Normal">
     <w:name w:val="Normal"/>
@@ -4376,196 +4551,6 @@
     <w:rPr>
       <w:noProof/>
     </w:rPr>
-  </w:style>
-</w:styles>
-</file>
-
-<file path=word/stylesWithEffects.xml><?xml version="1.0" encoding="utf-8"?>
-<w:styles xmlns:wpc="http://schemas.microsoft.com/office/word/2010/wordprocessingCanvas" xmlns:mc="http://schemas.openxmlformats.org/markup-compatibility/2006" xmlns:o="urn:schemas-microsoft-com:office:office" xmlns:r="http://schemas.openxmlformats.org/officeDocument/2006/relationships" xmlns:m="http://schemas.openxmlformats.org/officeDocument/2006/math" xmlns:v="urn:schemas-microsoft-com:vml" xmlns:wp14="http://schemas.microsoft.com/office/word/2010/wordprocessingDrawing" xmlns:wp="http://schemas.openxmlformats.org/drawingml/2006/wordprocessingDrawing" xmlns:w10="urn:schemas-microsoft-com:office:word" xmlns:w="http://schemas.openxmlformats.org/wordprocessingml/2006/main" xmlns:w14="http://schemas.microsoft.com/office/word/2010/wordml" xmlns:wpg="http://schemas.microsoft.com/office/word/2010/wordprocessingGroup" xmlns:wpi="http://schemas.microsoft.com/office/word/2010/wordprocessingInk" xmlns:wne="http://schemas.microsoft.com/office/word/2006/wordml" xmlns:wps="http://schemas.microsoft.com/office/word/2010/wordprocessingShape" mc:Ignorable="w14 wp14">
-  <w:docDefaults>
-    <w:rPrDefault>
-      <w:rPr>
-        <w:rFonts w:asciiTheme="minorHAnsi" w:eastAsiaTheme="minorEastAsia" w:hAnsiTheme="minorHAnsi" w:cstheme="minorBidi"/>
-        <w:sz w:val="22"/>
-        <w:szCs w:val="22"/>
-        <w:lang w:val="en-GB" w:eastAsia="en-GB" w:bidi="ar-SA"/>
-      </w:rPr>
-    </w:rPrDefault>
-    <w:pPrDefault>
-      <w:pPr>
-        <w:spacing w:after="200" w:line="276" w:lineRule="auto"/>
-      </w:pPr>
-    </w:pPrDefault>
-  </w:docDefaults>
-  <w:latentStyles w:defLockedState="0" w:defUIPriority="99" w:defSemiHidden="1" w:defUnhideWhenUsed="1" w:defQFormat="0" w:count="267">
-    <w:lsdException w:name="Normal" w:semiHidden="0" w:uiPriority="0" w:unhideWhenUsed="0" w:qFormat="1"/>
-    <w:lsdException w:name="heading 1" w:semiHidden="0" w:uiPriority="9" w:unhideWhenUsed="0" w:qFormat="1"/>
-    <w:lsdException w:name="heading 2" w:uiPriority="9" w:qFormat="1"/>
-    <w:lsdException w:name="heading 3" w:uiPriority="9" w:qFormat="1"/>
-    <w:lsdException w:name="heading 4" w:uiPriority="9" w:qFormat="1"/>
-    <w:lsdException w:name="heading 5" w:uiPriority="9" w:qFormat="1"/>
-    <w:lsdException w:name="heading 6" w:uiPriority="9" w:qFormat="1"/>
-    <w:lsdException w:name="heading 7" w:uiPriority="9" w:qFormat="1"/>
-    <w:lsdException w:name="heading 8" w:uiPriority="9" w:qFormat="1"/>
-    <w:lsdException w:name="heading 9" w:uiPriority="9" w:qFormat="1"/>
-    <w:lsdException w:name="toc 1" w:uiPriority="39"/>
-    <w:lsdException w:name="toc 2" w:uiPriority="39"/>
-    <w:lsdException w:name="toc 3" w:uiPriority="39"/>
-    <w:lsdException w:name="toc 4" w:uiPriority="39"/>
-    <w:lsdException w:name="toc 5" w:uiPriority="39"/>
-    <w:lsdException w:name="toc 6" w:uiPriority="39"/>
-    <w:lsdException w:name="toc 7" w:uiPriority="39"/>
-    <w:lsdException w:name="toc 8" w:uiPriority="39"/>
-    <w:lsdException w:name="toc 9" w:uiPriority="39"/>
-    <w:lsdException w:name="caption" w:uiPriority="35" w:qFormat="1"/>
-    <w:lsdException w:name="Title" w:semiHidden="0" w:uiPriority="10" w:unhideWhenUsed="0" w:qFormat="1"/>
-    <w:lsdException w:name="Default Paragraph Font" w:uiPriority="1"/>
-    <w:lsdException w:name="Subtitle" w:semiHidden="0" w:uiPriority="11" w:unhideWhenUsed="0" w:qFormat="1"/>
-    <w:lsdException w:name="Strong" w:semiHidden="0" w:uiPriority="22" w:unhideWhenUsed="0" w:qFormat="1"/>
-    <w:lsdException w:name="Emphasis" w:semiHidden="0" w:uiPriority="20" w:unhideWhenUsed="0" w:qFormat="1"/>
-    <w:lsdException w:name="Table Grid" w:semiHidden="0" w:uiPriority="59" w:unhideWhenUsed="0"/>
-    <w:lsdException w:name="Placeholder Text" w:unhideWhenUsed="0"/>
-    <w:lsdException w:name="No Spacing" w:semiHidden="0" w:uiPriority="1" w:unhideWhenUsed="0" w:qFormat="1"/>
-    <w:lsdException w:name="Light Shading" w:semiHidden="0" w:uiPriority="60" w:unhideWhenUsed="0"/>
-    <w:lsdException w:name="Light List" w:semiHidden="0" w:uiPriority="61" w:unhideWhenUsed="0"/>
-    <w:lsdException w:name="Light Grid" w:semiHidden="0" w:uiPriority="62" w:unhideWhenUsed="0"/>
-    <w:lsdException w:name="Medium Shading 1" w:semiHidden="0" w:uiPriority="63" w:unhideWhenUsed="0"/>
-    <w:lsdException w:name="Medium Shading 2" w:semiHidden="0" w:uiPriority="64" w:unhideWhenUsed="0"/>
-    <w:lsdException w:name="Medium List 1" w:semiHidden="0" w:uiPriority="65" w:unhideWhenUsed="0"/>
-    <w:lsdException w:name="Medium List 2" w:semiHidden="0" w:uiPriority="66" w:unhideWhenUsed="0"/>
-    <w:lsdException w:name="Medium Grid 1" w:semiHidden="0" w:uiPriority="67" w:unhideWhenUsed="0"/>
-    <w:lsdException w:name="Medium Grid 2" w:semiHidden="0" w:uiPriority="68" w:unhideWhenUsed="0"/>
-    <w:lsdException w:name="Medium Grid 3" w:semiHidden="0" w:uiPriority="69" w:unhideWhenUsed="0"/>
-    <w:lsdException w:name="Dark List" w:semiHidden="0" w:uiPriority="70" w:unhideWhenUsed="0"/>
-    <w:lsdException w:name="Colorful Shading" w:semiHidden="0" w:uiPriority="71" w:unhideWhenUsed="0"/>
-    <w:lsdException w:name="Colorful List" w:semiHidden="0" w:uiPriority="72" w:unhideWhenUsed="0"/>
-    <w:lsdException w:name="Colorful Grid" w:semiHidden="0" w:uiPriority="73" w:unhideWhenUsed="0"/>
-    <w:lsdException w:name="Light Shading Accent 1" w:semiHidden="0" w:uiPriority="60" w:unhideWhenUsed="0"/>
-    <w:lsdException w:name="Light List Accent 1" w:semiHidden="0" w:uiPriority="61" w:unhideWhenUsed="0"/>
-    <w:lsdException w:name="Light Grid Accent 1" w:semiHidden="0" w:uiPriority="62" w:unhideWhenUsed="0"/>
-    <w:lsdException w:name="Medium Shading 1 Accent 1" w:semiHidden="0" w:uiPriority="63" w:unhideWhenUsed="0"/>
-    <w:lsdException w:name="Medium Shading 2 Accent 1" w:semiHidden="0" w:uiPriority="64" w:unhideWhenUsed="0"/>
-    <w:lsdException w:name="Medium List 1 Accent 1" w:semiHidden="0" w:uiPriority="65" w:unhideWhenUsed="0"/>
-    <w:lsdException w:name="Revision" w:unhideWhenUsed="0"/>
-    <w:lsdException w:name="List Paragraph" w:semiHidden="0" w:uiPriority="34" w:unhideWhenUsed="0" w:qFormat="1"/>
-    <w:lsdException w:name="Quote" w:semiHidden="0" w:uiPriority="29" w:unhideWhenUsed="0" w:qFormat="1"/>
-    <w:lsdException w:name="Intense Quote" w:semiHidden="0" w:uiPriority="30" w:unhideWhenUsed="0" w:qFormat="1"/>
-    <w:lsdException w:name="Medium List 2 Accent 1" w:semiHidden="0" w:uiPriority="66" w:unhideWhenUsed="0"/>
-    <w:lsdException w:name="Medium Grid 1 Accent 1" w:semiHidden="0" w:uiPriority="67" w:unhideWhenUsed="0"/>
-    <w:lsdException w:name="Medium Grid 2 Accent 1" w:semiHidden="0" w:uiPriority="68" w:unhideWhenUsed="0"/>
-    <w:lsdException w:name="Medium Grid 3 Accent 1" w:semiHidden="0" w:uiPriority="69" w:unhideWhenUsed="0"/>
-    <w:lsdException w:name="Dark List Accent 1" w:semiHidden="0" w:uiPriority="70" w:unhideWhenUsed="0"/>
-    <w:lsdException w:name="Colorful Shading Accent 1" w:semiHidden="0" w:uiPriority="71" w:unhideWhenUsed="0"/>
-    <w:lsdException w:name="Colorful List Accent 1" w:semiHidden="0" w:uiPriority="72" w:unhideWhenUsed="0"/>
-    <w:lsdException w:name="Colorful Grid Accent 1" w:semiHidden="0" w:uiPriority="73" w:unhideWhenUsed="0"/>
-    <w:lsdException w:name="Light Shading Accent 2" w:semiHidden="0" w:uiPriority="60" w:unhideWhenUsed="0"/>
-    <w:lsdException w:name="Light List Accent 2" w:semiHidden="0" w:uiPriority="61" w:unhideWhenUsed="0"/>
-    <w:lsdException w:name="Light Grid Accent 2" w:semiHidden="0" w:uiPriority="62" w:unhideWhenUsed="0"/>
-    <w:lsdException w:name="Medium Shading 1 Accent 2" w:semiHidden="0" w:uiPriority="63" w:unhideWhenUsed="0"/>
-    <w:lsdException w:name="Medium Shading 2 Accent 2" w:semiHidden="0" w:uiPriority="64" w:unhideWhenUsed="0"/>
-    <w:lsdException w:name="Medium List 1 Accent 2" w:semiHidden="0" w:uiPriority="65" w:unhideWhenUsed="0"/>
-    <w:lsdException w:name="Medium List 2 Accent 2" w:semiHidden="0" w:uiPriority="66" w:unhideWhenUsed="0"/>
-    <w:lsdException w:name="Medium Grid 1 Accent 2" w:semiHidden="0" w:uiPriority="67" w:unhideWhenUsed="0"/>
-    <w:lsdException w:name="Medium Grid 2 Accent 2" w:semiHidden="0" w:uiPriority="68" w:unhideWhenUsed="0"/>
-    <w:lsdException w:name="Medium Grid 3 Accent 2" w:semiHidden="0" w:uiPriority="69" w:unhideWhenUsed="0"/>
-    <w:lsdException w:name="Dark List Accent 2" w:semiHidden="0" w:uiPriority="70" w:unhideWhenUsed="0"/>
-    <w:lsdException w:name="Colorful Shading Accent 2" w:semiHidden="0" w:uiPriority="71" w:unhideWhenUsed="0"/>
-    <w:lsdException w:name="Colorful List Accent 2" w:semiHidden="0" w:uiPriority="72" w:unhideWhenUsed="0"/>
-    <w:lsdException w:name="Colorful Grid Accent 2" w:semiHidden="0" w:uiPriority="73" w:unhideWhenUsed="0"/>
-    <w:lsdException w:name="Light Shading Accent 3" w:semiHidden="0" w:uiPriority="60" w:unhideWhenUsed="0"/>
-    <w:lsdException w:name="Light List Accent 3" w:semiHidden="0" w:uiPriority="61" w:unhideWhenUsed="0"/>
-    <w:lsdException w:name="Light Grid Accent 3" w:semiHidden="0" w:uiPriority="62" w:unhideWhenUsed="0"/>
-    <w:lsdException w:name="Medium Shading 1 Accent 3" w:semiHidden="0" w:uiPriority="63" w:unhideWhenUsed="0"/>
-    <w:lsdException w:name="Medium Shading 2 Accent 3" w:semiHidden="0" w:uiPriority="64" w:unhideWhenUsed="0"/>
-    <w:lsdException w:name="Medium List 1 Accent 3" w:semiHidden="0" w:uiPriority="65" w:unhideWhenUsed="0"/>
-    <w:lsdException w:name="Medium List 2 Accent 3" w:semiHidden="0" w:uiPriority="66" w:unhideWhenUsed="0"/>
-    <w:lsdException w:name="Medium Grid 1 Accent 3" w:semiHidden="0" w:uiPriority="67" w:unhideWhenUsed="0"/>
-    <w:lsdException w:name="Medium Grid 2 Accent 3" w:semiHidden="0" w:uiPriority="68" w:unhideWhenUsed="0"/>
-    <w:lsdException w:name="Medium Grid 3 Accent 3" w:semiHidden="0" w:uiPriority="69" w:unhideWhenUsed="0"/>
-    <w:lsdException w:name="Dark List Accent 3" w:semiHidden="0" w:uiPriority="70" w:unhideWhenUsed="0"/>
-    <w:lsdException w:name="Colorful Shading Accent 3" w:semiHidden="0" w:uiPriority="71" w:unhideWhenUsed="0"/>
-    <w:lsdException w:name="Colorful List Accent 3" w:semiHidden="0" w:uiPriority="72" w:unhideWhenUsed="0"/>
-    <w:lsdException w:name="Colorful Grid Accent 3" w:semiHidden="0" w:uiPriority="73" w:unhideWhenUsed="0"/>
-    <w:lsdException w:name="Light Shading Accent 4" w:semiHidden="0" w:uiPriority="60" w:unhideWhenUsed="0"/>
-    <w:lsdException w:name="Light List Accent 4" w:semiHidden="0" w:uiPriority="61" w:unhideWhenUsed="0"/>
-    <w:lsdException w:name="Light Grid Accent 4" w:semiHidden="0" w:uiPriority="62" w:unhideWhenUsed="0"/>
-    <w:lsdException w:name="Medium Shading 1 Accent 4" w:semiHidden="0" w:uiPriority="63" w:unhideWhenUsed="0"/>
-    <w:lsdException w:name="Medium Shading 2 Accent 4" w:semiHidden="0" w:uiPriority="64" w:unhideWhenUsed="0"/>
-    <w:lsdException w:name="Medium List 1 Accent 4" w:semiHidden="0" w:uiPriority="65" w:unhideWhenUsed="0"/>
-    <w:lsdException w:name="Medium List 2 Accent 4" w:semiHidden="0" w:uiPriority="66" w:unhideWhenUsed="0"/>
-    <w:lsdException w:name="Medium Grid 1 Accent 4" w:semiHidden="0" w:uiPriority="67" w:unhideWhenUsed="0"/>
-    <w:lsdException w:name="Medium Grid 2 Accent 4" w:semiHidden="0" w:uiPriority="68" w:unhideWhenUsed="0"/>
-    <w:lsdException w:name="Medium Grid 3 Accent 4" w:semiHidden="0" w:uiPriority="69" w:unhideWhenUsed="0"/>
-    <w:lsdException w:name="Dark List Accent 4" w:semiHidden="0" w:uiPriority="70" w:unhideWhenUsed="0"/>
-    <w:lsdException w:name="Colorful Shading Accent 4" w:semiHidden="0" w:uiPriority="71" w:unhideWhenUsed="0"/>
-    <w:lsdException w:name="Colorful List Accent 4" w:semiHidden="0" w:uiPriority="72" w:unhideWhenUsed="0"/>
-    <w:lsdException w:name="Colorful Grid Accent 4" w:semiHidden="0" w:uiPriority="73" w:unhideWhenUsed="0"/>
-    <w:lsdException w:name="Light Shading Accent 5" w:semiHidden="0" w:uiPriority="60" w:unhideWhenUsed="0"/>
-    <w:lsdException w:name="Light List Accent 5" w:semiHidden="0" w:uiPriority="61" w:unhideWhenUsed="0"/>
-    <w:lsdException w:name="Light Grid Accent 5" w:semiHidden="0" w:uiPriority="62" w:unhideWhenUsed="0"/>
-    <w:lsdException w:name="Medium Shading 1 Accent 5" w:semiHidden="0" w:uiPriority="63" w:unhideWhenUsed="0"/>
-    <w:lsdException w:name="Medium Shading 2 Accent 5" w:semiHidden="0" w:uiPriority="64" w:unhideWhenUsed="0"/>
-    <w:lsdException w:name="Medium List 1 Accent 5" w:semiHidden="0" w:uiPriority="65" w:unhideWhenUsed="0"/>
-    <w:lsdException w:name="Medium List 2 Accent 5" w:semiHidden="0" w:uiPriority="66" w:unhideWhenUsed="0"/>
-    <w:lsdException w:name="Medium Grid 1 Accent 5" w:semiHidden="0" w:uiPriority="67" w:unhideWhenUsed="0"/>
-    <w:lsdException w:name="Medium Grid 2 Accent 5" w:semiHidden="0" w:uiPriority="68" w:unhideWhenUsed="0"/>
-    <w:lsdException w:name="Medium Grid 3 Accent 5" w:semiHidden="0" w:uiPriority="69" w:unhideWhenUsed="0"/>
-    <w:lsdException w:name="Dark List Accent 5" w:semiHidden="0" w:uiPriority="70" w:unhideWhenUsed="0"/>
-    <w:lsdException w:name="Colorful Shading Accent 5" w:semiHidden="0" w:uiPriority="71" w:unhideWhenUsed="0"/>
-    <w:lsdException w:name="Colorful List Accent 5" w:semiHidden="0" w:uiPriority="72" w:unhideWhenUsed="0"/>
-    <w:lsdException w:name="Colorful Grid Accent 5" w:semiHidden="0" w:uiPriority="73" w:unhideWhenUsed="0"/>
-    <w:lsdException w:name="Light Shading Accent 6" w:semiHidden="0" w:uiPriority="60" w:unhideWhenUsed="0"/>
-    <w:lsdException w:name="Light List Accent 6" w:semiHidden="0" w:uiPriority="61" w:unhideWhenUsed="0"/>
-    <w:lsdException w:name="Light Grid Accent 6" w:semiHidden="0" w:uiPriority="62" w:unhideWhenUsed="0"/>
-    <w:lsdException w:name="Medium Shading 1 Accent 6" w:semiHidden="0" w:uiPriority="63" w:unhideWhenUsed="0"/>
-    <w:lsdException w:name="Medium Shading 2 Accent 6" w:semiHidden="0" w:uiPriority="64" w:unhideWhenUsed="0"/>
-    <w:lsdException w:name="Medium List 1 Accent 6" w:semiHidden="0" w:uiPriority="65" w:unhideWhenUsed="0"/>
-    <w:lsdException w:name="Medium List 2 Accent 6" w:semiHidden="0" w:uiPriority="66" w:unhideWhenUsed="0"/>
-    <w:lsdException w:name="Medium Grid 1 Accent 6" w:semiHidden="0" w:uiPriority="67" w:unhideWhenUsed="0"/>
-    <w:lsdException w:name="Medium Grid 2 Accent 6" w:semiHidden="0" w:uiPriority="68" w:unhideWhenUsed="0"/>
-    <w:lsdException w:name="Medium Grid 3 Accent 6" w:semiHidden="0" w:uiPriority="69" w:unhideWhenUsed="0"/>
-    <w:lsdException w:name="Dark List Accent 6" w:semiHidden="0" w:uiPriority="70" w:unhideWhenUsed="0"/>
-    <w:lsdException w:name="Colorful Shading Accent 6" w:semiHidden="0" w:uiPriority="71" w:unhideWhenUsed="0"/>
-    <w:lsdException w:name="Colorful List Accent 6" w:semiHidden="0" w:uiPriority="72" w:unhideWhenUsed="0"/>
-    <w:lsdException w:name="Colorful Grid Accent 6" w:semiHidden="0" w:uiPriority="73" w:unhideWhenUsed="0"/>
-    <w:lsdException w:name="Subtle Emphasis" w:semiHidden="0" w:uiPriority="19" w:unhideWhenUsed="0" w:qFormat="1"/>
-    <w:lsdException w:name="Intense Emphasis" w:semiHidden="0" w:uiPriority="21" w:unhideWhenUsed="0" w:qFormat="1"/>
-    <w:lsdException w:name="Subtle Reference" w:semiHidden="0" w:uiPriority="31" w:unhideWhenUsed="0" w:qFormat="1"/>
-    <w:lsdException w:name="Intense Reference" w:semiHidden="0" w:uiPriority="32" w:unhideWhenUsed="0" w:qFormat="1"/>
-    <w:lsdException w:name="Book Title" w:semiHidden="0" w:uiPriority="33" w:unhideWhenUsed="0" w:qFormat="1"/>
-    <w:lsdException w:name="Bibliography" w:uiPriority="37"/>
-    <w:lsdException w:name="TOC Heading" w:uiPriority="39" w:qFormat="1"/>
-  </w:latentStyles>
-  <w:style w:type="paragraph" w:default="1" w:styleId="Normal">
-    <w:name w:val="Normal"/>
-    <w:qFormat/>
-  </w:style>
-  <w:style w:type="character" w:default="1" w:styleId="DefaultParagraphFont">
-    <w:name w:val="Default Paragraph Font"/>
-    <w:uiPriority w:val="1"/>
-    <w:semiHidden/>
-    <w:unhideWhenUsed/>
-  </w:style>
-  <w:style w:type="table" w:default="1" w:styleId="TableNormal">
-    <w:name w:val="Normal Table"/>
-    <w:uiPriority w:val="99"/>
-    <w:semiHidden/>
-    <w:unhideWhenUsed/>
-    <w:tblPr>
-      <w:tblInd w:w="0" w:type="dxa"/>
-      <w:tblCellMar>
-        <w:top w:w="0" w:type="dxa"/>
-        <w:left w:w="108" w:type="dxa"/>
-        <w:bottom w:w="0" w:type="dxa"/>
-        <w:right w:w="108" w:type="dxa"/>
-      </w:tblCellMar>
-    </w:tblPr>
-  </w:style>
-  <w:style w:type="numbering" w:default="1" w:styleId="NoList">
-    <w:name w:val="No List"/>
-    <w:uiPriority w:val="99"/>
-    <w:semiHidden/>
-    <w:unhideWhenUsed/>
   </w:style>
 </w:styles>
 </file>
@@ -4858,7 +4843,7 @@
 </file>
 
 <file path=customXml/itemProps1.xml><?xml version="1.0" encoding="utf-8"?>
-<ds:datastoreItem xmlns:ds="http://schemas.openxmlformats.org/officeDocument/2006/customXml" ds:itemID="{5B1CF8CC-E07C-49F7-8009-E5001EF10FF4}">
+<ds:datastoreItem xmlns:ds="http://schemas.openxmlformats.org/officeDocument/2006/customXml" ds:itemID="{633C6F01-68E1-40F0-B302-33D3B413C103}">
   <ds:schemaRefs>
     <ds:schemaRef ds:uri="http://schemas.openxmlformats.org/officeDocument/2006/bibliography"/>
   </ds:schemaRefs>

</xml_diff>